<commit_message>
agrege los comandos que faltaban
</commit_message>
<xml_diff>
--- a/informe de git reentrega.docx
+++ b/informe de git reentrega.docx
@@ -19,8 +19,39 @@
           <w:szCs w:val="56"/>
           <w:u w:val="single"/>
         </w:rPr>
-        <w:t>Trabajo Practico de GitHub</w:t>
-      </w:r>
+        <w:t xml:space="preserve">Trabajo </w:t>
+      </w:r>
+      <w:proofErr w:type="gramStart"/>
+      <w:r>
+        <w:rPr>
+          <w:b/>
+          <w:sz w:val="56"/>
+          <w:szCs w:val="56"/>
+          <w:u w:val="single"/>
+        </w:rPr>
+        <w:t>Practico</w:t>
+      </w:r>
+      <w:proofErr w:type="gramEnd"/>
+      <w:r>
+        <w:rPr>
+          <w:b/>
+          <w:sz w:val="56"/>
+          <w:szCs w:val="56"/>
+          <w:u w:val="single"/>
+        </w:rPr>
+        <w:t xml:space="preserve"> de </w:t>
+      </w:r>
+      <w:proofErr w:type="spellStart"/>
+      <w:r>
+        <w:rPr>
+          <w:b/>
+          <w:sz w:val="56"/>
+          <w:szCs w:val="56"/>
+          <w:u w:val="single"/>
+        </w:rPr>
+        <w:t>GitHub</w:t>
+      </w:r>
+      <w:proofErr w:type="spellEnd"/>
     </w:p>
     <w:p>
       <w:pPr>
@@ -32,6 +63,7 @@
           <w:u w:val="single"/>
         </w:rPr>
       </w:pPr>
+      <w:proofErr w:type="spellStart"/>
       <w:r>
         <w:rPr>
           <w:b/>
@@ -39,24 +71,44 @@
           <w:szCs w:val="52"/>
           <w:u w:val="single"/>
         </w:rPr>
-        <w:t>Reentrega.</w:t>
-      </w:r>
-    </w:p>
-    <w:p>
-      <w:pPr>
-        <w:rPr>
-          <w:b/>
-          <w:sz w:val="36"/>
-          <w:szCs w:val="36"/>
-        </w:rPr>
-      </w:pPr>
-      <w:r>
-        <w:rPr>
-          <w:b/>
-          <w:sz w:val="36"/>
-          <w:szCs w:val="36"/>
-        </w:rPr>
-        <w:t>Unicen, Facultad de exactas.</w:t>
+        <w:t>Reentrega</w:t>
+      </w:r>
+      <w:proofErr w:type="spellEnd"/>
+      <w:r>
+        <w:rPr>
+          <w:b/>
+          <w:sz w:val="52"/>
+          <w:szCs w:val="52"/>
+          <w:u w:val="single"/>
+        </w:rPr>
+        <w:t>.</w:t>
+      </w:r>
+    </w:p>
+    <w:p>
+      <w:pPr>
+        <w:rPr>
+          <w:b/>
+          <w:sz w:val="36"/>
+          <w:szCs w:val="36"/>
+        </w:rPr>
+      </w:pPr>
+      <w:proofErr w:type="spellStart"/>
+      <w:r>
+        <w:rPr>
+          <w:b/>
+          <w:sz w:val="36"/>
+          <w:szCs w:val="36"/>
+        </w:rPr>
+        <w:t>Unicen</w:t>
+      </w:r>
+      <w:proofErr w:type="spellEnd"/>
+      <w:r>
+        <w:rPr>
+          <w:b/>
+          <w:sz w:val="36"/>
+          <w:szCs w:val="36"/>
+        </w:rPr>
+        <w:t>, Facultad de exactas.</w:t>
       </w:r>
     </w:p>
     <w:p>
@@ -99,13 +151,23 @@
           <w:szCs w:val="36"/>
         </w:rPr>
       </w:pPr>
-      <w:r>
-        <w:rPr>
-          <w:b/>
-          <w:sz w:val="36"/>
-          <w:szCs w:val="36"/>
-        </w:rPr>
-        <w:t>Frijon Lautaro</w:t>
+      <w:proofErr w:type="spellStart"/>
+      <w:r>
+        <w:rPr>
+          <w:b/>
+          <w:sz w:val="36"/>
+          <w:szCs w:val="36"/>
+        </w:rPr>
+        <w:t>Frijon</w:t>
+      </w:r>
+      <w:proofErr w:type="spellEnd"/>
+      <w:r>
+        <w:rPr>
+          <w:b/>
+          <w:sz w:val="36"/>
+          <w:szCs w:val="36"/>
+        </w:rPr>
+        <w:t xml:space="preserve"> Lautaro</w:t>
       </w:r>
     </w:p>
     <w:p>
@@ -143,13 +205,23 @@
           <w:szCs w:val="36"/>
         </w:rPr>
       </w:pPr>
-      <w:r>
-        <w:rPr>
-          <w:b/>
-          <w:sz w:val="36"/>
-          <w:szCs w:val="36"/>
-        </w:rPr>
-        <w:t>Marano Ariel</w:t>
+      <w:proofErr w:type="spellStart"/>
+      <w:r>
+        <w:rPr>
+          <w:b/>
+          <w:sz w:val="36"/>
+          <w:szCs w:val="36"/>
+        </w:rPr>
+        <w:t>Marano</w:t>
+      </w:r>
+      <w:proofErr w:type="spellEnd"/>
+      <w:r>
+        <w:rPr>
+          <w:b/>
+          <w:sz w:val="36"/>
+          <w:szCs w:val="36"/>
+        </w:rPr>
+        <w:t xml:space="preserve"> Ariel</w:t>
       </w:r>
     </w:p>
     <w:p>
@@ -220,7 +292,25 @@
           <w:sz w:val="36"/>
           <w:szCs w:val="36"/>
         </w:rPr>
-        <w:t>Dr. Lo Vercio Lucas</w:t>
+        <w:t xml:space="preserve">Dr. Lo </w:t>
+      </w:r>
+      <w:proofErr w:type="spellStart"/>
+      <w:r>
+        <w:rPr>
+          <w:b/>
+          <w:sz w:val="36"/>
+          <w:szCs w:val="36"/>
+        </w:rPr>
+        <w:t>Vercio</w:t>
+      </w:r>
+      <w:proofErr w:type="spellEnd"/>
+      <w:r>
+        <w:rPr>
+          <w:b/>
+          <w:sz w:val="36"/>
+          <w:szCs w:val="36"/>
+        </w:rPr>
+        <w:t xml:space="preserve"> Lucas</w:t>
       </w:r>
     </w:p>
     <w:p>
@@ -242,7 +332,25 @@
           <w:sz w:val="36"/>
           <w:szCs w:val="36"/>
         </w:rPr>
-        <w:t>Dr. Rodriguez Guillermo</w:t>
+        <w:t xml:space="preserve">Dr. </w:t>
+      </w:r>
+      <w:proofErr w:type="spellStart"/>
+      <w:r>
+        <w:rPr>
+          <w:b/>
+          <w:sz w:val="36"/>
+          <w:szCs w:val="36"/>
+        </w:rPr>
+        <w:t>Rodriguez</w:t>
+      </w:r>
+      <w:proofErr w:type="spellEnd"/>
+      <w:r>
+        <w:rPr>
+          <w:b/>
+          <w:sz w:val="36"/>
+          <w:szCs w:val="36"/>
+        </w:rPr>
+        <w:t xml:space="preserve"> Guillermo</w:t>
       </w:r>
     </w:p>
     <w:p>
@@ -264,8 +372,36 @@
           <w:sz w:val="36"/>
           <w:szCs w:val="36"/>
         </w:rPr>
-        <w:t>Dr. Nicoletti Matias</w:t>
-      </w:r>
+        <w:t xml:space="preserve">Dr. </w:t>
+      </w:r>
+      <w:proofErr w:type="spellStart"/>
+      <w:r>
+        <w:rPr>
+          <w:b/>
+          <w:sz w:val="36"/>
+          <w:szCs w:val="36"/>
+        </w:rPr>
+        <w:t>Nicoletti</w:t>
+      </w:r>
+      <w:proofErr w:type="spellEnd"/>
+      <w:r>
+        <w:rPr>
+          <w:b/>
+          <w:sz w:val="36"/>
+          <w:szCs w:val="36"/>
+        </w:rPr>
+        <w:t xml:space="preserve"> </w:t>
+      </w:r>
+      <w:proofErr w:type="spellStart"/>
+      <w:r>
+        <w:rPr>
+          <w:b/>
+          <w:sz w:val="36"/>
+          <w:szCs w:val="36"/>
+        </w:rPr>
+        <w:t>Matias</w:t>
+      </w:r>
+      <w:proofErr w:type="spellEnd"/>
     </w:p>
     <w:p>
       <w:pPr>
@@ -286,7 +422,25 @@
           <w:sz w:val="36"/>
           <w:szCs w:val="36"/>
         </w:rPr>
-        <w:t>Dr. Nigro Oscar</w:t>
+        <w:t xml:space="preserve">Dr. </w:t>
+      </w:r>
+      <w:proofErr w:type="spellStart"/>
+      <w:r>
+        <w:rPr>
+          <w:b/>
+          <w:sz w:val="36"/>
+          <w:szCs w:val="36"/>
+        </w:rPr>
+        <w:t>Nigro</w:t>
+      </w:r>
+      <w:proofErr w:type="spellEnd"/>
+      <w:r>
+        <w:rPr>
+          <w:b/>
+          <w:sz w:val="36"/>
+          <w:szCs w:val="36"/>
+        </w:rPr>
+        <w:t xml:space="preserve"> Oscar</w:t>
       </w:r>
     </w:p>
     <w:p>
@@ -308,7 +462,25 @@
           <w:sz w:val="36"/>
           <w:szCs w:val="36"/>
         </w:rPr>
-        <w:t>Ing. Barian Varona</w:t>
+        <w:t xml:space="preserve">Ing. </w:t>
+      </w:r>
+      <w:proofErr w:type="spellStart"/>
+      <w:r>
+        <w:rPr>
+          <w:b/>
+          <w:sz w:val="36"/>
+          <w:szCs w:val="36"/>
+        </w:rPr>
+        <w:t>Barian</w:t>
+      </w:r>
+      <w:proofErr w:type="spellEnd"/>
+      <w:r>
+        <w:rPr>
+          <w:b/>
+          <w:sz w:val="36"/>
+          <w:szCs w:val="36"/>
+        </w:rPr>
+        <w:t xml:space="preserve"> Varona</w:t>
       </w:r>
     </w:p>
     <w:p>
@@ -330,8 +502,36 @@
           <w:sz w:val="36"/>
           <w:szCs w:val="36"/>
         </w:rPr>
-        <w:t>Ing. Sandra Gonzalez cisaro</w:t>
-      </w:r>
+        <w:t xml:space="preserve">Ing. Sandra </w:t>
+      </w:r>
+      <w:proofErr w:type="spellStart"/>
+      <w:r>
+        <w:rPr>
+          <w:b/>
+          <w:sz w:val="36"/>
+          <w:szCs w:val="36"/>
+        </w:rPr>
+        <w:t>Gonzalez</w:t>
+      </w:r>
+      <w:proofErr w:type="spellEnd"/>
+      <w:r>
+        <w:rPr>
+          <w:b/>
+          <w:sz w:val="36"/>
+          <w:szCs w:val="36"/>
+        </w:rPr>
+        <w:t xml:space="preserve"> </w:t>
+      </w:r>
+      <w:proofErr w:type="spellStart"/>
+      <w:r>
+        <w:rPr>
+          <w:b/>
+          <w:sz w:val="36"/>
+          <w:szCs w:val="36"/>
+        </w:rPr>
+        <w:t>cisaro</w:t>
+      </w:r>
+      <w:proofErr w:type="spellEnd"/>
     </w:p>
     <w:p>
       <w:pPr>
@@ -426,76 +626,375 @@
           <w:szCs w:val="24"/>
         </w:rPr>
       </w:pPr>
-      <w:r>
-        <w:rPr>
-          <w:sz w:val="24"/>
-          <w:szCs w:val="24"/>
-        </w:rPr>
-        <w:t>Git es un software de control de versiones diseñado por Linus Torvalds, pensando en la eficiencia y la confiabilidad del mantenimiento de versiones de aplicaciones cuando éstas tienen un gran número de archivos de código fuente. A diferencia de otros softwares de control o versión control systems (VCSs), Git  modela sus datos más como un conjunto de instantáneas de un mini sistema de archivos. Cada vez que confirmas un cambio, o guardas el estado de tu proyecto en Git, él básicamente hace una foto del aspecto de todos tus archivos en ese momento, y guarda una referencia a esa instantánea.</w:t>
-      </w:r>
-    </w:p>
-    <w:p>
-      <w:pPr>
-        <w:spacing w:line="360" w:lineRule="auto"/>
-        <w:rPr>
-          <w:sz w:val="24"/>
-          <w:szCs w:val="24"/>
-        </w:rPr>
-      </w:pPr>
-      <w:r>
-        <w:rPr>
-          <w:sz w:val="24"/>
-          <w:szCs w:val="24"/>
-        </w:rPr>
-        <w:t>GitHub es una plataforma de desarrollo colaborativo de software para alojar proyectos utilizando el sistema de control de versiones Git.. El código se almacena de forma pública, aunque también se puede hacer de forma privada, creando una cuenta de pago.</w:t>
-      </w:r>
-    </w:p>
-    <w:p>
-      <w:pPr>
-        <w:spacing w:line="360" w:lineRule="auto"/>
-        <w:rPr>
-          <w:sz w:val="24"/>
-          <w:szCs w:val="24"/>
-        </w:rPr>
-      </w:pPr>
-      <w:r>
-        <w:rPr>
-          <w:sz w:val="24"/>
-          <w:szCs w:val="24"/>
-        </w:rPr>
-        <w:t>Para entender mejor la diferencia entre git y github ponemos un ejemplo:</w:t>
-      </w:r>
-    </w:p>
-    <w:p>
-      <w:pPr>
-        <w:spacing w:line="360" w:lineRule="auto"/>
-        <w:rPr>
-          <w:sz w:val="24"/>
-          <w:szCs w:val="24"/>
-        </w:rPr>
-      </w:pPr>
-      <w:r>
-        <w:rPr>
-          <w:sz w:val="24"/>
-          <w:szCs w:val="24"/>
-        </w:rPr>
-        <w:t>En el caso del word git sería un word local osea que no se puede compartir, y git hub tomaría el lugar de word online donde se puede compartir con otro usuarios.</w:t>
-      </w:r>
-    </w:p>
-    <w:p>
-      <w:pPr>
-        <w:spacing w:line="360" w:lineRule="auto"/>
-        <w:rPr>
-          <w:sz w:val="24"/>
-          <w:szCs w:val="24"/>
-        </w:rPr>
-      </w:pPr>
-      <w:r>
-        <w:rPr>
-          <w:sz w:val="24"/>
-          <w:szCs w:val="24"/>
-        </w:rPr>
-        <w:t xml:space="preserve">Para que nos sirve git? </w:t>
+      <w:proofErr w:type="spellStart"/>
+      <w:r>
+        <w:rPr>
+          <w:sz w:val="24"/>
+          <w:szCs w:val="24"/>
+        </w:rPr>
+        <w:t>Git</w:t>
+      </w:r>
+      <w:proofErr w:type="spellEnd"/>
+      <w:r>
+        <w:rPr>
+          <w:sz w:val="24"/>
+          <w:szCs w:val="24"/>
+        </w:rPr>
+        <w:t xml:space="preserve"> es un software de control de versiones diseñado por </w:t>
+      </w:r>
+      <w:proofErr w:type="spellStart"/>
+      <w:r>
+        <w:rPr>
+          <w:sz w:val="24"/>
+          <w:szCs w:val="24"/>
+        </w:rPr>
+        <w:t>Linus</w:t>
+      </w:r>
+      <w:proofErr w:type="spellEnd"/>
+      <w:r>
+        <w:rPr>
+          <w:sz w:val="24"/>
+          <w:szCs w:val="24"/>
+        </w:rPr>
+        <w:t xml:space="preserve"> </w:t>
+      </w:r>
+      <w:proofErr w:type="spellStart"/>
+      <w:r>
+        <w:rPr>
+          <w:sz w:val="24"/>
+          <w:szCs w:val="24"/>
+        </w:rPr>
+        <w:t>Torvalds</w:t>
+      </w:r>
+      <w:proofErr w:type="spellEnd"/>
+      <w:r>
+        <w:rPr>
+          <w:sz w:val="24"/>
+          <w:szCs w:val="24"/>
+        </w:rPr>
+        <w:t xml:space="preserve">, pensando en la eficiencia y la confiabilidad del mantenimiento de versiones de aplicaciones cuando éstas tienen un gran número de archivos de código fuente. A diferencia de otros softwares de control o versión control </w:t>
+      </w:r>
+      <w:proofErr w:type="spellStart"/>
+      <w:r>
+        <w:rPr>
+          <w:sz w:val="24"/>
+          <w:szCs w:val="24"/>
+        </w:rPr>
+        <w:t>systems</w:t>
+      </w:r>
+      <w:proofErr w:type="spellEnd"/>
+      <w:r>
+        <w:rPr>
+          <w:sz w:val="24"/>
+          <w:szCs w:val="24"/>
+        </w:rPr>
+        <w:t xml:space="preserve"> (</w:t>
+      </w:r>
+      <w:proofErr w:type="spellStart"/>
+      <w:r>
+        <w:rPr>
+          <w:sz w:val="24"/>
+          <w:szCs w:val="24"/>
+        </w:rPr>
+        <w:t>VCSs</w:t>
+      </w:r>
+      <w:proofErr w:type="spellEnd"/>
+      <w:r>
+        <w:rPr>
+          <w:sz w:val="24"/>
+          <w:szCs w:val="24"/>
+        </w:rPr>
+        <w:t xml:space="preserve">), </w:t>
+      </w:r>
+      <w:proofErr w:type="spellStart"/>
+      <w:r>
+        <w:rPr>
+          <w:sz w:val="24"/>
+          <w:szCs w:val="24"/>
+        </w:rPr>
+        <w:t>Git</w:t>
+      </w:r>
+      <w:proofErr w:type="spellEnd"/>
+      <w:r>
+        <w:rPr>
+          <w:sz w:val="24"/>
+          <w:szCs w:val="24"/>
+        </w:rPr>
+        <w:t xml:space="preserve">  modela sus datos más como un conjunto de instantáneas de un mini sistema de archivos. Cada vez que confirmas un cambio, o guardas el estado de tu proyecto en </w:t>
+      </w:r>
+      <w:proofErr w:type="spellStart"/>
+      <w:r>
+        <w:rPr>
+          <w:sz w:val="24"/>
+          <w:szCs w:val="24"/>
+        </w:rPr>
+        <w:t>Git</w:t>
+      </w:r>
+      <w:proofErr w:type="spellEnd"/>
+      <w:r>
+        <w:rPr>
+          <w:sz w:val="24"/>
+          <w:szCs w:val="24"/>
+        </w:rPr>
+        <w:t>, él básicamente hace una foto del aspecto de todos tus archivos en ese momento, y guarda una referencia a esa instantánea.</w:t>
+      </w:r>
+    </w:p>
+    <w:p>
+      <w:pPr>
+        <w:spacing w:line="360" w:lineRule="auto"/>
+        <w:rPr>
+          <w:sz w:val="24"/>
+          <w:szCs w:val="24"/>
+        </w:rPr>
+      </w:pPr>
+      <w:proofErr w:type="spellStart"/>
+      <w:r>
+        <w:rPr>
+          <w:sz w:val="24"/>
+          <w:szCs w:val="24"/>
+        </w:rPr>
+        <w:t>GitHub</w:t>
+      </w:r>
+      <w:proofErr w:type="spellEnd"/>
+      <w:r>
+        <w:rPr>
+          <w:sz w:val="24"/>
+          <w:szCs w:val="24"/>
+        </w:rPr>
+        <w:t xml:space="preserve"> es una plataforma de desarrollo colaborativo de software para alojar proyectos utilizando el sistema de control de versiones </w:t>
+      </w:r>
+      <w:proofErr w:type="spellStart"/>
+      <w:r>
+        <w:rPr>
+          <w:sz w:val="24"/>
+          <w:szCs w:val="24"/>
+        </w:rPr>
+        <w:t>Git</w:t>
+      </w:r>
+      <w:proofErr w:type="spellEnd"/>
+      <w:proofErr w:type="gramStart"/>
+      <w:r>
+        <w:rPr>
+          <w:sz w:val="24"/>
+          <w:szCs w:val="24"/>
+        </w:rPr>
+        <w:t>..</w:t>
+      </w:r>
+      <w:proofErr w:type="gramEnd"/>
+      <w:r>
+        <w:rPr>
+          <w:sz w:val="24"/>
+          <w:szCs w:val="24"/>
+        </w:rPr>
+        <w:t xml:space="preserve"> El código se almacena de forma pública, aunque también se puede hacer de forma privada, creando una cuenta de pago.</w:t>
+      </w:r>
+    </w:p>
+    <w:p>
+      <w:pPr>
+        <w:spacing w:line="360" w:lineRule="auto"/>
+        <w:rPr>
+          <w:sz w:val="24"/>
+          <w:szCs w:val="24"/>
+        </w:rPr>
+      </w:pPr>
+      <w:r>
+        <w:rPr>
+          <w:sz w:val="24"/>
+          <w:szCs w:val="24"/>
+        </w:rPr>
+        <w:t xml:space="preserve">Para entender mejor la diferencia entre </w:t>
+      </w:r>
+      <w:proofErr w:type="spellStart"/>
+      <w:r>
+        <w:rPr>
+          <w:sz w:val="24"/>
+          <w:szCs w:val="24"/>
+        </w:rPr>
+        <w:t>git</w:t>
+      </w:r>
+      <w:proofErr w:type="spellEnd"/>
+      <w:r>
+        <w:rPr>
+          <w:sz w:val="24"/>
+          <w:szCs w:val="24"/>
+        </w:rPr>
+        <w:t xml:space="preserve"> y </w:t>
+      </w:r>
+      <w:proofErr w:type="spellStart"/>
+      <w:r>
+        <w:rPr>
+          <w:sz w:val="24"/>
+          <w:szCs w:val="24"/>
+        </w:rPr>
+        <w:t>github</w:t>
+      </w:r>
+      <w:proofErr w:type="spellEnd"/>
+      <w:r>
+        <w:rPr>
+          <w:sz w:val="24"/>
+          <w:szCs w:val="24"/>
+        </w:rPr>
+        <w:t xml:space="preserve"> ponemos un ejemplo:</w:t>
+      </w:r>
+    </w:p>
+    <w:p>
+      <w:pPr>
+        <w:spacing w:line="360" w:lineRule="auto"/>
+        <w:rPr>
+          <w:sz w:val="24"/>
+          <w:szCs w:val="24"/>
+        </w:rPr>
+      </w:pPr>
+      <w:r>
+        <w:rPr>
+          <w:sz w:val="24"/>
+          <w:szCs w:val="24"/>
+        </w:rPr>
+        <w:t xml:space="preserve">En el caso del </w:t>
+      </w:r>
+      <w:proofErr w:type="spellStart"/>
+      <w:r>
+        <w:rPr>
+          <w:sz w:val="24"/>
+          <w:szCs w:val="24"/>
+        </w:rPr>
+        <w:t>word</w:t>
+      </w:r>
+      <w:proofErr w:type="spellEnd"/>
+      <w:r>
+        <w:rPr>
+          <w:sz w:val="24"/>
+          <w:szCs w:val="24"/>
+        </w:rPr>
+        <w:t xml:space="preserve"> </w:t>
+      </w:r>
+      <w:proofErr w:type="spellStart"/>
+      <w:r>
+        <w:rPr>
+          <w:sz w:val="24"/>
+          <w:szCs w:val="24"/>
+        </w:rPr>
+        <w:t>git</w:t>
+      </w:r>
+      <w:proofErr w:type="spellEnd"/>
+      <w:r>
+        <w:rPr>
+          <w:sz w:val="24"/>
+          <w:szCs w:val="24"/>
+        </w:rPr>
+        <w:t xml:space="preserve"> sería un </w:t>
+      </w:r>
+      <w:proofErr w:type="spellStart"/>
+      <w:r>
+        <w:rPr>
+          <w:sz w:val="24"/>
+          <w:szCs w:val="24"/>
+        </w:rPr>
+        <w:t>word</w:t>
+      </w:r>
+      <w:proofErr w:type="spellEnd"/>
+      <w:r>
+        <w:rPr>
+          <w:sz w:val="24"/>
+          <w:szCs w:val="24"/>
+        </w:rPr>
+        <w:t xml:space="preserve"> local </w:t>
+      </w:r>
+      <w:proofErr w:type="spellStart"/>
+      <w:r>
+        <w:rPr>
+          <w:sz w:val="24"/>
+          <w:szCs w:val="24"/>
+        </w:rPr>
+        <w:t>osea</w:t>
+      </w:r>
+      <w:proofErr w:type="spellEnd"/>
+      <w:r>
+        <w:rPr>
+          <w:sz w:val="24"/>
+          <w:szCs w:val="24"/>
+        </w:rPr>
+        <w:t xml:space="preserve"> que no se puede compartir, y </w:t>
+      </w:r>
+      <w:proofErr w:type="spellStart"/>
+      <w:r>
+        <w:rPr>
+          <w:sz w:val="24"/>
+          <w:szCs w:val="24"/>
+        </w:rPr>
+        <w:t>git</w:t>
+      </w:r>
+      <w:proofErr w:type="spellEnd"/>
+      <w:r>
+        <w:rPr>
+          <w:sz w:val="24"/>
+          <w:szCs w:val="24"/>
+        </w:rPr>
+        <w:t xml:space="preserve"> </w:t>
+      </w:r>
+      <w:proofErr w:type="spellStart"/>
+      <w:r>
+        <w:rPr>
+          <w:sz w:val="24"/>
+          <w:szCs w:val="24"/>
+        </w:rPr>
+        <w:t>hub</w:t>
+      </w:r>
+      <w:proofErr w:type="spellEnd"/>
+      <w:r>
+        <w:rPr>
+          <w:sz w:val="24"/>
+          <w:szCs w:val="24"/>
+        </w:rPr>
+        <w:t xml:space="preserve"> tomaría el lugar de </w:t>
+      </w:r>
+      <w:proofErr w:type="spellStart"/>
+      <w:r>
+        <w:rPr>
+          <w:sz w:val="24"/>
+          <w:szCs w:val="24"/>
+        </w:rPr>
+        <w:t>word</w:t>
+      </w:r>
+      <w:proofErr w:type="spellEnd"/>
+      <w:r>
+        <w:rPr>
+          <w:sz w:val="24"/>
+          <w:szCs w:val="24"/>
+        </w:rPr>
+        <w:t xml:space="preserve"> online donde se puede compartir con otro usuarios.</w:t>
+      </w:r>
+    </w:p>
+    <w:p>
+      <w:pPr>
+        <w:spacing w:line="360" w:lineRule="auto"/>
+        <w:rPr>
+          <w:sz w:val="24"/>
+          <w:szCs w:val="24"/>
+        </w:rPr>
+      </w:pPr>
+      <w:r>
+        <w:rPr>
+          <w:sz w:val="24"/>
+          <w:szCs w:val="24"/>
+        </w:rPr>
+        <w:t xml:space="preserve">Para que nos sirve </w:t>
+      </w:r>
+      <w:proofErr w:type="spellStart"/>
+      <w:r>
+        <w:rPr>
+          <w:sz w:val="24"/>
+          <w:szCs w:val="24"/>
+        </w:rPr>
+        <w:t>git</w:t>
+      </w:r>
+      <w:proofErr w:type="spellEnd"/>
+      <w:r>
+        <w:rPr>
+          <w:sz w:val="24"/>
+          <w:szCs w:val="24"/>
+        </w:rPr>
+        <w:t xml:space="preserve">? </w:t>
       </w:r>
     </w:p>
     <w:p>
@@ -527,23 +1026,55 @@
           <w:sz w:val="24"/>
           <w:szCs w:val="24"/>
         </w:rPr>
-        <w:t>Con Git vamos a poder controlar todos los cambios que se hacen en nuestra aplicación y en nuestro código y vamos a tener control absoluto de todo lo que pasa en el código, pudiendo volver atrás en el tiempo, pudiendo abrir diferentes ramas de desarrollo, etc.</w:t>
-      </w:r>
-    </w:p>
-    <w:p>
-      <w:pPr>
-        <w:spacing w:line="360" w:lineRule="auto"/>
-        <w:rPr>
-          <w:sz w:val="24"/>
-          <w:szCs w:val="24"/>
-        </w:rPr>
-      </w:pPr>
-      <w:r>
-        <w:rPr>
-          <w:sz w:val="24"/>
-          <w:szCs w:val="24"/>
-        </w:rPr>
-        <w:t>Vamos a poder trabajar en equipo de una manera muy sencilla y optimizada, de forma que si tenemos dos o tres personas trabajando en ciertas funcionalidades del proyecto y nosotros podemos estar trabajando en nuestra parte del código. Cuando acabamos de desarrollar nuestro código, utilizamos Git para mezclar los cambios con los otros compañeros. De forma que el código se mezcla de manera perfecta sin generar ningún tipo de fallo y de forma rápida.</w:t>
+        <w:t xml:space="preserve">Con </w:t>
+      </w:r>
+      <w:proofErr w:type="spellStart"/>
+      <w:r>
+        <w:rPr>
+          <w:sz w:val="24"/>
+          <w:szCs w:val="24"/>
+        </w:rPr>
+        <w:t>Git</w:t>
+      </w:r>
+      <w:proofErr w:type="spellEnd"/>
+      <w:r>
+        <w:rPr>
+          <w:sz w:val="24"/>
+          <w:szCs w:val="24"/>
+        </w:rPr>
+        <w:t xml:space="preserve"> vamos a poder controlar todos los cambios que se hacen en nuestra aplicación y en nuestro código y vamos a tener control absoluto de todo lo que pasa en el código, pudiendo volver atrás en el tiempo, pudiendo abrir diferentes ramas de desarrollo, etc.</w:t>
+      </w:r>
+    </w:p>
+    <w:p>
+      <w:pPr>
+        <w:spacing w:line="360" w:lineRule="auto"/>
+        <w:rPr>
+          <w:sz w:val="24"/>
+          <w:szCs w:val="24"/>
+        </w:rPr>
+      </w:pPr>
+      <w:r>
+        <w:rPr>
+          <w:sz w:val="24"/>
+          <w:szCs w:val="24"/>
+        </w:rPr>
+        <w:t xml:space="preserve">Vamos a poder trabajar en equipo de una manera muy sencilla y optimizada, de forma que si tenemos dos o tres personas trabajando en ciertas funcionalidades del proyecto y nosotros podemos estar trabajando en nuestra parte del código. Cuando acabamos de desarrollar nuestro código, utilizamos </w:t>
+      </w:r>
+      <w:proofErr w:type="spellStart"/>
+      <w:r>
+        <w:rPr>
+          <w:sz w:val="24"/>
+          <w:szCs w:val="24"/>
+        </w:rPr>
+        <w:t>Git</w:t>
+      </w:r>
+      <w:proofErr w:type="spellEnd"/>
+      <w:r>
+        <w:rPr>
+          <w:sz w:val="24"/>
+          <w:szCs w:val="24"/>
+        </w:rPr>
+        <w:t xml:space="preserve"> para mezclar los cambios con los otros compañeros. De forma que el código se mezcla de manera perfecta sin generar ningún tipo de fallo y de forma rápida.</w:t>
       </w:r>
     </w:p>
     <w:p>
@@ -560,7 +1091,48 @@
           <w:szCs w:val="24"/>
         </w:rPr>
         <w:lastRenderedPageBreak/>
-        <w:t>También nos va a proporcionar un listado de los cambios(commits) y podemos volver atrás en el tiempo a cualquiera de esos cambios o commits.</w:t>
+        <w:t xml:space="preserve">También nos va a proporcionar un listado de los </w:t>
+      </w:r>
+      <w:proofErr w:type="gramStart"/>
+      <w:r>
+        <w:rPr>
+          <w:sz w:val="24"/>
+          <w:szCs w:val="24"/>
+        </w:rPr>
+        <w:t>cambios(</w:t>
+      </w:r>
+      <w:proofErr w:type="spellStart"/>
+      <w:proofErr w:type="gramEnd"/>
+      <w:r>
+        <w:rPr>
+          <w:sz w:val="24"/>
+          <w:szCs w:val="24"/>
+        </w:rPr>
+        <w:t>commits</w:t>
+      </w:r>
+      <w:proofErr w:type="spellEnd"/>
+      <w:r>
+        <w:rPr>
+          <w:sz w:val="24"/>
+          <w:szCs w:val="24"/>
+        </w:rPr>
+        <w:t xml:space="preserve">) y podemos volver atrás en el tiempo a cualquiera de esos cambios o </w:t>
+      </w:r>
+      <w:proofErr w:type="spellStart"/>
+      <w:r>
+        <w:rPr>
+          <w:sz w:val="24"/>
+          <w:szCs w:val="24"/>
+        </w:rPr>
+        <w:t>commits</w:t>
+      </w:r>
+      <w:proofErr w:type="spellEnd"/>
+      <w:r>
+        <w:rPr>
+          <w:sz w:val="24"/>
+          <w:szCs w:val="24"/>
+        </w:rPr>
+        <w:t>.</w:t>
       </w:r>
     </w:p>
     <w:p>
@@ -592,70 +1164,104 @@
           <w:sz w:val="24"/>
           <w:szCs w:val="24"/>
         </w:rPr>
-        <w:t>Estas son las cosas más importantes que nos ofrece Git, es una herramienta imprescindible para cualquier desarrollador en la actualidad.</w:t>
-      </w:r>
-    </w:p>
-    <w:p>
-      <w:pPr>
-        <w:spacing w:line="360" w:lineRule="auto"/>
-        <w:rPr>
-          <w:sz w:val="24"/>
-          <w:szCs w:val="24"/>
-        </w:rPr>
-      </w:pPr>
-    </w:p>
-    <w:p>
-      <w:pPr>
-        <w:spacing w:line="360" w:lineRule="auto"/>
-        <w:rPr>
-          <w:sz w:val="24"/>
-          <w:szCs w:val="24"/>
-        </w:rPr>
-      </w:pPr>
-    </w:p>
-    <w:p>
-      <w:pPr>
-        <w:spacing w:line="360" w:lineRule="auto"/>
-        <w:rPr>
-          <w:sz w:val="24"/>
-          <w:szCs w:val="24"/>
-        </w:rPr>
-      </w:pPr>
-    </w:p>
-    <w:p>
-      <w:pPr>
-        <w:spacing w:line="360" w:lineRule="auto"/>
-        <w:rPr>
-          <w:sz w:val="24"/>
-          <w:szCs w:val="24"/>
-        </w:rPr>
-      </w:pPr>
-    </w:p>
-    <w:p>
-      <w:pPr>
-        <w:spacing w:line="360" w:lineRule="auto"/>
-        <w:rPr>
-          <w:sz w:val="24"/>
-          <w:szCs w:val="24"/>
-        </w:rPr>
-      </w:pPr>
-    </w:p>
-    <w:p>
-      <w:pPr>
-        <w:spacing w:line="360" w:lineRule="auto"/>
-        <w:rPr>
-          <w:rFonts w:ascii="Times New Roman" w:hAnsi="Times New Roman" w:cs="Times New Roman"/>
-          <w:sz w:val="24"/>
-          <w:szCs w:val="24"/>
-        </w:rPr>
-      </w:pPr>
-      <w:r>
-        <w:rPr>
-          <w:rFonts w:ascii="Times New Roman" w:hAnsi="Times New Roman" w:cs="Times New Roman"/>
-          <w:sz w:val="24"/>
-          <w:szCs w:val="24"/>
-        </w:rPr>
-        <w:t>Para arrancar a usar git lo primero que tenemos que hacer es descargar la aplicación, a continuación le dejamos el link:</w:t>
+        <w:t xml:space="preserve">Estas son las cosas más importantes que nos ofrece </w:t>
+      </w:r>
+      <w:proofErr w:type="spellStart"/>
+      <w:r>
+        <w:rPr>
+          <w:sz w:val="24"/>
+          <w:szCs w:val="24"/>
+        </w:rPr>
+        <w:t>Git</w:t>
+      </w:r>
+      <w:proofErr w:type="spellEnd"/>
+      <w:r>
+        <w:rPr>
+          <w:sz w:val="24"/>
+          <w:szCs w:val="24"/>
+        </w:rPr>
+        <w:t>, es una herramienta imprescindible para cualquier desarrollador en la actualidad.</w:t>
+      </w:r>
+    </w:p>
+    <w:p>
+      <w:pPr>
+        <w:spacing w:line="360" w:lineRule="auto"/>
+        <w:rPr>
+          <w:sz w:val="24"/>
+          <w:szCs w:val="24"/>
+        </w:rPr>
+      </w:pPr>
+    </w:p>
+    <w:p>
+      <w:pPr>
+        <w:spacing w:line="360" w:lineRule="auto"/>
+        <w:rPr>
+          <w:sz w:val="24"/>
+          <w:szCs w:val="24"/>
+        </w:rPr>
+      </w:pPr>
+    </w:p>
+    <w:p>
+      <w:pPr>
+        <w:spacing w:line="360" w:lineRule="auto"/>
+        <w:rPr>
+          <w:sz w:val="24"/>
+          <w:szCs w:val="24"/>
+        </w:rPr>
+      </w:pPr>
+    </w:p>
+    <w:p>
+      <w:pPr>
+        <w:spacing w:line="360" w:lineRule="auto"/>
+        <w:rPr>
+          <w:sz w:val="24"/>
+          <w:szCs w:val="24"/>
+        </w:rPr>
+      </w:pPr>
+    </w:p>
+    <w:p>
+      <w:pPr>
+        <w:spacing w:line="360" w:lineRule="auto"/>
+        <w:rPr>
+          <w:sz w:val="24"/>
+          <w:szCs w:val="24"/>
+        </w:rPr>
+      </w:pPr>
+    </w:p>
+    <w:p>
+      <w:pPr>
+        <w:spacing w:line="360" w:lineRule="auto"/>
+        <w:rPr>
+          <w:rFonts w:ascii="Times New Roman" w:hAnsi="Times New Roman" w:cs="Times New Roman"/>
+          <w:sz w:val="24"/>
+          <w:szCs w:val="24"/>
+        </w:rPr>
+      </w:pPr>
+      <w:r>
+        <w:rPr>
+          <w:rFonts w:ascii="Times New Roman" w:hAnsi="Times New Roman" w:cs="Times New Roman"/>
+          <w:sz w:val="24"/>
+          <w:szCs w:val="24"/>
+        </w:rPr>
+        <w:t xml:space="preserve">Para arrancar a usar </w:t>
+      </w:r>
+      <w:proofErr w:type="spellStart"/>
+      <w:r>
+        <w:rPr>
+          <w:rFonts w:ascii="Times New Roman" w:hAnsi="Times New Roman" w:cs="Times New Roman"/>
+          <w:sz w:val="24"/>
+          <w:szCs w:val="24"/>
+        </w:rPr>
+        <w:t>git</w:t>
+      </w:r>
+      <w:proofErr w:type="spellEnd"/>
+      <w:r>
+        <w:rPr>
+          <w:rFonts w:ascii="Times New Roman" w:hAnsi="Times New Roman" w:cs="Times New Roman"/>
+          <w:sz w:val="24"/>
+          <w:szCs w:val="24"/>
+        </w:rPr>
+        <w:t xml:space="preserve"> lo primero que tenemos que hacer es descargar la aplicación, a continuación le dejamos el link:</w:t>
       </w:r>
     </w:p>
     <w:p>
@@ -687,25 +1293,61 @@
           <w:sz w:val="24"/>
           <w:szCs w:val="24"/>
         </w:rPr>
-        <w:t>Configuración de git:</w:t>
-      </w:r>
-    </w:p>
-    <w:p>
-      <w:pPr>
-        <w:spacing w:line="360" w:lineRule="auto"/>
-        <w:rPr>
-          <w:rFonts w:ascii="Times New Roman" w:hAnsi="Times New Roman" w:cs="Times New Roman"/>
-          <w:sz w:val="24"/>
-          <w:szCs w:val="24"/>
-        </w:rPr>
-      </w:pPr>
-      <w:r>
-        <w:rPr>
-          <w:rFonts w:ascii="Times New Roman" w:hAnsi="Times New Roman" w:cs="Times New Roman"/>
-          <w:sz w:val="24"/>
-          <w:szCs w:val="24"/>
-        </w:rPr>
-        <w:t>Una vez instalado git lo buscaremos en el siguiente lugar:</w:t>
+        <w:t xml:space="preserve">Configuración de </w:t>
+      </w:r>
+      <w:proofErr w:type="spellStart"/>
+      <w:r>
+        <w:rPr>
+          <w:rFonts w:ascii="Times New Roman" w:hAnsi="Times New Roman" w:cs="Times New Roman"/>
+          <w:sz w:val="24"/>
+          <w:szCs w:val="24"/>
+        </w:rPr>
+        <w:t>git</w:t>
+      </w:r>
+      <w:proofErr w:type="spellEnd"/>
+      <w:r>
+        <w:rPr>
+          <w:rFonts w:ascii="Times New Roman" w:hAnsi="Times New Roman" w:cs="Times New Roman"/>
+          <w:sz w:val="24"/>
+          <w:szCs w:val="24"/>
+        </w:rPr>
+        <w:t>:</w:t>
+      </w:r>
+    </w:p>
+    <w:p>
+      <w:pPr>
+        <w:spacing w:line="360" w:lineRule="auto"/>
+        <w:rPr>
+          <w:rFonts w:ascii="Times New Roman" w:hAnsi="Times New Roman" w:cs="Times New Roman"/>
+          <w:sz w:val="24"/>
+          <w:szCs w:val="24"/>
+        </w:rPr>
+      </w:pPr>
+      <w:r>
+        <w:rPr>
+          <w:rFonts w:ascii="Times New Roman" w:hAnsi="Times New Roman" w:cs="Times New Roman"/>
+          <w:sz w:val="24"/>
+          <w:szCs w:val="24"/>
+        </w:rPr>
+        <w:t xml:space="preserve">Una vez instalado </w:t>
+      </w:r>
+      <w:proofErr w:type="spellStart"/>
+      <w:r>
+        <w:rPr>
+          <w:rFonts w:ascii="Times New Roman" w:hAnsi="Times New Roman" w:cs="Times New Roman"/>
+          <w:sz w:val="24"/>
+          <w:szCs w:val="24"/>
+        </w:rPr>
+        <w:t>git</w:t>
+      </w:r>
+      <w:proofErr w:type="spellEnd"/>
+      <w:r>
+        <w:rPr>
+          <w:rFonts w:ascii="Times New Roman" w:hAnsi="Times New Roman" w:cs="Times New Roman"/>
+          <w:sz w:val="24"/>
+          <w:szCs w:val="24"/>
+        </w:rPr>
+        <w:t xml:space="preserve"> lo buscaremos en el siguiente lugar:</w:t>
       </w:r>
     </w:p>
     <w:p>
@@ -803,7 +1445,43 @@
           <w:sz w:val="24"/>
           <w:szCs w:val="24"/>
         </w:rPr>
-        <w:t>Ahora que tienes Git en tu sistema, vas a querer hacer algunas cosas para personalizar tu entorno de Git. Es necesario hacer estas cosas solamente una vez en tu computadora, y se mantendrán entre actualizaciones. También puedes cambiarlas en cualquier momento volviendo a ejecutar los comandos correspondientes.</w:t>
+        <w:t xml:space="preserve">Ahora que tienes </w:t>
+      </w:r>
+      <w:proofErr w:type="spellStart"/>
+      <w:r>
+        <w:rPr>
+          <w:rFonts w:ascii="Times New Roman" w:hAnsi="Times New Roman" w:cs="Times New Roman"/>
+          <w:sz w:val="24"/>
+          <w:szCs w:val="24"/>
+        </w:rPr>
+        <w:t>Git</w:t>
+      </w:r>
+      <w:proofErr w:type="spellEnd"/>
+      <w:r>
+        <w:rPr>
+          <w:rFonts w:ascii="Times New Roman" w:hAnsi="Times New Roman" w:cs="Times New Roman"/>
+          <w:sz w:val="24"/>
+          <w:szCs w:val="24"/>
+        </w:rPr>
+        <w:t xml:space="preserve"> en tu sistema, vas a querer hacer algunas cosas para personalizar tu entorno de </w:t>
+      </w:r>
+      <w:proofErr w:type="spellStart"/>
+      <w:r>
+        <w:rPr>
+          <w:rFonts w:ascii="Times New Roman" w:hAnsi="Times New Roman" w:cs="Times New Roman"/>
+          <w:sz w:val="24"/>
+          <w:szCs w:val="24"/>
+        </w:rPr>
+        <w:t>Git</w:t>
+      </w:r>
+      <w:proofErr w:type="spellEnd"/>
+      <w:r>
+        <w:rPr>
+          <w:rFonts w:ascii="Times New Roman" w:hAnsi="Times New Roman" w:cs="Times New Roman"/>
+          <w:sz w:val="24"/>
+          <w:szCs w:val="24"/>
+        </w:rPr>
+        <w:t>. Es necesario hacer estas cosas solamente una vez en tu computadora, y se mantendrán entre actualizaciones. También puedes cambiarlas en cualquier momento volviendo a ejecutar los comandos correspondientes.</w:t>
       </w:r>
     </w:p>
     <w:p>
@@ -839,80 +1517,276 @@
           <w:sz w:val="24"/>
           <w:szCs w:val="24"/>
         </w:rPr>
-        <w:t>$ git config --global user.name "Pirulo Martinez"</w:t>
-      </w:r>
-    </w:p>
-    <w:p>
-      <w:pPr>
-        <w:spacing w:line="360" w:lineRule="auto"/>
-        <w:rPr>
-          <w:rFonts w:ascii="Times New Roman" w:hAnsi="Times New Roman" w:cs="Times New Roman"/>
-          <w:sz w:val="24"/>
-          <w:szCs w:val="24"/>
-        </w:rPr>
-      </w:pPr>
-      <w:r>
-        <w:rPr>
-          <w:rFonts w:ascii="Times New Roman" w:hAnsi="Times New Roman" w:cs="Times New Roman"/>
-          <w:sz w:val="24"/>
-          <w:szCs w:val="24"/>
-        </w:rPr>
-        <w:t>$ git config --global user.email pirulomartinez@ejemplo</w:t>
-      </w:r>
-    </w:p>
-    <w:p>
-      <w:pPr>
-        <w:spacing w:line="360" w:lineRule="auto"/>
-        <w:rPr>
-          <w:rFonts w:ascii="Times New Roman" w:hAnsi="Times New Roman" w:cs="Times New Roman"/>
-          <w:sz w:val="24"/>
-          <w:szCs w:val="24"/>
-        </w:rPr>
-      </w:pPr>
-      <w:r>
-        <w:rPr>
-          <w:rFonts w:ascii="Times New Roman" w:hAnsi="Times New Roman" w:cs="Times New Roman"/>
-          <w:sz w:val="24"/>
-          <w:szCs w:val="24"/>
-        </w:rPr>
-        <w:t>Si quieres comprobar tu configuración, puedes usar el comando git config --list para mostrar todas las configuraciones.</w:t>
-      </w:r>
-    </w:p>
-    <w:p>
-      <w:pPr>
-        <w:spacing w:line="360" w:lineRule="auto"/>
-        <w:rPr>
-          <w:rFonts w:ascii="Times New Roman" w:hAnsi="Times New Roman" w:cs="Times New Roman"/>
-          <w:sz w:val="24"/>
-          <w:szCs w:val="24"/>
-        </w:rPr>
-      </w:pPr>
-      <w:r>
-        <w:rPr>
-          <w:rFonts w:ascii="Times New Roman" w:hAnsi="Times New Roman" w:cs="Times New Roman"/>
-          <w:sz w:val="24"/>
-          <w:szCs w:val="24"/>
-        </w:rPr>
-        <w:t>Obteniendo un repositorio Git</w:t>
-      </w:r>
-    </w:p>
-    <w:p>
-      <w:pPr>
-        <w:spacing w:line="360" w:lineRule="auto"/>
-        <w:rPr>
-          <w:rFonts w:ascii="Times New Roman" w:hAnsi="Times New Roman" w:cs="Times New Roman"/>
-          <w:sz w:val="24"/>
-          <w:szCs w:val="24"/>
-        </w:rPr>
-      </w:pPr>
-      <w:r>
-        <w:rPr>
-          <w:rFonts w:ascii="Times New Roman" w:hAnsi="Times New Roman" w:cs="Times New Roman"/>
-          <w:sz w:val="24"/>
-          <w:szCs w:val="24"/>
-        </w:rPr>
-        <w:t>Que es un repositorio?</w:t>
-      </w:r>
+        <w:t xml:space="preserve">$ </w:t>
+      </w:r>
+      <w:proofErr w:type="spellStart"/>
+      <w:proofErr w:type="gramStart"/>
+      <w:r>
+        <w:rPr>
+          <w:rFonts w:ascii="Times New Roman" w:hAnsi="Times New Roman" w:cs="Times New Roman"/>
+          <w:sz w:val="24"/>
+          <w:szCs w:val="24"/>
+        </w:rPr>
+        <w:t>git</w:t>
+      </w:r>
+      <w:proofErr w:type="spellEnd"/>
+      <w:proofErr w:type="gramEnd"/>
+      <w:r>
+        <w:rPr>
+          <w:rFonts w:ascii="Times New Roman" w:hAnsi="Times New Roman" w:cs="Times New Roman"/>
+          <w:sz w:val="24"/>
+          <w:szCs w:val="24"/>
+        </w:rPr>
+        <w:t xml:space="preserve"> </w:t>
+      </w:r>
+      <w:proofErr w:type="spellStart"/>
+      <w:r>
+        <w:rPr>
+          <w:rFonts w:ascii="Times New Roman" w:hAnsi="Times New Roman" w:cs="Times New Roman"/>
+          <w:sz w:val="24"/>
+          <w:szCs w:val="24"/>
+        </w:rPr>
+        <w:t>config</w:t>
+      </w:r>
+      <w:proofErr w:type="spellEnd"/>
+      <w:r>
+        <w:rPr>
+          <w:rFonts w:ascii="Times New Roman" w:hAnsi="Times New Roman" w:cs="Times New Roman"/>
+          <w:sz w:val="24"/>
+          <w:szCs w:val="24"/>
+        </w:rPr>
+        <w:t xml:space="preserve"> --global user.name "Pirulo </w:t>
+      </w:r>
+      <w:proofErr w:type="spellStart"/>
+      <w:r>
+        <w:rPr>
+          <w:rFonts w:ascii="Times New Roman" w:hAnsi="Times New Roman" w:cs="Times New Roman"/>
+          <w:sz w:val="24"/>
+          <w:szCs w:val="24"/>
+        </w:rPr>
+        <w:t>Martinez</w:t>
+      </w:r>
+      <w:proofErr w:type="spellEnd"/>
+      <w:r>
+        <w:rPr>
+          <w:rFonts w:ascii="Times New Roman" w:hAnsi="Times New Roman" w:cs="Times New Roman"/>
+          <w:sz w:val="24"/>
+          <w:szCs w:val="24"/>
+        </w:rPr>
+        <w:t>"</w:t>
+      </w:r>
+    </w:p>
+    <w:p>
+      <w:pPr>
+        <w:spacing w:line="360" w:lineRule="auto"/>
+        <w:rPr>
+          <w:rFonts w:ascii="Times New Roman" w:hAnsi="Times New Roman" w:cs="Times New Roman"/>
+          <w:sz w:val="24"/>
+          <w:szCs w:val="24"/>
+        </w:rPr>
+      </w:pPr>
+      <w:r>
+        <w:rPr>
+          <w:rFonts w:ascii="Times New Roman" w:hAnsi="Times New Roman" w:cs="Times New Roman"/>
+          <w:sz w:val="24"/>
+          <w:szCs w:val="24"/>
+        </w:rPr>
+        <w:t xml:space="preserve">$ </w:t>
+      </w:r>
+      <w:proofErr w:type="spellStart"/>
+      <w:proofErr w:type="gramStart"/>
+      <w:r>
+        <w:rPr>
+          <w:rFonts w:ascii="Times New Roman" w:hAnsi="Times New Roman" w:cs="Times New Roman"/>
+          <w:sz w:val="24"/>
+          <w:szCs w:val="24"/>
+        </w:rPr>
+        <w:t>git</w:t>
+      </w:r>
+      <w:proofErr w:type="spellEnd"/>
+      <w:proofErr w:type="gramEnd"/>
+      <w:r>
+        <w:rPr>
+          <w:rFonts w:ascii="Times New Roman" w:hAnsi="Times New Roman" w:cs="Times New Roman"/>
+          <w:sz w:val="24"/>
+          <w:szCs w:val="24"/>
+        </w:rPr>
+        <w:t xml:space="preserve"> </w:t>
+      </w:r>
+      <w:proofErr w:type="spellStart"/>
+      <w:r>
+        <w:rPr>
+          <w:rFonts w:ascii="Times New Roman" w:hAnsi="Times New Roman" w:cs="Times New Roman"/>
+          <w:sz w:val="24"/>
+          <w:szCs w:val="24"/>
+        </w:rPr>
+        <w:t>config</w:t>
+      </w:r>
+      <w:proofErr w:type="spellEnd"/>
+      <w:r>
+        <w:rPr>
+          <w:rFonts w:ascii="Times New Roman" w:hAnsi="Times New Roman" w:cs="Times New Roman"/>
+          <w:sz w:val="24"/>
+          <w:szCs w:val="24"/>
+        </w:rPr>
+        <w:t xml:space="preserve"> --global </w:t>
+      </w:r>
+      <w:proofErr w:type="spellStart"/>
+      <w:r>
+        <w:rPr>
+          <w:rFonts w:ascii="Times New Roman" w:hAnsi="Times New Roman" w:cs="Times New Roman"/>
+          <w:sz w:val="24"/>
+          <w:szCs w:val="24"/>
+        </w:rPr>
+        <w:t>user.email</w:t>
+      </w:r>
+      <w:proofErr w:type="spellEnd"/>
+      <w:r>
+        <w:rPr>
+          <w:rFonts w:ascii="Times New Roman" w:hAnsi="Times New Roman" w:cs="Times New Roman"/>
+          <w:sz w:val="24"/>
+          <w:szCs w:val="24"/>
+        </w:rPr>
+        <w:t xml:space="preserve"> </w:t>
+      </w:r>
+      <w:proofErr w:type="spellStart"/>
+      <w:r>
+        <w:rPr>
+          <w:rFonts w:ascii="Times New Roman" w:hAnsi="Times New Roman" w:cs="Times New Roman"/>
+          <w:sz w:val="24"/>
+          <w:szCs w:val="24"/>
+        </w:rPr>
+        <w:t>pirulomartinez@ejemplo</w:t>
+      </w:r>
+      <w:proofErr w:type="spellEnd"/>
+    </w:p>
+    <w:p>
+      <w:pPr>
+        <w:spacing w:line="360" w:lineRule="auto"/>
+        <w:rPr>
+          <w:rFonts w:ascii="Times New Roman" w:hAnsi="Times New Roman" w:cs="Times New Roman"/>
+          <w:sz w:val="24"/>
+          <w:szCs w:val="24"/>
+        </w:rPr>
+      </w:pPr>
+      <w:r>
+        <w:rPr>
+          <w:rFonts w:ascii="Times New Roman" w:hAnsi="Times New Roman" w:cs="Times New Roman"/>
+          <w:sz w:val="24"/>
+          <w:szCs w:val="24"/>
+        </w:rPr>
+        <w:t xml:space="preserve">Si quieres comprobar tu configuración, puedes usar el comando </w:t>
+      </w:r>
+      <w:proofErr w:type="spellStart"/>
+      <w:r>
+        <w:rPr>
+          <w:rFonts w:ascii="Times New Roman" w:hAnsi="Times New Roman" w:cs="Times New Roman"/>
+          <w:sz w:val="24"/>
+          <w:szCs w:val="24"/>
+        </w:rPr>
+        <w:t>git</w:t>
+      </w:r>
+      <w:proofErr w:type="spellEnd"/>
+      <w:r>
+        <w:rPr>
+          <w:rFonts w:ascii="Times New Roman" w:hAnsi="Times New Roman" w:cs="Times New Roman"/>
+          <w:sz w:val="24"/>
+          <w:szCs w:val="24"/>
+        </w:rPr>
+        <w:t xml:space="preserve"> </w:t>
+      </w:r>
+      <w:proofErr w:type="spellStart"/>
+      <w:r>
+        <w:rPr>
+          <w:rFonts w:ascii="Times New Roman" w:hAnsi="Times New Roman" w:cs="Times New Roman"/>
+          <w:sz w:val="24"/>
+          <w:szCs w:val="24"/>
+        </w:rPr>
+        <w:t>config</w:t>
+      </w:r>
+      <w:proofErr w:type="spellEnd"/>
+      <w:r>
+        <w:rPr>
+          <w:rFonts w:ascii="Times New Roman" w:hAnsi="Times New Roman" w:cs="Times New Roman"/>
+          <w:sz w:val="24"/>
+          <w:szCs w:val="24"/>
+        </w:rPr>
+        <w:t xml:space="preserve"> --</w:t>
+      </w:r>
+      <w:proofErr w:type="spellStart"/>
+      <w:r>
+        <w:rPr>
+          <w:rFonts w:ascii="Times New Roman" w:hAnsi="Times New Roman" w:cs="Times New Roman"/>
+          <w:sz w:val="24"/>
+          <w:szCs w:val="24"/>
+        </w:rPr>
+        <w:t>list</w:t>
+      </w:r>
+      <w:proofErr w:type="spellEnd"/>
+      <w:r>
+        <w:rPr>
+          <w:rFonts w:ascii="Times New Roman" w:hAnsi="Times New Roman" w:cs="Times New Roman"/>
+          <w:sz w:val="24"/>
+          <w:szCs w:val="24"/>
+        </w:rPr>
+        <w:t xml:space="preserve"> para mostrar todas las configuraciones.</w:t>
+      </w:r>
+    </w:p>
+    <w:p>
+      <w:pPr>
+        <w:spacing w:line="360" w:lineRule="auto"/>
+        <w:rPr>
+          <w:rFonts w:ascii="Times New Roman" w:hAnsi="Times New Roman" w:cs="Times New Roman"/>
+          <w:sz w:val="24"/>
+          <w:szCs w:val="24"/>
+        </w:rPr>
+      </w:pPr>
+      <w:r>
+        <w:rPr>
+          <w:rFonts w:ascii="Times New Roman" w:hAnsi="Times New Roman" w:cs="Times New Roman"/>
+          <w:sz w:val="24"/>
+          <w:szCs w:val="24"/>
+        </w:rPr>
+        <w:t xml:space="preserve">Obteniendo un repositorio </w:t>
+      </w:r>
+      <w:proofErr w:type="spellStart"/>
+      <w:r>
+        <w:rPr>
+          <w:rFonts w:ascii="Times New Roman" w:hAnsi="Times New Roman" w:cs="Times New Roman"/>
+          <w:sz w:val="24"/>
+          <w:szCs w:val="24"/>
+        </w:rPr>
+        <w:t>Git</w:t>
+      </w:r>
+      <w:proofErr w:type="spellEnd"/>
+    </w:p>
+    <w:p>
+      <w:pPr>
+        <w:spacing w:line="360" w:lineRule="auto"/>
+        <w:rPr>
+          <w:rFonts w:ascii="Times New Roman" w:hAnsi="Times New Roman" w:cs="Times New Roman"/>
+          <w:sz w:val="24"/>
+          <w:szCs w:val="24"/>
+        </w:rPr>
+      </w:pPr>
+      <w:r>
+        <w:rPr>
+          <w:rFonts w:ascii="Times New Roman" w:hAnsi="Times New Roman" w:cs="Times New Roman"/>
+          <w:sz w:val="24"/>
+          <w:szCs w:val="24"/>
+        </w:rPr>
+        <w:t>Que es un repositorio</w:t>
+      </w:r>
+      <w:proofErr w:type="gramStart"/>
+      <w:r>
+        <w:rPr>
+          <w:rFonts w:ascii="Times New Roman" w:hAnsi="Times New Roman" w:cs="Times New Roman"/>
+          <w:sz w:val="24"/>
+          <w:szCs w:val="24"/>
+        </w:rPr>
+        <w:t>?</w:t>
+      </w:r>
+      <w:proofErr w:type="gramEnd"/>
     </w:p>
     <w:p>
       <w:pPr>
@@ -948,7 +1822,61 @@
           <w:szCs w:val="24"/>
         </w:rPr>
         <w:lastRenderedPageBreak/>
-        <w:t>Puedes obtener un proyecto Git de dos maneras. La primera es tomar un proyecto o directorio existente e importarlo en Git. La segunda es clonar un repositorio existente en Git desde otro servidor.</w:t>
+        <w:t xml:space="preserve">Puedes obtener un proyecto </w:t>
+      </w:r>
+      <w:proofErr w:type="spellStart"/>
+      <w:r>
+        <w:rPr>
+          <w:rFonts w:ascii="Times New Roman" w:hAnsi="Times New Roman" w:cs="Times New Roman"/>
+          <w:sz w:val="24"/>
+          <w:szCs w:val="24"/>
+        </w:rPr>
+        <w:t>Git</w:t>
+      </w:r>
+      <w:proofErr w:type="spellEnd"/>
+      <w:r>
+        <w:rPr>
+          <w:rFonts w:ascii="Times New Roman" w:hAnsi="Times New Roman" w:cs="Times New Roman"/>
+          <w:sz w:val="24"/>
+          <w:szCs w:val="24"/>
+        </w:rPr>
+        <w:t xml:space="preserve"> de dos maneras. La primera es tomar un proyecto o directorio existente e importarlo en </w:t>
+      </w:r>
+      <w:proofErr w:type="spellStart"/>
+      <w:r>
+        <w:rPr>
+          <w:rFonts w:ascii="Times New Roman" w:hAnsi="Times New Roman" w:cs="Times New Roman"/>
+          <w:sz w:val="24"/>
+          <w:szCs w:val="24"/>
+        </w:rPr>
+        <w:t>Git</w:t>
+      </w:r>
+      <w:proofErr w:type="spellEnd"/>
+      <w:r>
+        <w:rPr>
+          <w:rFonts w:ascii="Times New Roman" w:hAnsi="Times New Roman" w:cs="Times New Roman"/>
+          <w:sz w:val="24"/>
+          <w:szCs w:val="24"/>
+        </w:rPr>
+        <w:t xml:space="preserve">. La segunda es clonar un repositorio existente en </w:t>
+      </w:r>
+      <w:proofErr w:type="spellStart"/>
+      <w:r>
+        <w:rPr>
+          <w:rFonts w:ascii="Times New Roman" w:hAnsi="Times New Roman" w:cs="Times New Roman"/>
+          <w:sz w:val="24"/>
+          <w:szCs w:val="24"/>
+        </w:rPr>
+        <w:t>Git</w:t>
+      </w:r>
+      <w:proofErr w:type="spellEnd"/>
+      <w:r>
+        <w:rPr>
+          <w:rFonts w:ascii="Times New Roman" w:hAnsi="Times New Roman" w:cs="Times New Roman"/>
+          <w:sz w:val="24"/>
+          <w:szCs w:val="24"/>
+        </w:rPr>
+        <w:t xml:space="preserve"> desde otro servidor.</w:t>
       </w:r>
     </w:p>
     <w:p>
@@ -978,49 +1906,125 @@
           <w:szCs w:val="24"/>
         </w:rPr>
       </w:pPr>
-      <w:r>
-        <w:rPr>
-          <w:rFonts w:ascii="Times New Roman" w:hAnsi="Times New Roman" w:cs="Times New Roman"/>
-          <w:sz w:val="24"/>
-          <w:szCs w:val="24"/>
-        </w:rPr>
-        <w:t>si estás empezando a seguir un proyecto existente en Git, debes ir al directorio del proyecto y usar el siguiente comando:</w:t>
-      </w:r>
-    </w:p>
-    <w:p>
-      <w:pPr>
-        <w:spacing w:line="360" w:lineRule="auto"/>
-        <w:rPr>
-          <w:rFonts w:ascii="Times New Roman" w:hAnsi="Times New Roman" w:cs="Times New Roman"/>
-          <w:sz w:val="24"/>
-          <w:szCs w:val="24"/>
-        </w:rPr>
-      </w:pPr>
-      <w:r>
-        <w:rPr>
-          <w:rFonts w:ascii="Times New Roman" w:hAnsi="Times New Roman" w:cs="Times New Roman"/>
-          <w:sz w:val="24"/>
-          <w:szCs w:val="24"/>
-        </w:rPr>
-        <w:t>$ git init</w:t>
-      </w:r>
-    </w:p>
-    <w:p>
-      <w:pPr>
-        <w:spacing w:line="360" w:lineRule="auto"/>
-        <w:rPr>
-          <w:rFonts w:ascii="Times New Roman" w:hAnsi="Times New Roman" w:cs="Times New Roman"/>
-          <w:sz w:val="24"/>
-          <w:szCs w:val="24"/>
-        </w:rPr>
-      </w:pPr>
-      <w:r>
-        <w:rPr>
-          <w:rFonts w:ascii="Times New Roman" w:hAnsi="Times New Roman" w:cs="Times New Roman"/>
-          <w:sz w:val="24"/>
-          <w:szCs w:val="24"/>
-        </w:rPr>
-        <w:t>Este comando lo que hace es darle un comienzo formal al proyecto de git.</w:t>
+      <w:proofErr w:type="gramStart"/>
+      <w:r>
+        <w:rPr>
+          <w:rFonts w:ascii="Times New Roman" w:hAnsi="Times New Roman" w:cs="Times New Roman"/>
+          <w:sz w:val="24"/>
+          <w:szCs w:val="24"/>
+        </w:rPr>
+        <w:t>si</w:t>
+      </w:r>
+      <w:proofErr w:type="gramEnd"/>
+      <w:r>
+        <w:rPr>
+          <w:rFonts w:ascii="Times New Roman" w:hAnsi="Times New Roman" w:cs="Times New Roman"/>
+          <w:sz w:val="24"/>
+          <w:szCs w:val="24"/>
+        </w:rPr>
+        <w:t xml:space="preserve"> estás empezando a seguir un proyecto existente en </w:t>
+      </w:r>
+      <w:proofErr w:type="spellStart"/>
+      <w:r>
+        <w:rPr>
+          <w:rFonts w:ascii="Times New Roman" w:hAnsi="Times New Roman" w:cs="Times New Roman"/>
+          <w:sz w:val="24"/>
+          <w:szCs w:val="24"/>
+        </w:rPr>
+        <w:t>Git</w:t>
+      </w:r>
+      <w:proofErr w:type="spellEnd"/>
+      <w:r>
+        <w:rPr>
+          <w:rFonts w:ascii="Times New Roman" w:hAnsi="Times New Roman" w:cs="Times New Roman"/>
+          <w:sz w:val="24"/>
+          <w:szCs w:val="24"/>
+        </w:rPr>
+        <w:t>, debes ir al directorio del proyecto y usar el siguiente comando:</w:t>
+      </w:r>
+    </w:p>
+    <w:p>
+      <w:pPr>
+        <w:spacing w:line="360" w:lineRule="auto"/>
+        <w:rPr>
+          <w:rFonts w:ascii="Times New Roman" w:hAnsi="Times New Roman" w:cs="Times New Roman"/>
+          <w:sz w:val="24"/>
+          <w:szCs w:val="24"/>
+        </w:rPr>
+      </w:pPr>
+      <w:r>
+        <w:rPr>
+          <w:rFonts w:ascii="Times New Roman" w:hAnsi="Times New Roman" w:cs="Times New Roman"/>
+          <w:sz w:val="24"/>
+          <w:szCs w:val="24"/>
+        </w:rPr>
+        <w:t xml:space="preserve">$ </w:t>
+      </w:r>
+      <w:proofErr w:type="spellStart"/>
+      <w:proofErr w:type="gramStart"/>
+      <w:r>
+        <w:rPr>
+          <w:rFonts w:ascii="Times New Roman" w:hAnsi="Times New Roman" w:cs="Times New Roman"/>
+          <w:sz w:val="24"/>
+          <w:szCs w:val="24"/>
+        </w:rPr>
+        <w:t>git</w:t>
+      </w:r>
+      <w:proofErr w:type="spellEnd"/>
+      <w:proofErr w:type="gramEnd"/>
+      <w:r>
+        <w:rPr>
+          <w:rFonts w:ascii="Times New Roman" w:hAnsi="Times New Roman" w:cs="Times New Roman"/>
+          <w:sz w:val="24"/>
+          <w:szCs w:val="24"/>
+        </w:rPr>
+        <w:t xml:space="preserve"> </w:t>
+      </w:r>
+      <w:proofErr w:type="spellStart"/>
+      <w:r>
+        <w:rPr>
+          <w:rFonts w:ascii="Times New Roman" w:hAnsi="Times New Roman" w:cs="Times New Roman"/>
+          <w:sz w:val="24"/>
+          <w:szCs w:val="24"/>
+        </w:rPr>
+        <w:t>init</w:t>
+      </w:r>
+      <w:proofErr w:type="spellEnd"/>
+    </w:p>
+    <w:p>
+      <w:pPr>
+        <w:spacing w:line="360" w:lineRule="auto"/>
+        <w:rPr>
+          <w:rFonts w:ascii="Times New Roman" w:hAnsi="Times New Roman" w:cs="Times New Roman"/>
+          <w:sz w:val="24"/>
+          <w:szCs w:val="24"/>
+        </w:rPr>
+      </w:pPr>
+      <w:r>
+        <w:rPr>
+          <w:rFonts w:ascii="Times New Roman" w:hAnsi="Times New Roman" w:cs="Times New Roman"/>
+          <w:sz w:val="24"/>
+          <w:szCs w:val="24"/>
+        </w:rPr>
+        <w:t xml:space="preserve">Este comando lo que hace es darle un comienzo formal al proyecto de </w:t>
+      </w:r>
+      <w:proofErr w:type="spellStart"/>
+      <w:r>
+        <w:rPr>
+          <w:rFonts w:ascii="Times New Roman" w:hAnsi="Times New Roman" w:cs="Times New Roman"/>
+          <w:sz w:val="24"/>
+          <w:szCs w:val="24"/>
+        </w:rPr>
+        <w:t>git</w:t>
+      </w:r>
+      <w:proofErr w:type="spellEnd"/>
+      <w:r>
+        <w:rPr>
+          <w:rFonts w:ascii="Times New Roman" w:hAnsi="Times New Roman" w:cs="Times New Roman"/>
+          <w:sz w:val="24"/>
+          <w:szCs w:val="24"/>
+        </w:rPr>
+        <w:t>.</w:t>
       </w:r>
     </w:p>
     <w:p>
@@ -1056,43 +2060,107 @@
           <w:sz w:val="24"/>
           <w:szCs w:val="24"/>
         </w:rPr>
-        <w:t>Si deseas obtener una copia de un repositorio Git existente — por ejemplo, un proyecto en el que te gustaría contribuir — el comando que necesitas es git clone.</w:t>
-      </w:r>
-    </w:p>
-    <w:p>
-      <w:pPr>
-        <w:spacing w:line="360" w:lineRule="auto"/>
-        <w:rPr>
-          <w:rFonts w:ascii="Times New Roman" w:hAnsi="Times New Roman" w:cs="Times New Roman"/>
-          <w:sz w:val="24"/>
-          <w:szCs w:val="24"/>
-        </w:rPr>
-      </w:pPr>
-      <w:r>
-        <w:rPr>
-          <w:rFonts w:ascii="Times New Roman" w:hAnsi="Times New Roman" w:cs="Times New Roman"/>
-          <w:sz w:val="24"/>
-          <w:szCs w:val="24"/>
-        </w:rPr>
-        <w:t xml:space="preserve">Git clone + link de repositorio </w:t>
-      </w:r>
-    </w:p>
-    <w:p>
-      <w:pPr>
-        <w:spacing w:line="360" w:lineRule="auto"/>
-        <w:rPr>
-          <w:rFonts w:ascii="Times New Roman" w:hAnsi="Times New Roman" w:cs="Times New Roman"/>
-          <w:sz w:val="24"/>
-          <w:szCs w:val="24"/>
-        </w:rPr>
-      </w:pPr>
-      <w:r>
-        <w:rPr>
-          <w:rFonts w:ascii="Times New Roman" w:hAnsi="Times New Roman" w:cs="Times New Roman"/>
-          <w:sz w:val="24"/>
-          <w:szCs w:val="24"/>
-        </w:rPr>
-        <w:t xml:space="preserve">Ejemplo: $ git clone </w:t>
+        <w:t xml:space="preserve">Si deseas obtener una copia de un repositorio </w:t>
+      </w:r>
+      <w:proofErr w:type="spellStart"/>
+      <w:r>
+        <w:rPr>
+          <w:rFonts w:ascii="Times New Roman" w:hAnsi="Times New Roman" w:cs="Times New Roman"/>
+          <w:sz w:val="24"/>
+          <w:szCs w:val="24"/>
+        </w:rPr>
+        <w:t>Git</w:t>
+      </w:r>
+      <w:proofErr w:type="spellEnd"/>
+      <w:r>
+        <w:rPr>
+          <w:rFonts w:ascii="Times New Roman" w:hAnsi="Times New Roman" w:cs="Times New Roman"/>
+          <w:sz w:val="24"/>
+          <w:szCs w:val="24"/>
+        </w:rPr>
+        <w:t xml:space="preserve"> existente — por ejemplo, un proyecto en el que te gustaría contribuir — el comando que necesitas es </w:t>
+      </w:r>
+      <w:proofErr w:type="spellStart"/>
+      <w:r>
+        <w:rPr>
+          <w:rFonts w:ascii="Times New Roman" w:hAnsi="Times New Roman" w:cs="Times New Roman"/>
+          <w:sz w:val="24"/>
+          <w:szCs w:val="24"/>
+        </w:rPr>
+        <w:t>git</w:t>
+      </w:r>
+      <w:proofErr w:type="spellEnd"/>
+      <w:r>
+        <w:rPr>
+          <w:rFonts w:ascii="Times New Roman" w:hAnsi="Times New Roman" w:cs="Times New Roman"/>
+          <w:sz w:val="24"/>
+          <w:szCs w:val="24"/>
+        </w:rPr>
+        <w:t xml:space="preserve"> clone.</w:t>
+      </w:r>
+    </w:p>
+    <w:p>
+      <w:pPr>
+        <w:spacing w:line="360" w:lineRule="auto"/>
+        <w:rPr>
+          <w:rFonts w:ascii="Times New Roman" w:hAnsi="Times New Roman" w:cs="Times New Roman"/>
+          <w:sz w:val="24"/>
+          <w:szCs w:val="24"/>
+        </w:rPr>
+      </w:pPr>
+      <w:proofErr w:type="spellStart"/>
+      <w:r>
+        <w:rPr>
+          <w:rFonts w:ascii="Times New Roman" w:hAnsi="Times New Roman" w:cs="Times New Roman"/>
+          <w:sz w:val="24"/>
+          <w:szCs w:val="24"/>
+        </w:rPr>
+        <w:t>Git</w:t>
+      </w:r>
+      <w:proofErr w:type="spellEnd"/>
+      <w:r>
+        <w:rPr>
+          <w:rFonts w:ascii="Times New Roman" w:hAnsi="Times New Roman" w:cs="Times New Roman"/>
+          <w:sz w:val="24"/>
+          <w:szCs w:val="24"/>
+        </w:rPr>
+        <w:t xml:space="preserve"> clone + link de repositorio </w:t>
+      </w:r>
+    </w:p>
+    <w:p>
+      <w:pPr>
+        <w:spacing w:line="360" w:lineRule="auto"/>
+        <w:rPr>
+          <w:rFonts w:ascii="Times New Roman" w:hAnsi="Times New Roman" w:cs="Times New Roman"/>
+          <w:sz w:val="24"/>
+          <w:szCs w:val="24"/>
+        </w:rPr>
+      </w:pPr>
+      <w:r>
+        <w:rPr>
+          <w:rFonts w:ascii="Times New Roman" w:hAnsi="Times New Roman" w:cs="Times New Roman"/>
+          <w:sz w:val="24"/>
+          <w:szCs w:val="24"/>
+        </w:rPr>
+        <w:t xml:space="preserve">Ejemplo: $ </w:t>
+      </w:r>
+      <w:proofErr w:type="spellStart"/>
+      <w:r>
+        <w:rPr>
+          <w:rFonts w:ascii="Times New Roman" w:hAnsi="Times New Roman" w:cs="Times New Roman"/>
+          <w:sz w:val="24"/>
+          <w:szCs w:val="24"/>
+        </w:rPr>
+        <w:t>git</w:t>
+      </w:r>
+      <w:proofErr w:type="spellEnd"/>
+      <w:r>
+        <w:rPr>
+          <w:rFonts w:ascii="Times New Roman" w:hAnsi="Times New Roman" w:cs="Times New Roman"/>
+          <w:sz w:val="24"/>
+          <w:szCs w:val="24"/>
+        </w:rPr>
+        <w:t xml:space="preserve"> clone </w:t>
       </w:r>
       <w:hyperlink r:id="rId8" w:history="1">
         <w:r>
@@ -1121,61 +2189,225 @@
           <w:sz w:val="24"/>
           <w:szCs w:val="24"/>
         </w:rPr>
-        <w:t>Tu repositorio local esta compuesto por tres "árboles" administrados por git. El primero es tu Directorio de trabajo que contiene los archivos, el segundo es el Index que actua como una zona intermedia, y el último es el HEAD que apunta al último commit realizado.</w:t>
-      </w:r>
-    </w:p>
-    <w:p>
-      <w:pPr>
-        <w:spacing w:line="360" w:lineRule="auto"/>
-        <w:rPr>
-          <w:rFonts w:ascii="Times New Roman" w:hAnsi="Times New Roman" w:cs="Times New Roman"/>
-          <w:sz w:val="24"/>
-          <w:szCs w:val="24"/>
-        </w:rPr>
-      </w:pPr>
-      <w:r>
-        <w:rPr>
-          <w:rFonts w:ascii="Times New Roman" w:hAnsi="Times New Roman" w:cs="Times New Roman"/>
-          <w:sz w:val="24"/>
-          <w:szCs w:val="24"/>
-        </w:rPr>
-        <w:t>-git add</w:t>
-      </w:r>
-    </w:p>
-    <w:p>
-      <w:pPr>
-        <w:spacing w:line="360" w:lineRule="auto"/>
-        <w:rPr>
-          <w:rFonts w:ascii="Times New Roman" w:hAnsi="Times New Roman" w:cs="Times New Roman"/>
-          <w:sz w:val="24"/>
-          <w:szCs w:val="24"/>
-        </w:rPr>
-      </w:pPr>
-      <w:r>
-        <w:rPr>
-          <w:rFonts w:ascii="Times New Roman" w:hAnsi="Times New Roman" w:cs="Times New Roman"/>
-          <w:sz w:val="24"/>
-          <w:szCs w:val="24"/>
-        </w:rPr>
-        <w:t>Este comando puede ser usado para agregar archivos al index. Por ejemplo, el siguiente comando agrega un nombre de archivo temp.txt en el directorio local del index</w:t>
-      </w:r>
-    </w:p>
-    <w:p>
-      <w:pPr>
-        <w:spacing w:line="360" w:lineRule="auto"/>
-        <w:rPr>
-          <w:rFonts w:ascii="Times New Roman" w:hAnsi="Times New Roman" w:cs="Times New Roman"/>
-          <w:sz w:val="24"/>
-          <w:szCs w:val="24"/>
-        </w:rPr>
-      </w:pPr>
-      <w:r>
-        <w:rPr>
-          <w:rFonts w:ascii="Times New Roman" w:hAnsi="Times New Roman" w:cs="Times New Roman"/>
-          <w:sz w:val="24"/>
-          <w:szCs w:val="24"/>
-        </w:rPr>
-        <w:t>-git status</w:t>
+        <w:t xml:space="preserve">Tu repositorio local </w:t>
+      </w:r>
+      <w:proofErr w:type="spellStart"/>
+      <w:r>
+        <w:rPr>
+          <w:rFonts w:ascii="Times New Roman" w:hAnsi="Times New Roman" w:cs="Times New Roman"/>
+          <w:sz w:val="24"/>
+          <w:szCs w:val="24"/>
+        </w:rPr>
+        <w:t>esta</w:t>
+      </w:r>
+      <w:proofErr w:type="spellEnd"/>
+      <w:r>
+        <w:rPr>
+          <w:rFonts w:ascii="Times New Roman" w:hAnsi="Times New Roman" w:cs="Times New Roman"/>
+          <w:sz w:val="24"/>
+          <w:szCs w:val="24"/>
+        </w:rPr>
+        <w:t xml:space="preserve"> compuesto por tres "árboles" administrados por </w:t>
+      </w:r>
+      <w:proofErr w:type="spellStart"/>
+      <w:r>
+        <w:rPr>
+          <w:rFonts w:ascii="Times New Roman" w:hAnsi="Times New Roman" w:cs="Times New Roman"/>
+          <w:sz w:val="24"/>
+          <w:szCs w:val="24"/>
+        </w:rPr>
+        <w:t>git</w:t>
+      </w:r>
+      <w:proofErr w:type="spellEnd"/>
+      <w:r>
+        <w:rPr>
+          <w:rFonts w:ascii="Times New Roman" w:hAnsi="Times New Roman" w:cs="Times New Roman"/>
+          <w:sz w:val="24"/>
+          <w:szCs w:val="24"/>
+        </w:rPr>
+        <w:t xml:space="preserve">. El primero es tu Directorio de trabajo que contiene los archivos, el segundo es el </w:t>
+      </w:r>
+      <w:proofErr w:type="spellStart"/>
+      <w:r>
+        <w:rPr>
+          <w:rFonts w:ascii="Times New Roman" w:hAnsi="Times New Roman" w:cs="Times New Roman"/>
+          <w:sz w:val="24"/>
+          <w:szCs w:val="24"/>
+        </w:rPr>
+        <w:t>Index</w:t>
+      </w:r>
+      <w:proofErr w:type="spellEnd"/>
+      <w:r>
+        <w:rPr>
+          <w:rFonts w:ascii="Times New Roman" w:hAnsi="Times New Roman" w:cs="Times New Roman"/>
+          <w:sz w:val="24"/>
+          <w:szCs w:val="24"/>
+        </w:rPr>
+        <w:t xml:space="preserve"> que </w:t>
+      </w:r>
+      <w:proofErr w:type="spellStart"/>
+      <w:r>
+        <w:rPr>
+          <w:rFonts w:ascii="Times New Roman" w:hAnsi="Times New Roman" w:cs="Times New Roman"/>
+          <w:sz w:val="24"/>
+          <w:szCs w:val="24"/>
+        </w:rPr>
+        <w:t>actua</w:t>
+      </w:r>
+      <w:proofErr w:type="spellEnd"/>
+      <w:r>
+        <w:rPr>
+          <w:rFonts w:ascii="Times New Roman" w:hAnsi="Times New Roman" w:cs="Times New Roman"/>
+          <w:sz w:val="24"/>
+          <w:szCs w:val="24"/>
+        </w:rPr>
+        <w:t xml:space="preserve"> como una zona intermedia, y el último es el HEAD que apunta al último </w:t>
+      </w:r>
+      <w:proofErr w:type="spellStart"/>
+      <w:r>
+        <w:rPr>
+          <w:rFonts w:ascii="Times New Roman" w:hAnsi="Times New Roman" w:cs="Times New Roman"/>
+          <w:sz w:val="24"/>
+          <w:szCs w:val="24"/>
+        </w:rPr>
+        <w:t>commit</w:t>
+      </w:r>
+      <w:proofErr w:type="spellEnd"/>
+      <w:r>
+        <w:rPr>
+          <w:rFonts w:ascii="Times New Roman" w:hAnsi="Times New Roman" w:cs="Times New Roman"/>
+          <w:sz w:val="24"/>
+          <w:szCs w:val="24"/>
+        </w:rPr>
+        <w:t xml:space="preserve"> realizado.</w:t>
+      </w:r>
+    </w:p>
+    <w:p>
+      <w:pPr>
+        <w:spacing w:line="360" w:lineRule="auto"/>
+        <w:rPr>
+          <w:rFonts w:ascii="Times New Roman" w:hAnsi="Times New Roman" w:cs="Times New Roman"/>
+          <w:sz w:val="24"/>
+          <w:szCs w:val="24"/>
+        </w:rPr>
+      </w:pPr>
+      <w:r>
+        <w:rPr>
+          <w:rFonts w:ascii="Times New Roman" w:hAnsi="Times New Roman" w:cs="Times New Roman"/>
+          <w:sz w:val="24"/>
+          <w:szCs w:val="24"/>
+        </w:rPr>
+        <w:t>-</w:t>
+      </w:r>
+      <w:proofErr w:type="spellStart"/>
+      <w:r>
+        <w:rPr>
+          <w:rFonts w:ascii="Times New Roman" w:hAnsi="Times New Roman" w:cs="Times New Roman"/>
+          <w:sz w:val="24"/>
+          <w:szCs w:val="24"/>
+        </w:rPr>
+        <w:t>git</w:t>
+      </w:r>
+      <w:proofErr w:type="spellEnd"/>
+      <w:r>
+        <w:rPr>
+          <w:rFonts w:ascii="Times New Roman" w:hAnsi="Times New Roman" w:cs="Times New Roman"/>
+          <w:sz w:val="24"/>
+          <w:szCs w:val="24"/>
+        </w:rPr>
+        <w:t xml:space="preserve"> </w:t>
+      </w:r>
+      <w:proofErr w:type="spellStart"/>
+      <w:r>
+        <w:rPr>
+          <w:rFonts w:ascii="Times New Roman" w:hAnsi="Times New Roman" w:cs="Times New Roman"/>
+          <w:sz w:val="24"/>
+          <w:szCs w:val="24"/>
+        </w:rPr>
+        <w:t>add</w:t>
+      </w:r>
+      <w:proofErr w:type="spellEnd"/>
+    </w:p>
+    <w:p>
+      <w:pPr>
+        <w:spacing w:line="360" w:lineRule="auto"/>
+        <w:rPr>
+          <w:rFonts w:ascii="Times New Roman" w:hAnsi="Times New Roman" w:cs="Times New Roman"/>
+          <w:sz w:val="24"/>
+          <w:szCs w:val="24"/>
+        </w:rPr>
+      </w:pPr>
+      <w:r>
+        <w:rPr>
+          <w:rFonts w:ascii="Times New Roman" w:hAnsi="Times New Roman" w:cs="Times New Roman"/>
+          <w:sz w:val="24"/>
+          <w:szCs w:val="24"/>
+        </w:rPr>
+        <w:t xml:space="preserve">Este comando puede ser usado para agregar archivos al </w:t>
+      </w:r>
+      <w:proofErr w:type="spellStart"/>
+      <w:r>
+        <w:rPr>
+          <w:rFonts w:ascii="Times New Roman" w:hAnsi="Times New Roman" w:cs="Times New Roman"/>
+          <w:sz w:val="24"/>
+          <w:szCs w:val="24"/>
+        </w:rPr>
+        <w:t>index</w:t>
+      </w:r>
+      <w:proofErr w:type="spellEnd"/>
+      <w:r>
+        <w:rPr>
+          <w:rFonts w:ascii="Times New Roman" w:hAnsi="Times New Roman" w:cs="Times New Roman"/>
+          <w:sz w:val="24"/>
+          <w:szCs w:val="24"/>
+        </w:rPr>
+        <w:t xml:space="preserve">. Por ejemplo, el siguiente comando agrega un nombre de archivo temp.txt en el directorio local del </w:t>
+      </w:r>
+      <w:proofErr w:type="spellStart"/>
+      <w:r>
+        <w:rPr>
+          <w:rFonts w:ascii="Times New Roman" w:hAnsi="Times New Roman" w:cs="Times New Roman"/>
+          <w:sz w:val="24"/>
+          <w:szCs w:val="24"/>
+        </w:rPr>
+        <w:t>index</w:t>
+      </w:r>
+      <w:proofErr w:type="spellEnd"/>
+    </w:p>
+    <w:p>
+      <w:pPr>
+        <w:spacing w:line="360" w:lineRule="auto"/>
+        <w:rPr>
+          <w:rFonts w:ascii="Times New Roman" w:hAnsi="Times New Roman" w:cs="Times New Roman"/>
+          <w:sz w:val="24"/>
+          <w:szCs w:val="24"/>
+        </w:rPr>
+      </w:pPr>
+      <w:r>
+        <w:rPr>
+          <w:rFonts w:ascii="Times New Roman" w:hAnsi="Times New Roman" w:cs="Times New Roman"/>
+          <w:sz w:val="24"/>
+          <w:szCs w:val="24"/>
+        </w:rPr>
+        <w:t>-</w:t>
+      </w:r>
+      <w:proofErr w:type="spellStart"/>
+      <w:r>
+        <w:rPr>
+          <w:rFonts w:ascii="Times New Roman" w:hAnsi="Times New Roman" w:cs="Times New Roman"/>
+          <w:sz w:val="24"/>
+          <w:szCs w:val="24"/>
+        </w:rPr>
+        <w:t>git</w:t>
+      </w:r>
+      <w:proofErr w:type="spellEnd"/>
+      <w:r>
+        <w:rPr>
+          <w:rFonts w:ascii="Times New Roman" w:hAnsi="Times New Roman" w:cs="Times New Roman"/>
+          <w:sz w:val="24"/>
+          <w:szCs w:val="24"/>
+        </w:rPr>
+        <w:t xml:space="preserve"> status</w:t>
       </w:r>
     </w:p>
     <w:p>
@@ -1211,8 +2443,36 @@
           <w:sz w:val="24"/>
           <w:szCs w:val="24"/>
         </w:rPr>
-        <w:t>-git push</w:t>
-      </w:r>
+        <w:t>-</w:t>
+      </w:r>
+      <w:proofErr w:type="spellStart"/>
+      <w:r>
+        <w:rPr>
+          <w:rFonts w:ascii="Times New Roman" w:hAnsi="Times New Roman" w:cs="Times New Roman"/>
+          <w:sz w:val="24"/>
+          <w:szCs w:val="24"/>
+        </w:rPr>
+        <w:t>git</w:t>
+      </w:r>
+      <w:proofErr w:type="spellEnd"/>
+      <w:r>
+        <w:rPr>
+          <w:rFonts w:ascii="Times New Roman" w:hAnsi="Times New Roman" w:cs="Times New Roman"/>
+          <w:sz w:val="24"/>
+          <w:szCs w:val="24"/>
+        </w:rPr>
+        <w:t xml:space="preserve"> </w:t>
+      </w:r>
+      <w:proofErr w:type="spellStart"/>
+      <w:r>
+        <w:rPr>
+          <w:rFonts w:ascii="Times New Roman" w:hAnsi="Times New Roman" w:cs="Times New Roman"/>
+          <w:sz w:val="24"/>
+          <w:szCs w:val="24"/>
+        </w:rPr>
+        <w:t>push</w:t>
+      </w:r>
+      <w:proofErr w:type="spellEnd"/>
     </w:p>
     <w:p>
       <w:pPr>
@@ -1230,25 +2490,409 @@
           <w:szCs w:val="24"/>
         </w:rPr>
         <w:lastRenderedPageBreak/>
-        <w:t>Este es uno de los comandos más básicos. Un simple push envía los cambios que se han hecho en la rama principal de los repertorios remotos que están asociados con el directorio que está trabajando. Por ejemplo:</w:t>
-      </w:r>
-    </w:p>
-    <w:p>
-      <w:pPr>
-        <w:spacing w:line="360" w:lineRule="auto"/>
-        <w:rPr>
-          <w:rFonts w:ascii="Times New Roman" w:hAnsi="Times New Roman" w:cs="Times New Roman"/>
-          <w:sz w:val="24"/>
-          <w:szCs w:val="24"/>
-        </w:rPr>
-      </w:pPr>
-      <w:r>
-        <w:rPr>
-          <w:rFonts w:ascii="Times New Roman" w:hAnsi="Times New Roman" w:cs="Times New Roman"/>
-          <w:sz w:val="24"/>
-          <w:szCs w:val="24"/>
-        </w:rPr>
-        <w:t>git push  origin master</w:t>
+        <w:t xml:space="preserve">Este es uno de los comandos más básicos. Un simple </w:t>
+      </w:r>
+      <w:proofErr w:type="spellStart"/>
+      <w:r>
+        <w:rPr>
+          <w:rFonts w:ascii="Times New Roman" w:hAnsi="Times New Roman" w:cs="Times New Roman"/>
+          <w:sz w:val="24"/>
+          <w:szCs w:val="24"/>
+        </w:rPr>
+        <w:t>push</w:t>
+      </w:r>
+      <w:proofErr w:type="spellEnd"/>
+      <w:r>
+        <w:rPr>
+          <w:rFonts w:ascii="Times New Roman" w:hAnsi="Times New Roman" w:cs="Times New Roman"/>
+          <w:sz w:val="24"/>
+          <w:szCs w:val="24"/>
+        </w:rPr>
+        <w:t xml:space="preserve"> envía los cambios que se han hecho en la rama principal de los repertorios remotos que están asociados con el directorio que está trabajando. Por ejemplo:</w:t>
+      </w:r>
+    </w:p>
+    <w:p>
+      <w:pPr>
+        <w:spacing w:line="360" w:lineRule="auto"/>
+        <w:rPr>
+          <w:rFonts w:ascii="Times New Roman" w:hAnsi="Times New Roman" w:cs="Times New Roman"/>
+          <w:sz w:val="24"/>
+          <w:szCs w:val="24"/>
+        </w:rPr>
+      </w:pPr>
+      <w:proofErr w:type="spellStart"/>
+      <w:proofErr w:type="gramStart"/>
+      <w:r>
+        <w:rPr>
+          <w:rFonts w:ascii="Times New Roman" w:hAnsi="Times New Roman" w:cs="Times New Roman"/>
+          <w:sz w:val="24"/>
+          <w:szCs w:val="24"/>
+        </w:rPr>
+        <w:t>git</w:t>
+      </w:r>
+      <w:proofErr w:type="spellEnd"/>
+      <w:proofErr w:type="gramEnd"/>
+      <w:r>
+        <w:rPr>
+          <w:rFonts w:ascii="Times New Roman" w:hAnsi="Times New Roman" w:cs="Times New Roman"/>
+          <w:sz w:val="24"/>
+          <w:szCs w:val="24"/>
+        </w:rPr>
+        <w:t xml:space="preserve"> </w:t>
+      </w:r>
+      <w:proofErr w:type="spellStart"/>
+      <w:r>
+        <w:rPr>
+          <w:rFonts w:ascii="Times New Roman" w:hAnsi="Times New Roman" w:cs="Times New Roman"/>
+          <w:sz w:val="24"/>
+          <w:szCs w:val="24"/>
+        </w:rPr>
+        <w:t>push</w:t>
+      </w:r>
+      <w:proofErr w:type="spellEnd"/>
+      <w:r>
+        <w:rPr>
+          <w:rFonts w:ascii="Times New Roman" w:hAnsi="Times New Roman" w:cs="Times New Roman"/>
+          <w:sz w:val="24"/>
+          <w:szCs w:val="24"/>
+        </w:rPr>
+        <w:t xml:space="preserve">  </w:t>
+      </w:r>
+      <w:proofErr w:type="spellStart"/>
+      <w:r>
+        <w:rPr>
+          <w:rFonts w:ascii="Times New Roman" w:hAnsi="Times New Roman" w:cs="Times New Roman"/>
+          <w:sz w:val="24"/>
+          <w:szCs w:val="24"/>
+        </w:rPr>
+        <w:t>origin</w:t>
+      </w:r>
+      <w:proofErr w:type="spellEnd"/>
+      <w:r>
+        <w:rPr>
+          <w:rFonts w:ascii="Times New Roman" w:hAnsi="Times New Roman" w:cs="Times New Roman"/>
+          <w:sz w:val="24"/>
+          <w:szCs w:val="24"/>
+        </w:rPr>
+        <w:t xml:space="preserve"> master</w:t>
+      </w:r>
+    </w:p>
+    <w:p>
+      <w:pPr>
+        <w:spacing w:line="360" w:lineRule="auto"/>
+        <w:rPr>
+          <w:rFonts w:ascii="Times New Roman" w:hAnsi="Times New Roman" w:cs="Times New Roman"/>
+          <w:sz w:val="24"/>
+          <w:szCs w:val="24"/>
+        </w:rPr>
+      </w:pPr>
+      <w:r>
+        <w:rPr>
+          <w:rFonts w:ascii="Times New Roman" w:hAnsi="Times New Roman" w:cs="Times New Roman"/>
+          <w:sz w:val="24"/>
+          <w:szCs w:val="24"/>
+        </w:rPr>
+        <w:t>-</w:t>
+      </w:r>
+      <w:proofErr w:type="spellStart"/>
+      <w:r>
+        <w:rPr>
+          <w:rFonts w:ascii="Times New Roman" w:hAnsi="Times New Roman" w:cs="Times New Roman"/>
+          <w:sz w:val="24"/>
+          <w:szCs w:val="24"/>
+        </w:rPr>
+        <w:t>git</w:t>
+      </w:r>
+      <w:proofErr w:type="spellEnd"/>
+      <w:r>
+        <w:rPr>
+          <w:rFonts w:ascii="Times New Roman" w:hAnsi="Times New Roman" w:cs="Times New Roman"/>
+          <w:sz w:val="24"/>
+          <w:szCs w:val="24"/>
+        </w:rPr>
+        <w:t xml:space="preserve"> </w:t>
+      </w:r>
+      <w:proofErr w:type="spellStart"/>
+      <w:r>
+        <w:rPr>
+          <w:rFonts w:ascii="Times New Roman" w:hAnsi="Times New Roman" w:cs="Times New Roman"/>
+          <w:sz w:val="24"/>
+          <w:szCs w:val="24"/>
+        </w:rPr>
+        <w:t>pull</w:t>
+      </w:r>
+      <w:proofErr w:type="spellEnd"/>
+    </w:p>
+    <w:p>
+      <w:pPr>
+        <w:spacing w:line="360" w:lineRule="auto"/>
+        <w:rPr>
+          <w:rFonts w:ascii="Times New Roman" w:hAnsi="Times New Roman" w:cs="Times New Roman"/>
+          <w:sz w:val="24"/>
+          <w:szCs w:val="24"/>
+        </w:rPr>
+      </w:pPr>
+      <w:r>
+        <w:rPr>
+          <w:rFonts w:ascii="Times New Roman" w:hAnsi="Times New Roman" w:cs="Times New Roman"/>
+          <w:sz w:val="24"/>
+          <w:szCs w:val="24"/>
+        </w:rPr>
+        <w:t>Para poder fusionar todos los cambios que se han hecho en el repositorio local trabajando.</w:t>
+      </w:r>
+    </w:p>
+    <w:p>
+      <w:pPr>
+        <w:spacing w:line="360" w:lineRule="auto"/>
+        <w:rPr>
+          <w:rFonts w:ascii="Times New Roman" w:hAnsi="Times New Roman" w:cs="Times New Roman"/>
+          <w:sz w:val="24"/>
+          <w:szCs w:val="24"/>
+        </w:rPr>
+      </w:pPr>
+      <w:r>
+        <w:rPr>
+          <w:rFonts w:ascii="Times New Roman" w:hAnsi="Times New Roman" w:cs="Times New Roman"/>
+          <w:sz w:val="24"/>
+          <w:szCs w:val="24"/>
+        </w:rPr>
+        <w:t>-</w:t>
+      </w:r>
+      <w:proofErr w:type="spellStart"/>
+      <w:r>
+        <w:rPr>
+          <w:rFonts w:ascii="Times New Roman" w:hAnsi="Times New Roman" w:cs="Times New Roman"/>
+          <w:sz w:val="24"/>
+          <w:szCs w:val="24"/>
+        </w:rPr>
+        <w:t>git</w:t>
+      </w:r>
+      <w:proofErr w:type="spellEnd"/>
+      <w:r>
+        <w:rPr>
+          <w:rFonts w:ascii="Times New Roman" w:hAnsi="Times New Roman" w:cs="Times New Roman"/>
+          <w:sz w:val="24"/>
+          <w:szCs w:val="24"/>
+        </w:rPr>
+        <w:t xml:space="preserve"> log</w:t>
+      </w:r>
+    </w:p>
+    <w:p>
+      <w:pPr>
+        <w:spacing w:line="360" w:lineRule="auto"/>
+        <w:rPr>
+          <w:rFonts w:ascii="Times New Roman" w:hAnsi="Times New Roman" w:cs="Times New Roman"/>
+          <w:sz w:val="24"/>
+          <w:szCs w:val="24"/>
+        </w:rPr>
+      </w:pPr>
+      <w:r>
+        <w:rPr>
+          <w:rFonts w:ascii="Times New Roman" w:hAnsi="Times New Roman" w:cs="Times New Roman"/>
+          <w:sz w:val="24"/>
+          <w:szCs w:val="24"/>
+        </w:rPr>
+        <w:t xml:space="preserve">Ejecutar este comando muestra una lista de </w:t>
+      </w:r>
+      <w:proofErr w:type="spellStart"/>
+      <w:r>
+        <w:rPr>
+          <w:rFonts w:ascii="Times New Roman" w:hAnsi="Times New Roman" w:cs="Times New Roman"/>
+          <w:sz w:val="24"/>
+          <w:szCs w:val="24"/>
+        </w:rPr>
+        <w:t>commits</w:t>
+      </w:r>
+      <w:proofErr w:type="spellEnd"/>
+      <w:r>
+        <w:rPr>
+          <w:rFonts w:ascii="Times New Roman" w:hAnsi="Times New Roman" w:cs="Times New Roman"/>
+          <w:sz w:val="24"/>
+          <w:szCs w:val="24"/>
+        </w:rPr>
+        <w:t xml:space="preserve"> en una rama junto con todos los detalles. Por ejemplo:</w:t>
+      </w:r>
+    </w:p>
+    <w:p>
+      <w:pPr>
+        <w:spacing w:line="360" w:lineRule="auto"/>
+        <w:rPr>
+          <w:rFonts w:ascii="Times New Roman" w:hAnsi="Times New Roman" w:cs="Times New Roman"/>
+          <w:sz w:val="24"/>
+          <w:szCs w:val="24"/>
+        </w:rPr>
+      </w:pPr>
+      <w:proofErr w:type="spellStart"/>
+      <w:proofErr w:type="gramStart"/>
+      <w:r>
+        <w:rPr>
+          <w:rFonts w:ascii="Times New Roman" w:hAnsi="Times New Roman" w:cs="Times New Roman"/>
+          <w:sz w:val="24"/>
+          <w:szCs w:val="24"/>
+        </w:rPr>
+        <w:t>commit</w:t>
+      </w:r>
+      <w:proofErr w:type="spellEnd"/>
+      <w:proofErr w:type="gramEnd"/>
+      <w:r>
+        <w:rPr>
+          <w:rFonts w:ascii="Times New Roman" w:hAnsi="Times New Roman" w:cs="Times New Roman"/>
+          <w:sz w:val="24"/>
+          <w:szCs w:val="24"/>
+        </w:rPr>
+        <w:t xml:space="preserve"> 15f4b6c44b3c8344caasdac9e4be13246e21sadw</w:t>
+      </w:r>
+    </w:p>
+    <w:p>
+      <w:pPr>
+        <w:spacing w:line="360" w:lineRule="auto"/>
+        <w:rPr>
+          <w:rFonts w:ascii="Times New Roman" w:hAnsi="Times New Roman" w:cs="Times New Roman"/>
+          <w:sz w:val="24"/>
+          <w:szCs w:val="24"/>
+        </w:rPr>
+      </w:pPr>
+      <w:proofErr w:type="spellStart"/>
+      <w:r>
+        <w:rPr>
+          <w:rFonts w:ascii="Times New Roman" w:hAnsi="Times New Roman" w:cs="Times New Roman"/>
+          <w:sz w:val="24"/>
+          <w:szCs w:val="24"/>
+        </w:rPr>
+        <w:t>Author</w:t>
+      </w:r>
+      <w:proofErr w:type="spellEnd"/>
+      <w:r>
+        <w:rPr>
+          <w:rFonts w:ascii="Times New Roman" w:hAnsi="Times New Roman" w:cs="Times New Roman"/>
+          <w:sz w:val="24"/>
+          <w:szCs w:val="24"/>
+        </w:rPr>
+        <w:t>: Alex Hunter alexh@gmail.com</w:t>
+      </w:r>
+    </w:p>
+    <w:p>
+      <w:pPr>
+        <w:spacing w:line="360" w:lineRule="auto"/>
+        <w:rPr>
+          <w:rFonts w:ascii="Times New Roman" w:hAnsi="Times New Roman" w:cs="Times New Roman"/>
+          <w:sz w:val="24"/>
+          <w:szCs w:val="24"/>
+        </w:rPr>
+      </w:pPr>
+      <w:proofErr w:type="spellStart"/>
+      <w:proofErr w:type="gramStart"/>
+      <w:r>
+        <w:rPr>
+          <w:rFonts w:ascii="Times New Roman" w:hAnsi="Times New Roman" w:cs="Times New Roman"/>
+          <w:sz w:val="24"/>
+          <w:szCs w:val="24"/>
+        </w:rPr>
+        <w:t>git</w:t>
+      </w:r>
+      <w:proofErr w:type="spellEnd"/>
+      <w:proofErr w:type="gramEnd"/>
+      <w:r>
+        <w:rPr>
+          <w:rFonts w:ascii="Times New Roman" w:hAnsi="Times New Roman" w:cs="Times New Roman"/>
+          <w:sz w:val="24"/>
+          <w:szCs w:val="24"/>
+        </w:rPr>
+        <w:t xml:space="preserve"> </w:t>
+      </w:r>
+      <w:proofErr w:type="spellStart"/>
+      <w:r>
+        <w:rPr>
+          <w:rFonts w:ascii="Times New Roman" w:hAnsi="Times New Roman" w:cs="Times New Roman"/>
+          <w:sz w:val="24"/>
+          <w:szCs w:val="24"/>
+        </w:rPr>
+        <w:t>remote</w:t>
+      </w:r>
+      <w:proofErr w:type="spellEnd"/>
+    </w:p>
+    <w:p>
+      <w:pPr>
+        <w:spacing w:line="360" w:lineRule="auto"/>
+        <w:rPr>
+          <w:rFonts w:ascii="Times New Roman" w:hAnsi="Times New Roman" w:cs="Times New Roman"/>
+          <w:sz w:val="24"/>
+          <w:szCs w:val="24"/>
+        </w:rPr>
+      </w:pPr>
+      <w:r>
+        <w:rPr>
+          <w:rFonts w:ascii="Times New Roman" w:hAnsi="Times New Roman" w:cs="Times New Roman"/>
+          <w:sz w:val="24"/>
+          <w:szCs w:val="24"/>
+        </w:rPr>
+        <w:t xml:space="preserve">El comando </w:t>
+      </w:r>
+      <w:proofErr w:type="spellStart"/>
+      <w:r>
+        <w:rPr>
+          <w:rFonts w:ascii="Times New Roman" w:hAnsi="Times New Roman" w:cs="Times New Roman"/>
+          <w:sz w:val="24"/>
+          <w:szCs w:val="24"/>
+        </w:rPr>
+        <w:t>git</w:t>
+      </w:r>
+      <w:proofErr w:type="spellEnd"/>
+      <w:r>
+        <w:rPr>
+          <w:rFonts w:ascii="Times New Roman" w:hAnsi="Times New Roman" w:cs="Times New Roman"/>
+          <w:sz w:val="24"/>
+          <w:szCs w:val="24"/>
+        </w:rPr>
+        <w:t xml:space="preserve"> se usa para conectar a un repositorio remoto. El siguiente comando muestra los repositorios remotos que están configurados actualmente:</w:t>
+      </w:r>
+    </w:p>
+    <w:p>
+      <w:pPr>
+        <w:spacing w:line="360" w:lineRule="auto"/>
+        <w:rPr>
+          <w:rFonts w:ascii="Times New Roman" w:hAnsi="Times New Roman" w:cs="Times New Roman"/>
+          <w:sz w:val="24"/>
+          <w:szCs w:val="24"/>
+        </w:rPr>
+      </w:pPr>
+      <w:proofErr w:type="spellStart"/>
+      <w:proofErr w:type="gramStart"/>
+      <w:r>
+        <w:rPr>
+          <w:rFonts w:ascii="Times New Roman" w:hAnsi="Times New Roman" w:cs="Times New Roman"/>
+          <w:sz w:val="24"/>
+          <w:szCs w:val="24"/>
+        </w:rPr>
+        <w:t>git</w:t>
+      </w:r>
+      <w:proofErr w:type="spellEnd"/>
+      <w:proofErr w:type="gramEnd"/>
+      <w:r>
+        <w:rPr>
+          <w:rFonts w:ascii="Times New Roman" w:hAnsi="Times New Roman" w:cs="Times New Roman"/>
+          <w:sz w:val="24"/>
+          <w:szCs w:val="24"/>
+        </w:rPr>
+        <w:t xml:space="preserve"> </w:t>
+      </w:r>
+      <w:proofErr w:type="spellStart"/>
+      <w:r>
+        <w:rPr>
+          <w:rFonts w:ascii="Times New Roman" w:hAnsi="Times New Roman" w:cs="Times New Roman"/>
+          <w:sz w:val="24"/>
+          <w:szCs w:val="24"/>
+        </w:rPr>
+        <w:t>remote</w:t>
+      </w:r>
+      <w:proofErr w:type="spellEnd"/>
+      <w:r>
+        <w:rPr>
+          <w:rFonts w:ascii="Times New Roman" w:hAnsi="Times New Roman" w:cs="Times New Roman"/>
+          <w:sz w:val="24"/>
+          <w:szCs w:val="24"/>
+        </w:rPr>
+        <w:t xml:space="preserve"> -v</w:t>
       </w:r>
       <w:bookmarkStart w:id="0" w:name="_GoBack"/>
       <w:bookmarkEnd w:id="0"/>
@@ -1292,7 +2936,7 @@
 
 <file path=word/numbering.xml><?xml version="1.0" encoding="utf-8"?>
 <w:numbering xmlns:wpc="http://schemas.microsoft.com/office/word/2010/wordprocessingCanvas" xmlns:mc="http://schemas.openxmlformats.org/markup-compatibility/2006" xmlns:o="urn:schemas-microsoft-com:office:office" xmlns:r="http://schemas.openxmlformats.org/officeDocument/2006/relationships" xmlns:m="http://schemas.openxmlformats.org/officeDocument/2006/math" xmlns:v="urn:schemas-microsoft-com:vml" xmlns:wp14="http://schemas.microsoft.com/office/word/2010/wordprocessingDrawing" xmlns:wp="http://schemas.openxmlformats.org/drawingml/2006/wordprocessingDrawing" xmlns:w10="urn:schemas-microsoft-com:office:word" xmlns:w="http://schemas.openxmlformats.org/wordprocessingml/2006/main" xmlns:w14="http://schemas.microsoft.com/office/word/2010/wordml" xmlns:w15="http://schemas.microsoft.com/office/word/2012/wordml" xmlns:wpg="http://schemas.microsoft.com/office/word/2010/wordprocessingGroup" xmlns:wpi="http://schemas.microsoft.com/office/word/2010/wordprocessingInk" xmlns:wne="http://schemas.microsoft.com/office/word/2006/wordml" xmlns:wps="http://schemas.microsoft.com/office/word/2010/wordprocessingShape" mc:Ignorable="w14 w15 wp14">
-  <w:abstractNum w:abstractNumId="0">
+  <w:abstractNum w:abstractNumId="0" w15:restartNumberingAfterBreak="0">
     <w:nsid w:val="0CB8210A"/>
     <w:multiLevelType w:val="hybridMultilevel"/>
     <w:tmpl w:val="8D160674"/>
@@ -1405,7 +3049,7 @@
       </w:rPr>
     </w:lvl>
   </w:abstractNum>
-  <w:abstractNum w:abstractNumId="1">
+  <w:abstractNum w:abstractNumId="1" w15:restartNumberingAfterBreak="0">
     <w:nsid w:val="3BB96F28"/>
     <w:multiLevelType w:val="hybridMultilevel"/>
     <w:tmpl w:val="64FA25EC"/>
@@ -1518,7 +3162,7 @@
       </w:rPr>
     </w:lvl>
   </w:abstractNum>
-  <w:abstractNum w:abstractNumId="2">
+  <w:abstractNum w:abstractNumId="2" w15:restartNumberingAfterBreak="0">
     <w:nsid w:val="5B301258"/>
     <w:multiLevelType w:val="hybridMultilevel"/>
     <w:tmpl w:val="DA847C64"/>
@@ -1631,7 +3275,7 @@
       </w:rPr>
     </w:lvl>
   </w:abstractNum>
-  <w:abstractNum w:abstractNumId="3">
+  <w:abstractNum w:abstractNumId="3" w15:restartNumberingAfterBreak="0">
     <w:nsid w:val="6B893819"/>
     <w:multiLevelType w:val="hybridMultilevel"/>
     <w:tmpl w:val="9FA27580"/>
@@ -1744,7 +3388,7 @@
       </w:rPr>
     </w:lvl>
   </w:abstractNum>
-  <w:abstractNum w:abstractNumId="4">
+  <w:abstractNum w:abstractNumId="4" w15:restartNumberingAfterBreak="0">
     <w:nsid w:val="708B4499"/>
     <w:multiLevelType w:val="hybridMultilevel"/>
     <w:tmpl w:val="ECB2E7B4"/>

</xml_diff>

<commit_message>
explique que era una rama
</commit_message>
<xml_diff>
--- a/informe de git reentrega.docx
+++ b/informe de git reentrega.docx
@@ -2770,132 +2770,284 @@
         </w:rPr>
         <w:t>: Alex Hunter alexh@gmail.com</w:t>
       </w:r>
-    </w:p>
-    <w:p>
-      <w:pPr>
-        <w:spacing w:line="360" w:lineRule="auto"/>
-        <w:rPr>
-          <w:rFonts w:ascii="Times New Roman" w:hAnsi="Times New Roman" w:cs="Times New Roman"/>
-          <w:sz w:val="24"/>
-          <w:szCs w:val="24"/>
-        </w:rPr>
-      </w:pPr>
-      <w:proofErr w:type="spellStart"/>
-      <w:proofErr w:type="gramStart"/>
-      <w:r>
-        <w:rPr>
-          <w:rFonts w:ascii="Times New Roman" w:hAnsi="Times New Roman" w:cs="Times New Roman"/>
-          <w:sz w:val="24"/>
-          <w:szCs w:val="24"/>
-        </w:rPr>
-        <w:t>git</w:t>
-      </w:r>
-      <w:proofErr w:type="spellEnd"/>
-      <w:proofErr w:type="gramEnd"/>
-      <w:r>
-        <w:rPr>
-          <w:rFonts w:ascii="Times New Roman" w:hAnsi="Times New Roman" w:cs="Times New Roman"/>
-          <w:sz w:val="24"/>
-          <w:szCs w:val="24"/>
-        </w:rPr>
-        <w:t xml:space="preserve"> </w:t>
-      </w:r>
-      <w:proofErr w:type="spellStart"/>
-      <w:r>
-        <w:rPr>
-          <w:rFonts w:ascii="Times New Roman" w:hAnsi="Times New Roman" w:cs="Times New Roman"/>
-          <w:sz w:val="24"/>
-          <w:szCs w:val="24"/>
-        </w:rPr>
-        <w:t>remote</w:t>
-      </w:r>
-      <w:proofErr w:type="spellEnd"/>
-    </w:p>
-    <w:p>
-      <w:pPr>
-        <w:spacing w:line="360" w:lineRule="auto"/>
-        <w:rPr>
-          <w:rFonts w:ascii="Times New Roman" w:hAnsi="Times New Roman" w:cs="Times New Roman"/>
-          <w:sz w:val="24"/>
-          <w:szCs w:val="24"/>
-        </w:rPr>
-      </w:pPr>
-      <w:r>
-        <w:rPr>
-          <w:rFonts w:ascii="Times New Roman" w:hAnsi="Times New Roman" w:cs="Times New Roman"/>
-          <w:sz w:val="24"/>
-          <w:szCs w:val="24"/>
-        </w:rPr>
-        <w:t xml:space="preserve">El comando </w:t>
-      </w:r>
-      <w:proofErr w:type="spellStart"/>
-      <w:r>
-        <w:rPr>
-          <w:rFonts w:ascii="Times New Roman" w:hAnsi="Times New Roman" w:cs="Times New Roman"/>
-          <w:sz w:val="24"/>
-          <w:szCs w:val="24"/>
-        </w:rPr>
-        <w:t>git</w:t>
-      </w:r>
-      <w:proofErr w:type="spellEnd"/>
-      <w:r>
-        <w:rPr>
-          <w:rFonts w:ascii="Times New Roman" w:hAnsi="Times New Roman" w:cs="Times New Roman"/>
-          <w:sz w:val="24"/>
-          <w:szCs w:val="24"/>
-        </w:rPr>
-        <w:t xml:space="preserve"> se usa para conectar a un repositorio remoto. El siguiente comando muestra los repositorios remotos que están configurados actualmente:</w:t>
-      </w:r>
-    </w:p>
-    <w:p>
-      <w:pPr>
-        <w:spacing w:line="360" w:lineRule="auto"/>
-        <w:rPr>
-          <w:rFonts w:ascii="Times New Roman" w:hAnsi="Times New Roman" w:cs="Times New Roman"/>
-          <w:sz w:val="24"/>
-          <w:szCs w:val="24"/>
-        </w:rPr>
-      </w:pPr>
-      <w:proofErr w:type="spellStart"/>
-      <w:proofErr w:type="gramStart"/>
-      <w:r>
-        <w:rPr>
-          <w:rFonts w:ascii="Times New Roman" w:hAnsi="Times New Roman" w:cs="Times New Roman"/>
-          <w:sz w:val="24"/>
-          <w:szCs w:val="24"/>
-        </w:rPr>
-        <w:t>git</w:t>
-      </w:r>
-      <w:proofErr w:type="spellEnd"/>
-      <w:proofErr w:type="gramEnd"/>
-      <w:r>
-        <w:rPr>
-          <w:rFonts w:ascii="Times New Roman" w:hAnsi="Times New Roman" w:cs="Times New Roman"/>
-          <w:sz w:val="24"/>
-          <w:szCs w:val="24"/>
-        </w:rPr>
-        <w:t xml:space="preserve"> </w:t>
-      </w:r>
-      <w:proofErr w:type="spellStart"/>
-      <w:r>
-        <w:rPr>
-          <w:rFonts w:ascii="Times New Roman" w:hAnsi="Times New Roman" w:cs="Times New Roman"/>
-          <w:sz w:val="24"/>
-          <w:szCs w:val="24"/>
-        </w:rPr>
-        <w:t>remote</w:t>
-      </w:r>
-      <w:proofErr w:type="spellEnd"/>
-      <w:r>
-        <w:rPr>
-          <w:rFonts w:ascii="Times New Roman" w:hAnsi="Times New Roman" w:cs="Times New Roman"/>
-          <w:sz w:val="24"/>
-          <w:szCs w:val="24"/>
-        </w:rPr>
-        <w:t xml:space="preserve"> -v</w:t>
-      </w:r>
       <w:bookmarkStart w:id="0" w:name="_GoBack"/>
       <w:bookmarkEnd w:id="0"/>
+    </w:p>
+    <w:p>
+      <w:pPr>
+        <w:spacing w:line="360" w:lineRule="auto"/>
+        <w:rPr>
+          <w:rFonts w:ascii="Times New Roman" w:hAnsi="Times New Roman" w:cs="Times New Roman"/>
+          <w:sz w:val="24"/>
+          <w:szCs w:val="24"/>
+        </w:rPr>
+      </w:pPr>
+      <w:proofErr w:type="spellStart"/>
+      <w:proofErr w:type="gramStart"/>
+      <w:r>
+        <w:rPr>
+          <w:rFonts w:ascii="Times New Roman" w:hAnsi="Times New Roman" w:cs="Times New Roman"/>
+          <w:sz w:val="24"/>
+          <w:szCs w:val="24"/>
+        </w:rPr>
+        <w:t>git</w:t>
+      </w:r>
+      <w:proofErr w:type="spellEnd"/>
+      <w:proofErr w:type="gramEnd"/>
+      <w:r>
+        <w:rPr>
+          <w:rFonts w:ascii="Times New Roman" w:hAnsi="Times New Roman" w:cs="Times New Roman"/>
+          <w:sz w:val="24"/>
+          <w:szCs w:val="24"/>
+        </w:rPr>
+        <w:t xml:space="preserve"> </w:t>
+      </w:r>
+      <w:proofErr w:type="spellStart"/>
+      <w:r>
+        <w:rPr>
+          <w:rFonts w:ascii="Times New Roman" w:hAnsi="Times New Roman" w:cs="Times New Roman"/>
+          <w:sz w:val="24"/>
+          <w:szCs w:val="24"/>
+        </w:rPr>
+        <w:t>remote</w:t>
+      </w:r>
+      <w:proofErr w:type="spellEnd"/>
+    </w:p>
+    <w:p>
+      <w:pPr>
+        <w:spacing w:line="360" w:lineRule="auto"/>
+        <w:rPr>
+          <w:rFonts w:ascii="Times New Roman" w:hAnsi="Times New Roman" w:cs="Times New Roman"/>
+          <w:sz w:val="24"/>
+          <w:szCs w:val="24"/>
+        </w:rPr>
+      </w:pPr>
+      <w:r>
+        <w:rPr>
+          <w:rFonts w:ascii="Times New Roman" w:hAnsi="Times New Roman" w:cs="Times New Roman"/>
+          <w:sz w:val="24"/>
+          <w:szCs w:val="24"/>
+        </w:rPr>
+        <w:t xml:space="preserve">El comando </w:t>
+      </w:r>
+      <w:proofErr w:type="spellStart"/>
+      <w:r>
+        <w:rPr>
+          <w:rFonts w:ascii="Times New Roman" w:hAnsi="Times New Roman" w:cs="Times New Roman"/>
+          <w:sz w:val="24"/>
+          <w:szCs w:val="24"/>
+        </w:rPr>
+        <w:t>git</w:t>
+      </w:r>
+      <w:proofErr w:type="spellEnd"/>
+      <w:r>
+        <w:rPr>
+          <w:rFonts w:ascii="Times New Roman" w:hAnsi="Times New Roman" w:cs="Times New Roman"/>
+          <w:sz w:val="24"/>
+          <w:szCs w:val="24"/>
+        </w:rPr>
+        <w:t xml:space="preserve"> se usa para conectar a un repositorio remoto. El siguiente comando muestra los repositorios remotos que están configurados actualmente:</w:t>
+      </w:r>
+    </w:p>
+    <w:p>
+      <w:pPr>
+        <w:spacing w:line="360" w:lineRule="auto"/>
+        <w:rPr>
+          <w:rFonts w:ascii="Times New Roman" w:hAnsi="Times New Roman" w:cs="Times New Roman"/>
+          <w:sz w:val="24"/>
+          <w:szCs w:val="24"/>
+        </w:rPr>
+      </w:pPr>
+      <w:proofErr w:type="spellStart"/>
+      <w:proofErr w:type="gramStart"/>
+      <w:r>
+        <w:rPr>
+          <w:rFonts w:ascii="Times New Roman" w:hAnsi="Times New Roman" w:cs="Times New Roman"/>
+          <w:sz w:val="24"/>
+          <w:szCs w:val="24"/>
+        </w:rPr>
+        <w:t>git</w:t>
+      </w:r>
+      <w:proofErr w:type="spellEnd"/>
+      <w:proofErr w:type="gramEnd"/>
+      <w:r>
+        <w:rPr>
+          <w:rFonts w:ascii="Times New Roman" w:hAnsi="Times New Roman" w:cs="Times New Roman"/>
+          <w:sz w:val="24"/>
+          <w:szCs w:val="24"/>
+        </w:rPr>
+        <w:t xml:space="preserve"> </w:t>
+      </w:r>
+      <w:proofErr w:type="spellStart"/>
+      <w:r>
+        <w:rPr>
+          <w:rFonts w:ascii="Times New Roman" w:hAnsi="Times New Roman" w:cs="Times New Roman"/>
+          <w:sz w:val="24"/>
+          <w:szCs w:val="24"/>
+        </w:rPr>
+        <w:t>remote</w:t>
+      </w:r>
+      <w:proofErr w:type="spellEnd"/>
+      <w:r>
+        <w:rPr>
+          <w:rFonts w:ascii="Times New Roman" w:hAnsi="Times New Roman" w:cs="Times New Roman"/>
+          <w:sz w:val="24"/>
+          <w:szCs w:val="24"/>
+        </w:rPr>
+        <w:t xml:space="preserve"> </w:t>
+      </w:r>
+      <w:r>
+        <w:rPr>
+          <w:rFonts w:ascii="Times New Roman" w:hAnsi="Times New Roman" w:cs="Times New Roman"/>
+          <w:sz w:val="24"/>
+          <w:szCs w:val="24"/>
+        </w:rPr>
+        <w:t>–</w:t>
+      </w:r>
+      <w:r>
+        <w:rPr>
+          <w:rFonts w:ascii="Times New Roman" w:hAnsi="Times New Roman" w:cs="Times New Roman"/>
+          <w:sz w:val="24"/>
+          <w:szCs w:val="24"/>
+        </w:rPr>
+        <w:t>v</w:t>
+      </w:r>
+    </w:p>
+    <w:p>
+      <w:pPr>
+        <w:spacing w:line="360" w:lineRule="auto"/>
+        <w:rPr>
+          <w:rFonts w:ascii="Times New Roman" w:hAnsi="Times New Roman" w:cs="Times New Roman"/>
+          <w:sz w:val="24"/>
+          <w:szCs w:val="24"/>
+        </w:rPr>
+      </w:pPr>
+      <w:r>
+        <w:rPr>
+          <w:rFonts w:ascii="Times New Roman" w:hAnsi="Times New Roman" w:cs="Times New Roman"/>
+          <w:sz w:val="24"/>
+          <w:szCs w:val="24"/>
+        </w:rPr>
+        <w:t xml:space="preserve">Que es un </w:t>
+      </w:r>
+      <w:proofErr w:type="spellStart"/>
+      <w:r>
+        <w:rPr>
+          <w:rFonts w:ascii="Times New Roman" w:hAnsi="Times New Roman" w:cs="Times New Roman"/>
+          <w:sz w:val="24"/>
+          <w:szCs w:val="24"/>
+        </w:rPr>
+        <w:t>rama</w:t>
+      </w:r>
+      <w:proofErr w:type="spellEnd"/>
+      <w:r>
+        <w:rPr>
+          <w:rFonts w:ascii="Times New Roman" w:hAnsi="Times New Roman" w:cs="Times New Roman"/>
+          <w:sz w:val="24"/>
+          <w:szCs w:val="24"/>
+        </w:rPr>
+        <w:t xml:space="preserve"> y para </w:t>
+      </w:r>
+      <w:proofErr w:type="spellStart"/>
+      <w:r>
+        <w:rPr>
+          <w:rFonts w:ascii="Times New Roman" w:hAnsi="Times New Roman" w:cs="Times New Roman"/>
+          <w:sz w:val="24"/>
+          <w:szCs w:val="24"/>
+        </w:rPr>
+        <w:t>que</w:t>
+      </w:r>
+      <w:proofErr w:type="spellEnd"/>
+      <w:r>
+        <w:rPr>
+          <w:rFonts w:ascii="Times New Roman" w:hAnsi="Times New Roman" w:cs="Times New Roman"/>
+          <w:sz w:val="24"/>
+          <w:szCs w:val="24"/>
+        </w:rPr>
+        <w:t xml:space="preserve"> sirve</w:t>
+      </w:r>
+      <w:proofErr w:type="gramStart"/>
+      <w:r>
+        <w:rPr>
+          <w:rFonts w:ascii="Times New Roman" w:hAnsi="Times New Roman" w:cs="Times New Roman"/>
+          <w:sz w:val="24"/>
+          <w:szCs w:val="24"/>
+        </w:rPr>
+        <w:t>?</w:t>
+      </w:r>
+      <w:proofErr w:type="gramEnd"/>
+    </w:p>
+    <w:p>
+      <w:pPr>
+        <w:spacing w:line="360" w:lineRule="auto"/>
+        <w:rPr>
+          <w:rFonts w:ascii="Times New Roman" w:hAnsi="Times New Roman" w:cs="Times New Roman"/>
+          <w:sz w:val="24"/>
+          <w:szCs w:val="24"/>
+        </w:rPr>
+      </w:pPr>
+      <w:r>
+        <w:rPr>
+          <w:rFonts w:ascii="Times New Roman" w:hAnsi="Times New Roman" w:cs="Times New Roman"/>
+          <w:sz w:val="24"/>
+          <w:szCs w:val="24"/>
+        </w:rPr>
+        <w:t xml:space="preserve">Las ramas son una de las principales utilidades que disponemos en </w:t>
+      </w:r>
+      <w:proofErr w:type="spellStart"/>
+      <w:r>
+        <w:rPr>
+          <w:rFonts w:ascii="Times New Roman" w:hAnsi="Times New Roman" w:cs="Times New Roman"/>
+          <w:sz w:val="24"/>
+          <w:szCs w:val="24"/>
+        </w:rPr>
+        <w:t>Git</w:t>
+      </w:r>
+      <w:proofErr w:type="spellEnd"/>
+      <w:r>
+        <w:rPr>
+          <w:rFonts w:ascii="Times New Roman" w:hAnsi="Times New Roman" w:cs="Times New Roman"/>
+          <w:sz w:val="24"/>
+          <w:szCs w:val="24"/>
+        </w:rPr>
+        <w:t xml:space="preserve"> para llevar un mejor control del código. Se trata de una bifurcación del estado del código que crea un nuevo camino de cara a la evolución del código, en paralelo a otras ramas que se puedan generar. En este artículo, repasamos para qué sirven las ramas de </w:t>
+      </w:r>
+      <w:proofErr w:type="spellStart"/>
+      <w:r>
+        <w:rPr>
+          <w:rFonts w:ascii="Times New Roman" w:hAnsi="Times New Roman" w:cs="Times New Roman"/>
+          <w:sz w:val="24"/>
+          <w:szCs w:val="24"/>
+        </w:rPr>
+        <w:t>Git</w:t>
+      </w:r>
+      <w:proofErr w:type="spellEnd"/>
+      <w:r>
+        <w:rPr>
+          <w:rFonts w:ascii="Times New Roman" w:hAnsi="Times New Roman" w:cs="Times New Roman"/>
+          <w:sz w:val="24"/>
+          <w:szCs w:val="24"/>
+        </w:rPr>
+        <w:t xml:space="preserve"> y cómo podemos trabajar con ellas en un proyecto.</w:t>
+      </w:r>
+    </w:p>
+    <w:p>
+      <w:pPr>
+        <w:spacing w:line="360" w:lineRule="auto"/>
+        <w:rPr>
+          <w:rFonts w:ascii="Times New Roman" w:hAnsi="Times New Roman" w:cs="Times New Roman"/>
+          <w:sz w:val="24"/>
+          <w:szCs w:val="24"/>
+        </w:rPr>
+      </w:pPr>
+      <w:r>
+        <w:rPr>
+          <w:rFonts w:ascii="Times New Roman" w:hAnsi="Times New Roman" w:cs="Times New Roman"/>
+          <w:sz w:val="24"/>
+          <w:szCs w:val="24"/>
+        </w:rPr>
+        <w:t>Las ramas nos pueden servir para muchos casos de uso. Por ejemplo, para  la creación de una funcionalidad que queramos integrar en un programa y para la cual no queremos que la rama principal se vea afectada.</w:t>
+      </w:r>
     </w:p>
     <w:p>
       <w:pPr>

</xml_diff>

<commit_message>
vuelvo a la rama master
</commit_message>
<xml_diff>
--- a/informe de git reentrega.docx
+++ b/informe de git reentrega.docx
@@ -19,8 +19,39 @@
           <w:szCs w:val="56"/>
           <w:u w:val="single"/>
         </w:rPr>
-        <w:t>Trabajo Practico de GitHub</w:t>
-      </w:r>
+        <w:t xml:space="preserve">Trabajo </w:t>
+      </w:r>
+      <w:proofErr w:type="gramStart"/>
+      <w:r>
+        <w:rPr>
+          <w:b/>
+          <w:sz w:val="56"/>
+          <w:szCs w:val="56"/>
+          <w:u w:val="single"/>
+        </w:rPr>
+        <w:t>Practico</w:t>
+      </w:r>
+      <w:proofErr w:type="gramEnd"/>
+      <w:r>
+        <w:rPr>
+          <w:b/>
+          <w:sz w:val="56"/>
+          <w:szCs w:val="56"/>
+          <w:u w:val="single"/>
+        </w:rPr>
+        <w:t xml:space="preserve"> de </w:t>
+      </w:r>
+      <w:proofErr w:type="spellStart"/>
+      <w:r>
+        <w:rPr>
+          <w:b/>
+          <w:sz w:val="56"/>
+          <w:szCs w:val="56"/>
+          <w:u w:val="single"/>
+        </w:rPr>
+        <w:t>GitHub</w:t>
+      </w:r>
+      <w:proofErr w:type="spellEnd"/>
     </w:p>
     <w:p>
       <w:pPr>
@@ -32,6 +63,7 @@
           <w:u w:val="single"/>
         </w:rPr>
       </w:pPr>
+      <w:proofErr w:type="spellStart"/>
       <w:r>
         <w:rPr>
           <w:b/>
@@ -39,7 +71,17 @@
           <w:szCs w:val="52"/>
           <w:u w:val="single"/>
         </w:rPr>
-        <w:t>Reentrega.</w:t>
+        <w:t>Reentrega</w:t>
+      </w:r>
+      <w:proofErr w:type="spellEnd"/>
+      <w:r>
+        <w:rPr>
+          <w:b/>
+          <w:sz w:val="52"/>
+          <w:szCs w:val="52"/>
+          <w:u w:val="single"/>
+        </w:rPr>
+        <w:t>.</w:t>
       </w:r>
     </w:p>
     <w:p>
@@ -50,13 +92,23 @@
           <w:szCs w:val="36"/>
         </w:rPr>
       </w:pPr>
+      <w:proofErr w:type="spellStart"/>
       <w:r>
         <w:rPr>
           <w:b/>
           <w:sz w:val="36"/>
           <w:szCs w:val="36"/>
         </w:rPr>
-        <w:t>Unicen, Facultad de exactas.</w:t>
+        <w:t>Unicen</w:t>
+      </w:r>
+      <w:proofErr w:type="spellEnd"/>
+      <w:r>
+        <w:rPr>
+          <w:b/>
+          <w:sz w:val="36"/>
+          <w:szCs w:val="36"/>
+        </w:rPr>
+        <w:t>, Facultad de exactas.</w:t>
       </w:r>
     </w:p>
     <w:p>
@@ -99,13 +151,23 @@
           <w:szCs w:val="36"/>
         </w:rPr>
       </w:pPr>
+      <w:proofErr w:type="spellStart"/>
       <w:r>
         <w:rPr>
           <w:b/>
           <w:sz w:val="36"/>
           <w:szCs w:val="36"/>
         </w:rPr>
-        <w:t>Frijon Lautaro</w:t>
+        <w:t>Frijon</w:t>
+      </w:r>
+      <w:proofErr w:type="spellEnd"/>
+      <w:r>
+        <w:rPr>
+          <w:b/>
+          <w:sz w:val="36"/>
+          <w:szCs w:val="36"/>
+        </w:rPr>
+        <w:t xml:space="preserve"> Lautaro</w:t>
       </w:r>
     </w:p>
     <w:p>
@@ -143,13 +205,23 @@
           <w:szCs w:val="36"/>
         </w:rPr>
       </w:pPr>
+      <w:proofErr w:type="spellStart"/>
       <w:r>
         <w:rPr>
           <w:b/>
           <w:sz w:val="36"/>
           <w:szCs w:val="36"/>
         </w:rPr>
-        <w:t>Marano Ariel</w:t>
+        <w:t>Marano</w:t>
+      </w:r>
+      <w:proofErr w:type="spellEnd"/>
+      <w:r>
+        <w:rPr>
+          <w:b/>
+          <w:sz w:val="36"/>
+          <w:szCs w:val="36"/>
+        </w:rPr>
+        <w:t xml:space="preserve"> Ariel</w:t>
       </w:r>
     </w:p>
     <w:p>
@@ -220,7 +292,25 @@
           <w:sz w:val="36"/>
           <w:szCs w:val="36"/>
         </w:rPr>
-        <w:t>Dr. Lo Vercio Lucas</w:t>
+        <w:t xml:space="preserve">Dr. Lo </w:t>
+      </w:r>
+      <w:proofErr w:type="spellStart"/>
+      <w:r>
+        <w:rPr>
+          <w:b/>
+          <w:sz w:val="36"/>
+          <w:szCs w:val="36"/>
+        </w:rPr>
+        <w:t>Vercio</w:t>
+      </w:r>
+      <w:proofErr w:type="spellEnd"/>
+      <w:r>
+        <w:rPr>
+          <w:b/>
+          <w:sz w:val="36"/>
+          <w:szCs w:val="36"/>
+        </w:rPr>
+        <w:t xml:space="preserve"> Lucas</w:t>
       </w:r>
     </w:p>
     <w:p>
@@ -242,7 +332,25 @@
           <w:sz w:val="36"/>
           <w:szCs w:val="36"/>
         </w:rPr>
-        <w:t>Dr. Rodriguez Guillermo</w:t>
+        <w:t xml:space="preserve">Dr. </w:t>
+      </w:r>
+      <w:proofErr w:type="spellStart"/>
+      <w:r>
+        <w:rPr>
+          <w:b/>
+          <w:sz w:val="36"/>
+          <w:szCs w:val="36"/>
+        </w:rPr>
+        <w:t>Rodriguez</w:t>
+      </w:r>
+      <w:proofErr w:type="spellEnd"/>
+      <w:r>
+        <w:rPr>
+          <w:b/>
+          <w:sz w:val="36"/>
+          <w:szCs w:val="36"/>
+        </w:rPr>
+        <w:t xml:space="preserve"> Guillermo</w:t>
       </w:r>
     </w:p>
     <w:p>
@@ -264,8 +372,36 @@
           <w:sz w:val="36"/>
           <w:szCs w:val="36"/>
         </w:rPr>
-        <w:t>Dr. Nicoletti Matias</w:t>
-      </w:r>
+        <w:t xml:space="preserve">Dr. </w:t>
+      </w:r>
+      <w:proofErr w:type="spellStart"/>
+      <w:r>
+        <w:rPr>
+          <w:b/>
+          <w:sz w:val="36"/>
+          <w:szCs w:val="36"/>
+        </w:rPr>
+        <w:t>Nicoletti</w:t>
+      </w:r>
+      <w:proofErr w:type="spellEnd"/>
+      <w:r>
+        <w:rPr>
+          <w:b/>
+          <w:sz w:val="36"/>
+          <w:szCs w:val="36"/>
+        </w:rPr>
+        <w:t xml:space="preserve"> </w:t>
+      </w:r>
+      <w:proofErr w:type="spellStart"/>
+      <w:r>
+        <w:rPr>
+          <w:b/>
+          <w:sz w:val="36"/>
+          <w:szCs w:val="36"/>
+        </w:rPr>
+        <w:t>Matias</w:t>
+      </w:r>
+      <w:proofErr w:type="spellEnd"/>
     </w:p>
     <w:p>
       <w:pPr>
@@ -286,7 +422,25 @@
           <w:sz w:val="36"/>
           <w:szCs w:val="36"/>
         </w:rPr>
-        <w:t>Dr. Nigro Oscar</w:t>
+        <w:t xml:space="preserve">Dr. </w:t>
+      </w:r>
+      <w:proofErr w:type="spellStart"/>
+      <w:r>
+        <w:rPr>
+          <w:b/>
+          <w:sz w:val="36"/>
+          <w:szCs w:val="36"/>
+        </w:rPr>
+        <w:t>Nigro</w:t>
+      </w:r>
+      <w:proofErr w:type="spellEnd"/>
+      <w:r>
+        <w:rPr>
+          <w:b/>
+          <w:sz w:val="36"/>
+          <w:szCs w:val="36"/>
+        </w:rPr>
+        <w:t xml:space="preserve"> Oscar</w:t>
       </w:r>
     </w:p>
     <w:p>
@@ -308,7 +462,25 @@
           <w:sz w:val="36"/>
           <w:szCs w:val="36"/>
         </w:rPr>
-        <w:t>Ing. Barian Varona</w:t>
+        <w:t xml:space="preserve">Ing. </w:t>
+      </w:r>
+      <w:proofErr w:type="spellStart"/>
+      <w:r>
+        <w:rPr>
+          <w:b/>
+          <w:sz w:val="36"/>
+          <w:szCs w:val="36"/>
+        </w:rPr>
+        <w:t>Barian</w:t>
+      </w:r>
+      <w:proofErr w:type="spellEnd"/>
+      <w:r>
+        <w:rPr>
+          <w:b/>
+          <w:sz w:val="36"/>
+          <w:szCs w:val="36"/>
+        </w:rPr>
+        <w:t xml:space="preserve"> Varona</w:t>
       </w:r>
     </w:p>
     <w:p>
@@ -330,8 +502,36 @@
           <w:sz w:val="36"/>
           <w:szCs w:val="36"/>
         </w:rPr>
-        <w:t>Ing. Sandra Gonzalez cisaro</w:t>
-      </w:r>
+        <w:t xml:space="preserve">Ing. Sandra </w:t>
+      </w:r>
+      <w:proofErr w:type="spellStart"/>
+      <w:r>
+        <w:rPr>
+          <w:b/>
+          <w:sz w:val="36"/>
+          <w:szCs w:val="36"/>
+        </w:rPr>
+        <w:t>Gonzalez</w:t>
+      </w:r>
+      <w:proofErr w:type="spellEnd"/>
+      <w:r>
+        <w:rPr>
+          <w:b/>
+          <w:sz w:val="36"/>
+          <w:szCs w:val="36"/>
+        </w:rPr>
+        <w:t xml:space="preserve"> </w:t>
+      </w:r>
+      <w:proofErr w:type="spellStart"/>
+      <w:r>
+        <w:rPr>
+          <w:b/>
+          <w:sz w:val="36"/>
+          <w:szCs w:val="36"/>
+        </w:rPr>
+        <w:t>cisaro</w:t>
+      </w:r>
+      <w:proofErr w:type="spellEnd"/>
     </w:p>
     <w:p>
       <w:pPr>
@@ -426,76 +626,375 @@
           <w:szCs w:val="24"/>
         </w:rPr>
       </w:pPr>
-      <w:r>
-        <w:rPr>
-          <w:sz w:val="24"/>
-          <w:szCs w:val="24"/>
-        </w:rPr>
-        <w:t>Git es un software de control de versiones diseñado por Linus Torvalds, pensando en la eficiencia y la confiabilidad del mantenimiento de versiones de aplicaciones cuando éstas tienen un gran número de archivos de código fuente. A diferencia de otros softwares de control o versión control systems (VCSs), Git  modela sus datos más como un conjunto de instantáneas de un mini sistema de archivos. Cada vez que confirmas un cambio, o guardas el estado de tu proyecto en Git, él básicamente hace una foto del aspecto de todos tus archivos en ese momento, y guarda una referencia a esa instantánea.</w:t>
-      </w:r>
-    </w:p>
-    <w:p>
-      <w:pPr>
-        <w:spacing w:line="360" w:lineRule="auto"/>
-        <w:rPr>
-          <w:sz w:val="24"/>
-          <w:szCs w:val="24"/>
-        </w:rPr>
-      </w:pPr>
-      <w:r>
-        <w:rPr>
-          <w:sz w:val="24"/>
-          <w:szCs w:val="24"/>
-        </w:rPr>
-        <w:t>GitHub es una plataforma de desarrollo colaborativo de software para alojar proyectos utilizando el sistema de control de versiones Git.. El código se almacena de forma pública, aunque también se puede hacer de forma privada, creando una cuenta de pago.</w:t>
-      </w:r>
-    </w:p>
-    <w:p>
-      <w:pPr>
-        <w:spacing w:line="360" w:lineRule="auto"/>
-        <w:rPr>
-          <w:sz w:val="24"/>
-          <w:szCs w:val="24"/>
-        </w:rPr>
-      </w:pPr>
-      <w:r>
-        <w:rPr>
-          <w:sz w:val="24"/>
-          <w:szCs w:val="24"/>
-        </w:rPr>
-        <w:t>Para entender mejor la diferencia entre git y github ponemos un ejemplo:</w:t>
-      </w:r>
-    </w:p>
-    <w:p>
-      <w:pPr>
-        <w:spacing w:line="360" w:lineRule="auto"/>
-        <w:rPr>
-          <w:sz w:val="24"/>
-          <w:szCs w:val="24"/>
-        </w:rPr>
-      </w:pPr>
-      <w:r>
-        <w:rPr>
-          <w:sz w:val="24"/>
-          <w:szCs w:val="24"/>
-        </w:rPr>
-        <w:t>En el caso del word git sería un word local osea que no se puede compartir, y git hub tomaría el lugar de word online donde se puede compartir con otro usuarios.</w:t>
-      </w:r>
-    </w:p>
-    <w:p>
-      <w:pPr>
-        <w:spacing w:line="360" w:lineRule="auto"/>
-        <w:rPr>
-          <w:sz w:val="24"/>
-          <w:szCs w:val="24"/>
-        </w:rPr>
-      </w:pPr>
-      <w:r>
-        <w:rPr>
-          <w:sz w:val="24"/>
-          <w:szCs w:val="24"/>
-        </w:rPr>
-        <w:t xml:space="preserve">Para que nos sirve git? </w:t>
+      <w:proofErr w:type="spellStart"/>
+      <w:r>
+        <w:rPr>
+          <w:sz w:val="24"/>
+          <w:szCs w:val="24"/>
+        </w:rPr>
+        <w:t>Git</w:t>
+      </w:r>
+      <w:proofErr w:type="spellEnd"/>
+      <w:r>
+        <w:rPr>
+          <w:sz w:val="24"/>
+          <w:szCs w:val="24"/>
+        </w:rPr>
+        <w:t xml:space="preserve"> es un software de control de versiones diseñado por </w:t>
+      </w:r>
+      <w:proofErr w:type="spellStart"/>
+      <w:r>
+        <w:rPr>
+          <w:sz w:val="24"/>
+          <w:szCs w:val="24"/>
+        </w:rPr>
+        <w:t>Linus</w:t>
+      </w:r>
+      <w:proofErr w:type="spellEnd"/>
+      <w:r>
+        <w:rPr>
+          <w:sz w:val="24"/>
+          <w:szCs w:val="24"/>
+        </w:rPr>
+        <w:t xml:space="preserve"> </w:t>
+      </w:r>
+      <w:proofErr w:type="spellStart"/>
+      <w:r>
+        <w:rPr>
+          <w:sz w:val="24"/>
+          <w:szCs w:val="24"/>
+        </w:rPr>
+        <w:t>Torvalds</w:t>
+      </w:r>
+      <w:proofErr w:type="spellEnd"/>
+      <w:r>
+        <w:rPr>
+          <w:sz w:val="24"/>
+          <w:szCs w:val="24"/>
+        </w:rPr>
+        <w:t xml:space="preserve">, pensando en la eficiencia y la confiabilidad del mantenimiento de versiones de aplicaciones cuando éstas tienen un gran número de archivos de código fuente. A diferencia de otros softwares de control o versión control </w:t>
+      </w:r>
+      <w:proofErr w:type="spellStart"/>
+      <w:r>
+        <w:rPr>
+          <w:sz w:val="24"/>
+          <w:szCs w:val="24"/>
+        </w:rPr>
+        <w:t>systems</w:t>
+      </w:r>
+      <w:proofErr w:type="spellEnd"/>
+      <w:r>
+        <w:rPr>
+          <w:sz w:val="24"/>
+          <w:szCs w:val="24"/>
+        </w:rPr>
+        <w:t xml:space="preserve"> (</w:t>
+      </w:r>
+      <w:proofErr w:type="spellStart"/>
+      <w:r>
+        <w:rPr>
+          <w:sz w:val="24"/>
+          <w:szCs w:val="24"/>
+        </w:rPr>
+        <w:t>VCSs</w:t>
+      </w:r>
+      <w:proofErr w:type="spellEnd"/>
+      <w:r>
+        <w:rPr>
+          <w:sz w:val="24"/>
+          <w:szCs w:val="24"/>
+        </w:rPr>
+        <w:t xml:space="preserve">), </w:t>
+      </w:r>
+      <w:proofErr w:type="spellStart"/>
+      <w:r>
+        <w:rPr>
+          <w:sz w:val="24"/>
+          <w:szCs w:val="24"/>
+        </w:rPr>
+        <w:t>Git</w:t>
+      </w:r>
+      <w:proofErr w:type="spellEnd"/>
+      <w:r>
+        <w:rPr>
+          <w:sz w:val="24"/>
+          <w:szCs w:val="24"/>
+        </w:rPr>
+        <w:t xml:space="preserve">  modela sus datos más como un conjunto de instantáneas de un mini sistema de archivos. Cada vez que confirmas un cambio, o guardas el estado de tu proyecto en </w:t>
+      </w:r>
+      <w:proofErr w:type="spellStart"/>
+      <w:r>
+        <w:rPr>
+          <w:sz w:val="24"/>
+          <w:szCs w:val="24"/>
+        </w:rPr>
+        <w:t>Git</w:t>
+      </w:r>
+      <w:proofErr w:type="spellEnd"/>
+      <w:r>
+        <w:rPr>
+          <w:sz w:val="24"/>
+          <w:szCs w:val="24"/>
+        </w:rPr>
+        <w:t>, él básicamente hace una foto del aspecto de todos tus archivos en ese momento, y guarda una referencia a esa instantánea.</w:t>
+      </w:r>
+    </w:p>
+    <w:p>
+      <w:pPr>
+        <w:spacing w:line="360" w:lineRule="auto"/>
+        <w:rPr>
+          <w:sz w:val="24"/>
+          <w:szCs w:val="24"/>
+        </w:rPr>
+      </w:pPr>
+      <w:proofErr w:type="spellStart"/>
+      <w:r>
+        <w:rPr>
+          <w:sz w:val="24"/>
+          <w:szCs w:val="24"/>
+        </w:rPr>
+        <w:t>GitHub</w:t>
+      </w:r>
+      <w:proofErr w:type="spellEnd"/>
+      <w:r>
+        <w:rPr>
+          <w:sz w:val="24"/>
+          <w:szCs w:val="24"/>
+        </w:rPr>
+        <w:t xml:space="preserve"> es una plataforma de desarrollo colaborativo de software para alojar proyectos utilizando el sistema de control de versiones </w:t>
+      </w:r>
+      <w:proofErr w:type="spellStart"/>
+      <w:r>
+        <w:rPr>
+          <w:sz w:val="24"/>
+          <w:szCs w:val="24"/>
+        </w:rPr>
+        <w:t>Git</w:t>
+      </w:r>
+      <w:proofErr w:type="spellEnd"/>
+      <w:proofErr w:type="gramStart"/>
+      <w:r>
+        <w:rPr>
+          <w:sz w:val="24"/>
+          <w:szCs w:val="24"/>
+        </w:rPr>
+        <w:t>..</w:t>
+      </w:r>
+      <w:proofErr w:type="gramEnd"/>
+      <w:r>
+        <w:rPr>
+          <w:sz w:val="24"/>
+          <w:szCs w:val="24"/>
+        </w:rPr>
+        <w:t xml:space="preserve"> El código se almacena de forma pública, aunque también se puede hacer de forma privada, creando una cuenta de pago.</w:t>
+      </w:r>
+    </w:p>
+    <w:p>
+      <w:pPr>
+        <w:spacing w:line="360" w:lineRule="auto"/>
+        <w:rPr>
+          <w:sz w:val="24"/>
+          <w:szCs w:val="24"/>
+        </w:rPr>
+      </w:pPr>
+      <w:r>
+        <w:rPr>
+          <w:sz w:val="24"/>
+          <w:szCs w:val="24"/>
+        </w:rPr>
+        <w:t xml:space="preserve">Para entender mejor la diferencia entre </w:t>
+      </w:r>
+      <w:proofErr w:type="spellStart"/>
+      <w:r>
+        <w:rPr>
+          <w:sz w:val="24"/>
+          <w:szCs w:val="24"/>
+        </w:rPr>
+        <w:t>git</w:t>
+      </w:r>
+      <w:proofErr w:type="spellEnd"/>
+      <w:r>
+        <w:rPr>
+          <w:sz w:val="24"/>
+          <w:szCs w:val="24"/>
+        </w:rPr>
+        <w:t xml:space="preserve"> y </w:t>
+      </w:r>
+      <w:proofErr w:type="spellStart"/>
+      <w:r>
+        <w:rPr>
+          <w:sz w:val="24"/>
+          <w:szCs w:val="24"/>
+        </w:rPr>
+        <w:t>github</w:t>
+      </w:r>
+      <w:proofErr w:type="spellEnd"/>
+      <w:r>
+        <w:rPr>
+          <w:sz w:val="24"/>
+          <w:szCs w:val="24"/>
+        </w:rPr>
+        <w:t xml:space="preserve"> ponemos un ejemplo:</w:t>
+      </w:r>
+    </w:p>
+    <w:p>
+      <w:pPr>
+        <w:spacing w:line="360" w:lineRule="auto"/>
+        <w:rPr>
+          <w:sz w:val="24"/>
+          <w:szCs w:val="24"/>
+        </w:rPr>
+      </w:pPr>
+      <w:r>
+        <w:rPr>
+          <w:sz w:val="24"/>
+          <w:szCs w:val="24"/>
+        </w:rPr>
+        <w:t xml:space="preserve">En el caso del </w:t>
+      </w:r>
+      <w:proofErr w:type="spellStart"/>
+      <w:r>
+        <w:rPr>
+          <w:sz w:val="24"/>
+          <w:szCs w:val="24"/>
+        </w:rPr>
+        <w:t>word</w:t>
+      </w:r>
+      <w:proofErr w:type="spellEnd"/>
+      <w:r>
+        <w:rPr>
+          <w:sz w:val="24"/>
+          <w:szCs w:val="24"/>
+        </w:rPr>
+        <w:t xml:space="preserve"> </w:t>
+      </w:r>
+      <w:proofErr w:type="spellStart"/>
+      <w:r>
+        <w:rPr>
+          <w:sz w:val="24"/>
+          <w:szCs w:val="24"/>
+        </w:rPr>
+        <w:t>git</w:t>
+      </w:r>
+      <w:proofErr w:type="spellEnd"/>
+      <w:r>
+        <w:rPr>
+          <w:sz w:val="24"/>
+          <w:szCs w:val="24"/>
+        </w:rPr>
+        <w:t xml:space="preserve"> sería un </w:t>
+      </w:r>
+      <w:proofErr w:type="spellStart"/>
+      <w:r>
+        <w:rPr>
+          <w:sz w:val="24"/>
+          <w:szCs w:val="24"/>
+        </w:rPr>
+        <w:t>word</w:t>
+      </w:r>
+      <w:proofErr w:type="spellEnd"/>
+      <w:r>
+        <w:rPr>
+          <w:sz w:val="24"/>
+          <w:szCs w:val="24"/>
+        </w:rPr>
+        <w:t xml:space="preserve"> local </w:t>
+      </w:r>
+      <w:proofErr w:type="spellStart"/>
+      <w:r>
+        <w:rPr>
+          <w:sz w:val="24"/>
+          <w:szCs w:val="24"/>
+        </w:rPr>
+        <w:t>osea</w:t>
+      </w:r>
+      <w:proofErr w:type="spellEnd"/>
+      <w:r>
+        <w:rPr>
+          <w:sz w:val="24"/>
+          <w:szCs w:val="24"/>
+        </w:rPr>
+        <w:t xml:space="preserve"> que no se puede compartir, y </w:t>
+      </w:r>
+      <w:proofErr w:type="spellStart"/>
+      <w:r>
+        <w:rPr>
+          <w:sz w:val="24"/>
+          <w:szCs w:val="24"/>
+        </w:rPr>
+        <w:t>git</w:t>
+      </w:r>
+      <w:proofErr w:type="spellEnd"/>
+      <w:r>
+        <w:rPr>
+          <w:sz w:val="24"/>
+          <w:szCs w:val="24"/>
+        </w:rPr>
+        <w:t xml:space="preserve"> </w:t>
+      </w:r>
+      <w:proofErr w:type="spellStart"/>
+      <w:r>
+        <w:rPr>
+          <w:sz w:val="24"/>
+          <w:szCs w:val="24"/>
+        </w:rPr>
+        <w:t>hub</w:t>
+      </w:r>
+      <w:proofErr w:type="spellEnd"/>
+      <w:r>
+        <w:rPr>
+          <w:sz w:val="24"/>
+          <w:szCs w:val="24"/>
+        </w:rPr>
+        <w:t xml:space="preserve"> tomaría el lugar de </w:t>
+      </w:r>
+      <w:proofErr w:type="spellStart"/>
+      <w:r>
+        <w:rPr>
+          <w:sz w:val="24"/>
+          <w:szCs w:val="24"/>
+        </w:rPr>
+        <w:t>word</w:t>
+      </w:r>
+      <w:proofErr w:type="spellEnd"/>
+      <w:r>
+        <w:rPr>
+          <w:sz w:val="24"/>
+          <w:szCs w:val="24"/>
+        </w:rPr>
+        <w:t xml:space="preserve"> online donde se puede compartir con otro usuarios.</w:t>
+      </w:r>
+    </w:p>
+    <w:p>
+      <w:pPr>
+        <w:spacing w:line="360" w:lineRule="auto"/>
+        <w:rPr>
+          <w:sz w:val="24"/>
+          <w:szCs w:val="24"/>
+        </w:rPr>
+      </w:pPr>
+      <w:r>
+        <w:rPr>
+          <w:sz w:val="24"/>
+          <w:szCs w:val="24"/>
+        </w:rPr>
+        <w:t xml:space="preserve">Para que nos sirve </w:t>
+      </w:r>
+      <w:proofErr w:type="spellStart"/>
+      <w:r>
+        <w:rPr>
+          <w:sz w:val="24"/>
+          <w:szCs w:val="24"/>
+        </w:rPr>
+        <w:t>git</w:t>
+      </w:r>
+      <w:proofErr w:type="spellEnd"/>
+      <w:r>
+        <w:rPr>
+          <w:sz w:val="24"/>
+          <w:szCs w:val="24"/>
+        </w:rPr>
+        <w:t xml:space="preserve">? </w:t>
       </w:r>
     </w:p>
     <w:p>
@@ -527,23 +1026,55 @@
           <w:sz w:val="24"/>
           <w:szCs w:val="24"/>
         </w:rPr>
-        <w:t>Con Git vamos a poder controlar todos los cambios que se hacen en nuestra aplicación y en nuestro código y vamos a tener control absoluto de todo lo que pasa en el código, pudiendo volver atrás en el tiempo, pudiendo abrir diferentes ramas de desarrollo, etc.</w:t>
-      </w:r>
-    </w:p>
-    <w:p>
-      <w:pPr>
-        <w:spacing w:line="360" w:lineRule="auto"/>
-        <w:rPr>
-          <w:sz w:val="24"/>
-          <w:szCs w:val="24"/>
-        </w:rPr>
-      </w:pPr>
-      <w:r>
-        <w:rPr>
-          <w:sz w:val="24"/>
-          <w:szCs w:val="24"/>
-        </w:rPr>
-        <w:t>Vamos a poder trabajar en equipo de una manera muy sencilla y optimizada, de forma que si tenemos dos o tres personas trabajando en ciertas funcionalidades del proyecto y nosotros podemos estar trabajando en nuestra parte del código. Cuando acabamos de desarrollar nuestro código, utilizamos Git para mezclar los cambios con los otros compañeros. De forma que el código se mezcla de manera perfecta sin generar ningún tipo de fallo y de forma rápida.</w:t>
+        <w:t xml:space="preserve">Con </w:t>
+      </w:r>
+      <w:proofErr w:type="spellStart"/>
+      <w:r>
+        <w:rPr>
+          <w:sz w:val="24"/>
+          <w:szCs w:val="24"/>
+        </w:rPr>
+        <w:t>Git</w:t>
+      </w:r>
+      <w:proofErr w:type="spellEnd"/>
+      <w:r>
+        <w:rPr>
+          <w:sz w:val="24"/>
+          <w:szCs w:val="24"/>
+        </w:rPr>
+        <w:t xml:space="preserve"> vamos a poder controlar todos los cambios que se hacen en nuestra aplicación y en nuestro código y vamos a tener control absoluto de todo lo que pasa en el código, pudiendo volver atrás en el tiempo, pudiendo abrir diferentes ramas de desarrollo, etc.</w:t>
+      </w:r>
+    </w:p>
+    <w:p>
+      <w:pPr>
+        <w:spacing w:line="360" w:lineRule="auto"/>
+        <w:rPr>
+          <w:sz w:val="24"/>
+          <w:szCs w:val="24"/>
+        </w:rPr>
+      </w:pPr>
+      <w:r>
+        <w:rPr>
+          <w:sz w:val="24"/>
+          <w:szCs w:val="24"/>
+        </w:rPr>
+        <w:t xml:space="preserve">Vamos a poder trabajar en equipo de una manera muy sencilla y optimizada, de forma que si tenemos dos o tres personas trabajando en ciertas funcionalidades del proyecto y nosotros podemos estar trabajando en nuestra parte del código. Cuando acabamos de desarrollar nuestro código, utilizamos </w:t>
+      </w:r>
+      <w:proofErr w:type="spellStart"/>
+      <w:r>
+        <w:rPr>
+          <w:sz w:val="24"/>
+          <w:szCs w:val="24"/>
+        </w:rPr>
+        <w:t>Git</w:t>
+      </w:r>
+      <w:proofErr w:type="spellEnd"/>
+      <w:r>
+        <w:rPr>
+          <w:sz w:val="24"/>
+          <w:szCs w:val="24"/>
+        </w:rPr>
+        <w:t xml:space="preserve"> para mezclar los cambios con los otros compañeros. De forma que el código se mezcla de manera perfecta sin generar ningún tipo de fallo y de forma rápida.</w:t>
       </w:r>
     </w:p>
     <w:p>
@@ -560,7 +1091,48 @@
           <w:szCs w:val="24"/>
         </w:rPr>
         <w:lastRenderedPageBreak/>
-        <w:t>También nos va a proporcionar un listado de los cambios(commits) y podemos volver atrás en el tiempo a cualquiera de esos cambios o commits.</w:t>
+        <w:t xml:space="preserve">También nos va a proporcionar un listado de los </w:t>
+      </w:r>
+      <w:proofErr w:type="gramStart"/>
+      <w:r>
+        <w:rPr>
+          <w:sz w:val="24"/>
+          <w:szCs w:val="24"/>
+        </w:rPr>
+        <w:t>cambios(</w:t>
+      </w:r>
+      <w:proofErr w:type="spellStart"/>
+      <w:proofErr w:type="gramEnd"/>
+      <w:r>
+        <w:rPr>
+          <w:sz w:val="24"/>
+          <w:szCs w:val="24"/>
+        </w:rPr>
+        <w:t>commits</w:t>
+      </w:r>
+      <w:proofErr w:type="spellEnd"/>
+      <w:r>
+        <w:rPr>
+          <w:sz w:val="24"/>
+          <w:szCs w:val="24"/>
+        </w:rPr>
+        <w:t xml:space="preserve">) y podemos volver atrás en el tiempo a cualquiera de esos cambios o </w:t>
+      </w:r>
+      <w:proofErr w:type="spellStart"/>
+      <w:r>
+        <w:rPr>
+          <w:sz w:val="24"/>
+          <w:szCs w:val="24"/>
+        </w:rPr>
+        <w:t>commits</w:t>
+      </w:r>
+      <w:proofErr w:type="spellEnd"/>
+      <w:r>
+        <w:rPr>
+          <w:sz w:val="24"/>
+          <w:szCs w:val="24"/>
+        </w:rPr>
+        <w:t>.</w:t>
       </w:r>
     </w:p>
     <w:p>
@@ -592,70 +1164,104 @@
           <w:sz w:val="24"/>
           <w:szCs w:val="24"/>
         </w:rPr>
-        <w:t>Estas son las cosas más importantes que nos ofrece Git, es una herramienta imprescindible para cualquier desarrollador en la actualidad.</w:t>
-      </w:r>
-    </w:p>
-    <w:p>
-      <w:pPr>
-        <w:spacing w:line="360" w:lineRule="auto"/>
-        <w:rPr>
-          <w:sz w:val="24"/>
-          <w:szCs w:val="24"/>
-        </w:rPr>
-      </w:pPr>
-    </w:p>
-    <w:p>
-      <w:pPr>
-        <w:spacing w:line="360" w:lineRule="auto"/>
-        <w:rPr>
-          <w:sz w:val="24"/>
-          <w:szCs w:val="24"/>
-        </w:rPr>
-      </w:pPr>
-    </w:p>
-    <w:p>
-      <w:pPr>
-        <w:spacing w:line="360" w:lineRule="auto"/>
-        <w:rPr>
-          <w:sz w:val="24"/>
-          <w:szCs w:val="24"/>
-        </w:rPr>
-      </w:pPr>
-    </w:p>
-    <w:p>
-      <w:pPr>
-        <w:spacing w:line="360" w:lineRule="auto"/>
-        <w:rPr>
-          <w:sz w:val="24"/>
-          <w:szCs w:val="24"/>
-        </w:rPr>
-      </w:pPr>
-    </w:p>
-    <w:p>
-      <w:pPr>
-        <w:spacing w:line="360" w:lineRule="auto"/>
-        <w:rPr>
-          <w:sz w:val="24"/>
-          <w:szCs w:val="24"/>
-        </w:rPr>
-      </w:pPr>
-    </w:p>
-    <w:p>
-      <w:pPr>
-        <w:spacing w:line="360" w:lineRule="auto"/>
-        <w:rPr>
-          <w:rFonts w:ascii="Times New Roman" w:hAnsi="Times New Roman" w:cs="Times New Roman"/>
-          <w:sz w:val="24"/>
-          <w:szCs w:val="24"/>
-        </w:rPr>
-      </w:pPr>
-      <w:r>
-        <w:rPr>
-          <w:rFonts w:ascii="Times New Roman" w:hAnsi="Times New Roman" w:cs="Times New Roman"/>
-          <w:sz w:val="24"/>
-          <w:szCs w:val="24"/>
-        </w:rPr>
-        <w:t>Para arrancar a usar git lo primero que tenemos que hacer es descargar la aplicación, a continuación le dejamos el link:</w:t>
+        <w:t xml:space="preserve">Estas son las cosas más importantes que nos ofrece </w:t>
+      </w:r>
+      <w:proofErr w:type="spellStart"/>
+      <w:r>
+        <w:rPr>
+          <w:sz w:val="24"/>
+          <w:szCs w:val="24"/>
+        </w:rPr>
+        <w:t>Git</w:t>
+      </w:r>
+      <w:proofErr w:type="spellEnd"/>
+      <w:r>
+        <w:rPr>
+          <w:sz w:val="24"/>
+          <w:szCs w:val="24"/>
+        </w:rPr>
+        <w:t>, es una herramienta imprescindible para cualquier desarrollador en la actualidad.</w:t>
+      </w:r>
+    </w:p>
+    <w:p>
+      <w:pPr>
+        <w:spacing w:line="360" w:lineRule="auto"/>
+        <w:rPr>
+          <w:sz w:val="24"/>
+          <w:szCs w:val="24"/>
+        </w:rPr>
+      </w:pPr>
+    </w:p>
+    <w:p>
+      <w:pPr>
+        <w:spacing w:line="360" w:lineRule="auto"/>
+        <w:rPr>
+          <w:sz w:val="24"/>
+          <w:szCs w:val="24"/>
+        </w:rPr>
+      </w:pPr>
+    </w:p>
+    <w:p>
+      <w:pPr>
+        <w:spacing w:line="360" w:lineRule="auto"/>
+        <w:rPr>
+          <w:sz w:val="24"/>
+          <w:szCs w:val="24"/>
+        </w:rPr>
+      </w:pPr>
+    </w:p>
+    <w:p>
+      <w:pPr>
+        <w:spacing w:line="360" w:lineRule="auto"/>
+        <w:rPr>
+          <w:sz w:val="24"/>
+          <w:szCs w:val="24"/>
+        </w:rPr>
+      </w:pPr>
+    </w:p>
+    <w:p>
+      <w:pPr>
+        <w:spacing w:line="360" w:lineRule="auto"/>
+        <w:rPr>
+          <w:sz w:val="24"/>
+          <w:szCs w:val="24"/>
+        </w:rPr>
+      </w:pPr>
+    </w:p>
+    <w:p>
+      <w:pPr>
+        <w:spacing w:line="360" w:lineRule="auto"/>
+        <w:rPr>
+          <w:rFonts w:ascii="Times New Roman" w:hAnsi="Times New Roman" w:cs="Times New Roman"/>
+          <w:sz w:val="24"/>
+          <w:szCs w:val="24"/>
+        </w:rPr>
+      </w:pPr>
+      <w:r>
+        <w:rPr>
+          <w:rFonts w:ascii="Times New Roman" w:hAnsi="Times New Roman" w:cs="Times New Roman"/>
+          <w:sz w:val="24"/>
+          <w:szCs w:val="24"/>
+        </w:rPr>
+        <w:t xml:space="preserve">Para arrancar a usar </w:t>
+      </w:r>
+      <w:proofErr w:type="spellStart"/>
+      <w:r>
+        <w:rPr>
+          <w:rFonts w:ascii="Times New Roman" w:hAnsi="Times New Roman" w:cs="Times New Roman"/>
+          <w:sz w:val="24"/>
+          <w:szCs w:val="24"/>
+        </w:rPr>
+        <w:t>git</w:t>
+      </w:r>
+      <w:proofErr w:type="spellEnd"/>
+      <w:r>
+        <w:rPr>
+          <w:rFonts w:ascii="Times New Roman" w:hAnsi="Times New Roman" w:cs="Times New Roman"/>
+          <w:sz w:val="24"/>
+          <w:szCs w:val="24"/>
+        </w:rPr>
+        <w:t xml:space="preserve"> lo primero que tenemos que hacer es descargar la aplicación, a continuación le dejamos el link:</w:t>
       </w:r>
     </w:p>
     <w:p>
@@ -687,25 +1293,61 @@
           <w:sz w:val="24"/>
           <w:szCs w:val="24"/>
         </w:rPr>
-        <w:t>Configuración de git:</w:t>
-      </w:r>
-    </w:p>
-    <w:p>
-      <w:pPr>
-        <w:spacing w:line="360" w:lineRule="auto"/>
-        <w:rPr>
-          <w:rFonts w:ascii="Times New Roman" w:hAnsi="Times New Roman" w:cs="Times New Roman"/>
-          <w:sz w:val="24"/>
-          <w:szCs w:val="24"/>
-        </w:rPr>
-      </w:pPr>
-      <w:r>
-        <w:rPr>
-          <w:rFonts w:ascii="Times New Roman" w:hAnsi="Times New Roman" w:cs="Times New Roman"/>
-          <w:sz w:val="24"/>
-          <w:szCs w:val="24"/>
-        </w:rPr>
-        <w:t>Una vez instalado git lo buscaremos en el siguiente lugar:</w:t>
+        <w:t xml:space="preserve">Configuración de </w:t>
+      </w:r>
+      <w:proofErr w:type="spellStart"/>
+      <w:r>
+        <w:rPr>
+          <w:rFonts w:ascii="Times New Roman" w:hAnsi="Times New Roman" w:cs="Times New Roman"/>
+          <w:sz w:val="24"/>
+          <w:szCs w:val="24"/>
+        </w:rPr>
+        <w:t>git</w:t>
+      </w:r>
+      <w:proofErr w:type="spellEnd"/>
+      <w:r>
+        <w:rPr>
+          <w:rFonts w:ascii="Times New Roman" w:hAnsi="Times New Roman" w:cs="Times New Roman"/>
+          <w:sz w:val="24"/>
+          <w:szCs w:val="24"/>
+        </w:rPr>
+        <w:t>:</w:t>
+      </w:r>
+    </w:p>
+    <w:p>
+      <w:pPr>
+        <w:spacing w:line="360" w:lineRule="auto"/>
+        <w:rPr>
+          <w:rFonts w:ascii="Times New Roman" w:hAnsi="Times New Roman" w:cs="Times New Roman"/>
+          <w:sz w:val="24"/>
+          <w:szCs w:val="24"/>
+        </w:rPr>
+      </w:pPr>
+      <w:r>
+        <w:rPr>
+          <w:rFonts w:ascii="Times New Roman" w:hAnsi="Times New Roman" w:cs="Times New Roman"/>
+          <w:sz w:val="24"/>
+          <w:szCs w:val="24"/>
+        </w:rPr>
+        <w:t xml:space="preserve">Una vez instalado </w:t>
+      </w:r>
+      <w:proofErr w:type="spellStart"/>
+      <w:r>
+        <w:rPr>
+          <w:rFonts w:ascii="Times New Roman" w:hAnsi="Times New Roman" w:cs="Times New Roman"/>
+          <w:sz w:val="24"/>
+          <w:szCs w:val="24"/>
+        </w:rPr>
+        <w:t>git</w:t>
+      </w:r>
+      <w:proofErr w:type="spellEnd"/>
+      <w:r>
+        <w:rPr>
+          <w:rFonts w:ascii="Times New Roman" w:hAnsi="Times New Roman" w:cs="Times New Roman"/>
+          <w:sz w:val="24"/>
+          <w:szCs w:val="24"/>
+        </w:rPr>
+        <w:t xml:space="preserve"> lo buscaremos en el siguiente lugar:</w:t>
       </w:r>
     </w:p>
     <w:p>
@@ -803,7 +1445,43 @@
           <w:sz w:val="24"/>
           <w:szCs w:val="24"/>
         </w:rPr>
-        <w:t>Ahora que tienes Git en tu sistema, vas a querer hacer algunas cosas para personalizar tu entorno de Git. Es necesario hacer estas cosas solamente una vez en tu computadora, y se mantendrán entre actualizaciones. También puedes cambiarlas en cualquier momento volviendo a ejecutar los comandos correspondientes.</w:t>
+        <w:t xml:space="preserve">Ahora que tienes </w:t>
+      </w:r>
+      <w:proofErr w:type="spellStart"/>
+      <w:r>
+        <w:rPr>
+          <w:rFonts w:ascii="Times New Roman" w:hAnsi="Times New Roman" w:cs="Times New Roman"/>
+          <w:sz w:val="24"/>
+          <w:szCs w:val="24"/>
+        </w:rPr>
+        <w:t>Git</w:t>
+      </w:r>
+      <w:proofErr w:type="spellEnd"/>
+      <w:r>
+        <w:rPr>
+          <w:rFonts w:ascii="Times New Roman" w:hAnsi="Times New Roman" w:cs="Times New Roman"/>
+          <w:sz w:val="24"/>
+          <w:szCs w:val="24"/>
+        </w:rPr>
+        <w:t xml:space="preserve"> en tu sistema, vas a querer hacer algunas cosas para personalizar tu entorno de </w:t>
+      </w:r>
+      <w:proofErr w:type="spellStart"/>
+      <w:r>
+        <w:rPr>
+          <w:rFonts w:ascii="Times New Roman" w:hAnsi="Times New Roman" w:cs="Times New Roman"/>
+          <w:sz w:val="24"/>
+          <w:szCs w:val="24"/>
+        </w:rPr>
+        <w:t>Git</w:t>
+      </w:r>
+      <w:proofErr w:type="spellEnd"/>
+      <w:r>
+        <w:rPr>
+          <w:rFonts w:ascii="Times New Roman" w:hAnsi="Times New Roman" w:cs="Times New Roman"/>
+          <w:sz w:val="24"/>
+          <w:szCs w:val="24"/>
+        </w:rPr>
+        <w:t>. Es necesario hacer estas cosas solamente una vez en tu computadora, y se mantendrán entre actualizaciones. También puedes cambiarlas en cualquier momento volviendo a ejecutar los comandos correspondientes.</w:t>
       </w:r>
     </w:p>
     <w:p>
@@ -839,80 +1517,276 @@
           <w:sz w:val="24"/>
           <w:szCs w:val="24"/>
         </w:rPr>
-        <w:t>$ git config --global user.name "Pirulo Martinez"</w:t>
-      </w:r>
-    </w:p>
-    <w:p>
-      <w:pPr>
-        <w:spacing w:line="360" w:lineRule="auto"/>
-        <w:rPr>
-          <w:rFonts w:ascii="Times New Roman" w:hAnsi="Times New Roman" w:cs="Times New Roman"/>
-          <w:sz w:val="24"/>
-          <w:szCs w:val="24"/>
-        </w:rPr>
-      </w:pPr>
-      <w:r>
-        <w:rPr>
-          <w:rFonts w:ascii="Times New Roman" w:hAnsi="Times New Roman" w:cs="Times New Roman"/>
-          <w:sz w:val="24"/>
-          <w:szCs w:val="24"/>
-        </w:rPr>
-        <w:t>$ git config --global user.email pirulomartinez@ejemplo</w:t>
-      </w:r>
-    </w:p>
-    <w:p>
-      <w:pPr>
-        <w:spacing w:line="360" w:lineRule="auto"/>
-        <w:rPr>
-          <w:rFonts w:ascii="Times New Roman" w:hAnsi="Times New Roman" w:cs="Times New Roman"/>
-          <w:sz w:val="24"/>
-          <w:szCs w:val="24"/>
-        </w:rPr>
-      </w:pPr>
-      <w:r>
-        <w:rPr>
-          <w:rFonts w:ascii="Times New Roman" w:hAnsi="Times New Roman" w:cs="Times New Roman"/>
-          <w:sz w:val="24"/>
-          <w:szCs w:val="24"/>
-        </w:rPr>
-        <w:t>Si quieres comprobar tu configuración, puedes usar el comando git config --list para mostrar todas las configuraciones.</w:t>
-      </w:r>
-    </w:p>
-    <w:p>
-      <w:pPr>
-        <w:spacing w:line="360" w:lineRule="auto"/>
-        <w:rPr>
-          <w:rFonts w:ascii="Times New Roman" w:hAnsi="Times New Roman" w:cs="Times New Roman"/>
-          <w:sz w:val="24"/>
-          <w:szCs w:val="24"/>
-        </w:rPr>
-      </w:pPr>
-      <w:r>
-        <w:rPr>
-          <w:rFonts w:ascii="Times New Roman" w:hAnsi="Times New Roman" w:cs="Times New Roman"/>
-          <w:sz w:val="24"/>
-          <w:szCs w:val="24"/>
-        </w:rPr>
-        <w:t>Obteniendo un repositorio Git</w:t>
-      </w:r>
-    </w:p>
-    <w:p>
-      <w:pPr>
-        <w:spacing w:line="360" w:lineRule="auto"/>
-        <w:rPr>
-          <w:rFonts w:ascii="Times New Roman" w:hAnsi="Times New Roman" w:cs="Times New Roman"/>
-          <w:sz w:val="24"/>
-          <w:szCs w:val="24"/>
-        </w:rPr>
-      </w:pPr>
-      <w:r>
-        <w:rPr>
-          <w:rFonts w:ascii="Times New Roman" w:hAnsi="Times New Roman" w:cs="Times New Roman"/>
-          <w:sz w:val="24"/>
-          <w:szCs w:val="24"/>
-        </w:rPr>
-        <w:t>Que es un repositorio?</w:t>
-      </w:r>
+        <w:t xml:space="preserve">$ </w:t>
+      </w:r>
+      <w:proofErr w:type="spellStart"/>
+      <w:proofErr w:type="gramStart"/>
+      <w:r>
+        <w:rPr>
+          <w:rFonts w:ascii="Times New Roman" w:hAnsi="Times New Roman" w:cs="Times New Roman"/>
+          <w:sz w:val="24"/>
+          <w:szCs w:val="24"/>
+        </w:rPr>
+        <w:t>git</w:t>
+      </w:r>
+      <w:proofErr w:type="spellEnd"/>
+      <w:proofErr w:type="gramEnd"/>
+      <w:r>
+        <w:rPr>
+          <w:rFonts w:ascii="Times New Roman" w:hAnsi="Times New Roman" w:cs="Times New Roman"/>
+          <w:sz w:val="24"/>
+          <w:szCs w:val="24"/>
+        </w:rPr>
+        <w:t xml:space="preserve"> </w:t>
+      </w:r>
+      <w:proofErr w:type="spellStart"/>
+      <w:r>
+        <w:rPr>
+          <w:rFonts w:ascii="Times New Roman" w:hAnsi="Times New Roman" w:cs="Times New Roman"/>
+          <w:sz w:val="24"/>
+          <w:szCs w:val="24"/>
+        </w:rPr>
+        <w:t>config</w:t>
+      </w:r>
+      <w:proofErr w:type="spellEnd"/>
+      <w:r>
+        <w:rPr>
+          <w:rFonts w:ascii="Times New Roman" w:hAnsi="Times New Roman" w:cs="Times New Roman"/>
+          <w:sz w:val="24"/>
+          <w:szCs w:val="24"/>
+        </w:rPr>
+        <w:t xml:space="preserve"> --global user.name "Pirulo </w:t>
+      </w:r>
+      <w:proofErr w:type="spellStart"/>
+      <w:r>
+        <w:rPr>
+          <w:rFonts w:ascii="Times New Roman" w:hAnsi="Times New Roman" w:cs="Times New Roman"/>
+          <w:sz w:val="24"/>
+          <w:szCs w:val="24"/>
+        </w:rPr>
+        <w:t>Martinez</w:t>
+      </w:r>
+      <w:proofErr w:type="spellEnd"/>
+      <w:r>
+        <w:rPr>
+          <w:rFonts w:ascii="Times New Roman" w:hAnsi="Times New Roman" w:cs="Times New Roman"/>
+          <w:sz w:val="24"/>
+          <w:szCs w:val="24"/>
+        </w:rPr>
+        <w:t>"</w:t>
+      </w:r>
+    </w:p>
+    <w:p>
+      <w:pPr>
+        <w:spacing w:line="360" w:lineRule="auto"/>
+        <w:rPr>
+          <w:rFonts w:ascii="Times New Roman" w:hAnsi="Times New Roman" w:cs="Times New Roman"/>
+          <w:sz w:val="24"/>
+          <w:szCs w:val="24"/>
+        </w:rPr>
+      </w:pPr>
+      <w:r>
+        <w:rPr>
+          <w:rFonts w:ascii="Times New Roman" w:hAnsi="Times New Roman" w:cs="Times New Roman"/>
+          <w:sz w:val="24"/>
+          <w:szCs w:val="24"/>
+        </w:rPr>
+        <w:t xml:space="preserve">$ </w:t>
+      </w:r>
+      <w:proofErr w:type="spellStart"/>
+      <w:proofErr w:type="gramStart"/>
+      <w:r>
+        <w:rPr>
+          <w:rFonts w:ascii="Times New Roman" w:hAnsi="Times New Roman" w:cs="Times New Roman"/>
+          <w:sz w:val="24"/>
+          <w:szCs w:val="24"/>
+        </w:rPr>
+        <w:t>git</w:t>
+      </w:r>
+      <w:proofErr w:type="spellEnd"/>
+      <w:proofErr w:type="gramEnd"/>
+      <w:r>
+        <w:rPr>
+          <w:rFonts w:ascii="Times New Roman" w:hAnsi="Times New Roman" w:cs="Times New Roman"/>
+          <w:sz w:val="24"/>
+          <w:szCs w:val="24"/>
+        </w:rPr>
+        <w:t xml:space="preserve"> </w:t>
+      </w:r>
+      <w:proofErr w:type="spellStart"/>
+      <w:r>
+        <w:rPr>
+          <w:rFonts w:ascii="Times New Roman" w:hAnsi="Times New Roman" w:cs="Times New Roman"/>
+          <w:sz w:val="24"/>
+          <w:szCs w:val="24"/>
+        </w:rPr>
+        <w:t>config</w:t>
+      </w:r>
+      <w:proofErr w:type="spellEnd"/>
+      <w:r>
+        <w:rPr>
+          <w:rFonts w:ascii="Times New Roman" w:hAnsi="Times New Roman" w:cs="Times New Roman"/>
+          <w:sz w:val="24"/>
+          <w:szCs w:val="24"/>
+        </w:rPr>
+        <w:t xml:space="preserve"> --global </w:t>
+      </w:r>
+      <w:proofErr w:type="spellStart"/>
+      <w:r>
+        <w:rPr>
+          <w:rFonts w:ascii="Times New Roman" w:hAnsi="Times New Roman" w:cs="Times New Roman"/>
+          <w:sz w:val="24"/>
+          <w:szCs w:val="24"/>
+        </w:rPr>
+        <w:t>user.email</w:t>
+      </w:r>
+      <w:proofErr w:type="spellEnd"/>
+      <w:r>
+        <w:rPr>
+          <w:rFonts w:ascii="Times New Roman" w:hAnsi="Times New Roman" w:cs="Times New Roman"/>
+          <w:sz w:val="24"/>
+          <w:szCs w:val="24"/>
+        </w:rPr>
+        <w:t xml:space="preserve"> </w:t>
+      </w:r>
+      <w:proofErr w:type="spellStart"/>
+      <w:r>
+        <w:rPr>
+          <w:rFonts w:ascii="Times New Roman" w:hAnsi="Times New Roman" w:cs="Times New Roman"/>
+          <w:sz w:val="24"/>
+          <w:szCs w:val="24"/>
+        </w:rPr>
+        <w:t>pirulomartinez@ejemplo</w:t>
+      </w:r>
+      <w:proofErr w:type="spellEnd"/>
+    </w:p>
+    <w:p>
+      <w:pPr>
+        <w:spacing w:line="360" w:lineRule="auto"/>
+        <w:rPr>
+          <w:rFonts w:ascii="Times New Roman" w:hAnsi="Times New Roman" w:cs="Times New Roman"/>
+          <w:sz w:val="24"/>
+          <w:szCs w:val="24"/>
+        </w:rPr>
+      </w:pPr>
+      <w:r>
+        <w:rPr>
+          <w:rFonts w:ascii="Times New Roman" w:hAnsi="Times New Roman" w:cs="Times New Roman"/>
+          <w:sz w:val="24"/>
+          <w:szCs w:val="24"/>
+        </w:rPr>
+        <w:t xml:space="preserve">Si quieres comprobar tu configuración, puedes usar el comando </w:t>
+      </w:r>
+      <w:proofErr w:type="spellStart"/>
+      <w:r>
+        <w:rPr>
+          <w:rFonts w:ascii="Times New Roman" w:hAnsi="Times New Roman" w:cs="Times New Roman"/>
+          <w:sz w:val="24"/>
+          <w:szCs w:val="24"/>
+        </w:rPr>
+        <w:t>git</w:t>
+      </w:r>
+      <w:proofErr w:type="spellEnd"/>
+      <w:r>
+        <w:rPr>
+          <w:rFonts w:ascii="Times New Roman" w:hAnsi="Times New Roman" w:cs="Times New Roman"/>
+          <w:sz w:val="24"/>
+          <w:szCs w:val="24"/>
+        </w:rPr>
+        <w:t xml:space="preserve"> </w:t>
+      </w:r>
+      <w:proofErr w:type="spellStart"/>
+      <w:r>
+        <w:rPr>
+          <w:rFonts w:ascii="Times New Roman" w:hAnsi="Times New Roman" w:cs="Times New Roman"/>
+          <w:sz w:val="24"/>
+          <w:szCs w:val="24"/>
+        </w:rPr>
+        <w:t>config</w:t>
+      </w:r>
+      <w:proofErr w:type="spellEnd"/>
+      <w:r>
+        <w:rPr>
+          <w:rFonts w:ascii="Times New Roman" w:hAnsi="Times New Roman" w:cs="Times New Roman"/>
+          <w:sz w:val="24"/>
+          <w:szCs w:val="24"/>
+        </w:rPr>
+        <w:t xml:space="preserve"> --</w:t>
+      </w:r>
+      <w:proofErr w:type="spellStart"/>
+      <w:r>
+        <w:rPr>
+          <w:rFonts w:ascii="Times New Roman" w:hAnsi="Times New Roman" w:cs="Times New Roman"/>
+          <w:sz w:val="24"/>
+          <w:szCs w:val="24"/>
+        </w:rPr>
+        <w:t>list</w:t>
+      </w:r>
+      <w:proofErr w:type="spellEnd"/>
+      <w:r>
+        <w:rPr>
+          <w:rFonts w:ascii="Times New Roman" w:hAnsi="Times New Roman" w:cs="Times New Roman"/>
+          <w:sz w:val="24"/>
+          <w:szCs w:val="24"/>
+        </w:rPr>
+        <w:t xml:space="preserve"> para mostrar todas las configuraciones.</w:t>
+      </w:r>
+    </w:p>
+    <w:p>
+      <w:pPr>
+        <w:spacing w:line="360" w:lineRule="auto"/>
+        <w:rPr>
+          <w:rFonts w:ascii="Times New Roman" w:hAnsi="Times New Roman" w:cs="Times New Roman"/>
+          <w:sz w:val="24"/>
+          <w:szCs w:val="24"/>
+        </w:rPr>
+      </w:pPr>
+      <w:r>
+        <w:rPr>
+          <w:rFonts w:ascii="Times New Roman" w:hAnsi="Times New Roman" w:cs="Times New Roman"/>
+          <w:sz w:val="24"/>
+          <w:szCs w:val="24"/>
+        </w:rPr>
+        <w:t xml:space="preserve">Obteniendo un repositorio </w:t>
+      </w:r>
+      <w:proofErr w:type="spellStart"/>
+      <w:r>
+        <w:rPr>
+          <w:rFonts w:ascii="Times New Roman" w:hAnsi="Times New Roman" w:cs="Times New Roman"/>
+          <w:sz w:val="24"/>
+          <w:szCs w:val="24"/>
+        </w:rPr>
+        <w:t>Git</w:t>
+      </w:r>
+      <w:proofErr w:type="spellEnd"/>
+    </w:p>
+    <w:p>
+      <w:pPr>
+        <w:spacing w:line="360" w:lineRule="auto"/>
+        <w:rPr>
+          <w:rFonts w:ascii="Times New Roman" w:hAnsi="Times New Roman" w:cs="Times New Roman"/>
+          <w:sz w:val="24"/>
+          <w:szCs w:val="24"/>
+        </w:rPr>
+      </w:pPr>
+      <w:r>
+        <w:rPr>
+          <w:rFonts w:ascii="Times New Roman" w:hAnsi="Times New Roman" w:cs="Times New Roman"/>
+          <w:sz w:val="24"/>
+          <w:szCs w:val="24"/>
+        </w:rPr>
+        <w:t>Que es un repositorio</w:t>
+      </w:r>
+      <w:proofErr w:type="gramStart"/>
+      <w:r>
+        <w:rPr>
+          <w:rFonts w:ascii="Times New Roman" w:hAnsi="Times New Roman" w:cs="Times New Roman"/>
+          <w:sz w:val="24"/>
+          <w:szCs w:val="24"/>
+        </w:rPr>
+        <w:t>?</w:t>
+      </w:r>
+      <w:proofErr w:type="gramEnd"/>
     </w:p>
     <w:p>
       <w:pPr>
@@ -948,7 +1822,61 @@
           <w:szCs w:val="24"/>
         </w:rPr>
         <w:lastRenderedPageBreak/>
-        <w:t>Puedes obtener un proyecto Git de dos maneras. La primera es tomar un proyecto o directorio existente e importarlo en Git. La segunda es clonar un repositorio existente en Git desde otro servidor.</w:t>
+        <w:t xml:space="preserve">Puedes obtener un proyecto </w:t>
+      </w:r>
+      <w:proofErr w:type="spellStart"/>
+      <w:r>
+        <w:rPr>
+          <w:rFonts w:ascii="Times New Roman" w:hAnsi="Times New Roman" w:cs="Times New Roman"/>
+          <w:sz w:val="24"/>
+          <w:szCs w:val="24"/>
+        </w:rPr>
+        <w:t>Git</w:t>
+      </w:r>
+      <w:proofErr w:type="spellEnd"/>
+      <w:r>
+        <w:rPr>
+          <w:rFonts w:ascii="Times New Roman" w:hAnsi="Times New Roman" w:cs="Times New Roman"/>
+          <w:sz w:val="24"/>
+          <w:szCs w:val="24"/>
+        </w:rPr>
+        <w:t xml:space="preserve"> de dos maneras. La primera es tomar un proyecto o directorio existente e importarlo en </w:t>
+      </w:r>
+      <w:proofErr w:type="spellStart"/>
+      <w:r>
+        <w:rPr>
+          <w:rFonts w:ascii="Times New Roman" w:hAnsi="Times New Roman" w:cs="Times New Roman"/>
+          <w:sz w:val="24"/>
+          <w:szCs w:val="24"/>
+        </w:rPr>
+        <w:t>Git</w:t>
+      </w:r>
+      <w:proofErr w:type="spellEnd"/>
+      <w:r>
+        <w:rPr>
+          <w:rFonts w:ascii="Times New Roman" w:hAnsi="Times New Roman" w:cs="Times New Roman"/>
+          <w:sz w:val="24"/>
+          <w:szCs w:val="24"/>
+        </w:rPr>
+        <w:t xml:space="preserve">. La segunda es clonar un repositorio existente en </w:t>
+      </w:r>
+      <w:proofErr w:type="spellStart"/>
+      <w:r>
+        <w:rPr>
+          <w:rFonts w:ascii="Times New Roman" w:hAnsi="Times New Roman" w:cs="Times New Roman"/>
+          <w:sz w:val="24"/>
+          <w:szCs w:val="24"/>
+        </w:rPr>
+        <w:t>Git</w:t>
+      </w:r>
+      <w:proofErr w:type="spellEnd"/>
+      <w:r>
+        <w:rPr>
+          <w:rFonts w:ascii="Times New Roman" w:hAnsi="Times New Roman" w:cs="Times New Roman"/>
+          <w:sz w:val="24"/>
+          <w:szCs w:val="24"/>
+        </w:rPr>
+        <w:t xml:space="preserve"> desde otro servidor.</w:t>
       </w:r>
     </w:p>
     <w:p>
@@ -978,49 +1906,125 @@
           <w:szCs w:val="24"/>
         </w:rPr>
       </w:pPr>
-      <w:r>
-        <w:rPr>
-          <w:rFonts w:ascii="Times New Roman" w:hAnsi="Times New Roman" w:cs="Times New Roman"/>
-          <w:sz w:val="24"/>
-          <w:szCs w:val="24"/>
-        </w:rPr>
-        <w:t>si estás empezando a seguir un proyecto existente en Git, debes ir al directorio del proyecto y usar el siguiente comando:</w:t>
-      </w:r>
-    </w:p>
-    <w:p>
-      <w:pPr>
-        <w:spacing w:line="360" w:lineRule="auto"/>
-        <w:rPr>
-          <w:rFonts w:ascii="Times New Roman" w:hAnsi="Times New Roman" w:cs="Times New Roman"/>
-          <w:sz w:val="24"/>
-          <w:szCs w:val="24"/>
-        </w:rPr>
-      </w:pPr>
-      <w:r>
-        <w:rPr>
-          <w:rFonts w:ascii="Times New Roman" w:hAnsi="Times New Roman" w:cs="Times New Roman"/>
-          <w:sz w:val="24"/>
-          <w:szCs w:val="24"/>
-        </w:rPr>
-        <w:t>$ git init</w:t>
-      </w:r>
-    </w:p>
-    <w:p>
-      <w:pPr>
-        <w:spacing w:line="360" w:lineRule="auto"/>
-        <w:rPr>
-          <w:rFonts w:ascii="Times New Roman" w:hAnsi="Times New Roman" w:cs="Times New Roman"/>
-          <w:sz w:val="24"/>
-          <w:szCs w:val="24"/>
-        </w:rPr>
-      </w:pPr>
-      <w:r>
-        <w:rPr>
-          <w:rFonts w:ascii="Times New Roman" w:hAnsi="Times New Roman" w:cs="Times New Roman"/>
-          <w:sz w:val="24"/>
-          <w:szCs w:val="24"/>
-        </w:rPr>
-        <w:t>Este comando lo que hace es darle un comienzo formal al proyecto de git.</w:t>
+      <w:proofErr w:type="gramStart"/>
+      <w:r>
+        <w:rPr>
+          <w:rFonts w:ascii="Times New Roman" w:hAnsi="Times New Roman" w:cs="Times New Roman"/>
+          <w:sz w:val="24"/>
+          <w:szCs w:val="24"/>
+        </w:rPr>
+        <w:t>si</w:t>
+      </w:r>
+      <w:proofErr w:type="gramEnd"/>
+      <w:r>
+        <w:rPr>
+          <w:rFonts w:ascii="Times New Roman" w:hAnsi="Times New Roman" w:cs="Times New Roman"/>
+          <w:sz w:val="24"/>
+          <w:szCs w:val="24"/>
+        </w:rPr>
+        <w:t xml:space="preserve"> estás empezando a seguir un proyecto existente en </w:t>
+      </w:r>
+      <w:proofErr w:type="spellStart"/>
+      <w:r>
+        <w:rPr>
+          <w:rFonts w:ascii="Times New Roman" w:hAnsi="Times New Roman" w:cs="Times New Roman"/>
+          <w:sz w:val="24"/>
+          <w:szCs w:val="24"/>
+        </w:rPr>
+        <w:t>Git</w:t>
+      </w:r>
+      <w:proofErr w:type="spellEnd"/>
+      <w:r>
+        <w:rPr>
+          <w:rFonts w:ascii="Times New Roman" w:hAnsi="Times New Roman" w:cs="Times New Roman"/>
+          <w:sz w:val="24"/>
+          <w:szCs w:val="24"/>
+        </w:rPr>
+        <w:t>, debes ir al directorio del proyecto y usar el siguiente comando:</w:t>
+      </w:r>
+    </w:p>
+    <w:p>
+      <w:pPr>
+        <w:spacing w:line="360" w:lineRule="auto"/>
+        <w:rPr>
+          <w:rFonts w:ascii="Times New Roman" w:hAnsi="Times New Roman" w:cs="Times New Roman"/>
+          <w:sz w:val="24"/>
+          <w:szCs w:val="24"/>
+        </w:rPr>
+      </w:pPr>
+      <w:r>
+        <w:rPr>
+          <w:rFonts w:ascii="Times New Roman" w:hAnsi="Times New Roman" w:cs="Times New Roman"/>
+          <w:sz w:val="24"/>
+          <w:szCs w:val="24"/>
+        </w:rPr>
+        <w:t xml:space="preserve">$ </w:t>
+      </w:r>
+      <w:proofErr w:type="spellStart"/>
+      <w:proofErr w:type="gramStart"/>
+      <w:r>
+        <w:rPr>
+          <w:rFonts w:ascii="Times New Roman" w:hAnsi="Times New Roman" w:cs="Times New Roman"/>
+          <w:sz w:val="24"/>
+          <w:szCs w:val="24"/>
+        </w:rPr>
+        <w:t>git</w:t>
+      </w:r>
+      <w:proofErr w:type="spellEnd"/>
+      <w:proofErr w:type="gramEnd"/>
+      <w:r>
+        <w:rPr>
+          <w:rFonts w:ascii="Times New Roman" w:hAnsi="Times New Roman" w:cs="Times New Roman"/>
+          <w:sz w:val="24"/>
+          <w:szCs w:val="24"/>
+        </w:rPr>
+        <w:t xml:space="preserve"> </w:t>
+      </w:r>
+      <w:proofErr w:type="spellStart"/>
+      <w:r>
+        <w:rPr>
+          <w:rFonts w:ascii="Times New Roman" w:hAnsi="Times New Roman" w:cs="Times New Roman"/>
+          <w:sz w:val="24"/>
+          <w:szCs w:val="24"/>
+        </w:rPr>
+        <w:t>init</w:t>
+      </w:r>
+      <w:proofErr w:type="spellEnd"/>
+    </w:p>
+    <w:p>
+      <w:pPr>
+        <w:spacing w:line="360" w:lineRule="auto"/>
+        <w:rPr>
+          <w:rFonts w:ascii="Times New Roman" w:hAnsi="Times New Roman" w:cs="Times New Roman"/>
+          <w:sz w:val="24"/>
+          <w:szCs w:val="24"/>
+        </w:rPr>
+      </w:pPr>
+      <w:r>
+        <w:rPr>
+          <w:rFonts w:ascii="Times New Roman" w:hAnsi="Times New Roman" w:cs="Times New Roman"/>
+          <w:sz w:val="24"/>
+          <w:szCs w:val="24"/>
+        </w:rPr>
+        <w:t xml:space="preserve">Este comando lo que hace es darle un comienzo formal al proyecto de </w:t>
+      </w:r>
+      <w:proofErr w:type="spellStart"/>
+      <w:r>
+        <w:rPr>
+          <w:rFonts w:ascii="Times New Roman" w:hAnsi="Times New Roman" w:cs="Times New Roman"/>
+          <w:sz w:val="24"/>
+          <w:szCs w:val="24"/>
+        </w:rPr>
+        <w:t>git</w:t>
+      </w:r>
+      <w:proofErr w:type="spellEnd"/>
+      <w:r>
+        <w:rPr>
+          <w:rFonts w:ascii="Times New Roman" w:hAnsi="Times New Roman" w:cs="Times New Roman"/>
+          <w:sz w:val="24"/>
+          <w:szCs w:val="24"/>
+        </w:rPr>
+        <w:t>.</w:t>
       </w:r>
     </w:p>
     <w:p>
@@ -1056,43 +2060,107 @@
           <w:sz w:val="24"/>
           <w:szCs w:val="24"/>
         </w:rPr>
-        <w:t>Si deseas obtener una copia de un repositorio Git existente — por ejemplo, un proyecto en el que te gustaría contribuir — el comando que necesitas es git clone.</w:t>
-      </w:r>
-    </w:p>
-    <w:p>
-      <w:pPr>
-        <w:spacing w:line="360" w:lineRule="auto"/>
-        <w:rPr>
-          <w:rFonts w:ascii="Times New Roman" w:hAnsi="Times New Roman" w:cs="Times New Roman"/>
-          <w:sz w:val="24"/>
-          <w:szCs w:val="24"/>
-        </w:rPr>
-      </w:pPr>
-      <w:r>
-        <w:rPr>
-          <w:rFonts w:ascii="Times New Roman" w:hAnsi="Times New Roman" w:cs="Times New Roman"/>
-          <w:sz w:val="24"/>
-          <w:szCs w:val="24"/>
-        </w:rPr>
-        <w:t xml:space="preserve">Git clone + link de repositorio </w:t>
-      </w:r>
-    </w:p>
-    <w:p>
-      <w:pPr>
-        <w:spacing w:line="360" w:lineRule="auto"/>
-        <w:rPr>
-          <w:rFonts w:ascii="Times New Roman" w:hAnsi="Times New Roman" w:cs="Times New Roman"/>
-          <w:sz w:val="24"/>
-          <w:szCs w:val="24"/>
-        </w:rPr>
-      </w:pPr>
-      <w:r>
-        <w:rPr>
-          <w:rFonts w:ascii="Times New Roman" w:hAnsi="Times New Roman" w:cs="Times New Roman"/>
-          <w:sz w:val="24"/>
-          <w:szCs w:val="24"/>
-        </w:rPr>
-        <w:t xml:space="preserve">Ejemplo: $ git clone </w:t>
+        <w:t xml:space="preserve">Si deseas obtener una copia de un repositorio </w:t>
+      </w:r>
+      <w:proofErr w:type="spellStart"/>
+      <w:r>
+        <w:rPr>
+          <w:rFonts w:ascii="Times New Roman" w:hAnsi="Times New Roman" w:cs="Times New Roman"/>
+          <w:sz w:val="24"/>
+          <w:szCs w:val="24"/>
+        </w:rPr>
+        <w:t>Git</w:t>
+      </w:r>
+      <w:proofErr w:type="spellEnd"/>
+      <w:r>
+        <w:rPr>
+          <w:rFonts w:ascii="Times New Roman" w:hAnsi="Times New Roman" w:cs="Times New Roman"/>
+          <w:sz w:val="24"/>
+          <w:szCs w:val="24"/>
+        </w:rPr>
+        <w:t xml:space="preserve"> existente — por ejemplo, un proyecto en el que te gustaría contribuir — el comando que necesitas es </w:t>
+      </w:r>
+      <w:proofErr w:type="spellStart"/>
+      <w:r>
+        <w:rPr>
+          <w:rFonts w:ascii="Times New Roman" w:hAnsi="Times New Roman" w:cs="Times New Roman"/>
+          <w:sz w:val="24"/>
+          <w:szCs w:val="24"/>
+        </w:rPr>
+        <w:t>git</w:t>
+      </w:r>
+      <w:proofErr w:type="spellEnd"/>
+      <w:r>
+        <w:rPr>
+          <w:rFonts w:ascii="Times New Roman" w:hAnsi="Times New Roman" w:cs="Times New Roman"/>
+          <w:sz w:val="24"/>
+          <w:szCs w:val="24"/>
+        </w:rPr>
+        <w:t xml:space="preserve"> clone.</w:t>
+      </w:r>
+    </w:p>
+    <w:p>
+      <w:pPr>
+        <w:spacing w:line="360" w:lineRule="auto"/>
+        <w:rPr>
+          <w:rFonts w:ascii="Times New Roman" w:hAnsi="Times New Roman" w:cs="Times New Roman"/>
+          <w:sz w:val="24"/>
+          <w:szCs w:val="24"/>
+        </w:rPr>
+      </w:pPr>
+      <w:proofErr w:type="spellStart"/>
+      <w:r>
+        <w:rPr>
+          <w:rFonts w:ascii="Times New Roman" w:hAnsi="Times New Roman" w:cs="Times New Roman"/>
+          <w:sz w:val="24"/>
+          <w:szCs w:val="24"/>
+        </w:rPr>
+        <w:t>Git</w:t>
+      </w:r>
+      <w:proofErr w:type="spellEnd"/>
+      <w:r>
+        <w:rPr>
+          <w:rFonts w:ascii="Times New Roman" w:hAnsi="Times New Roman" w:cs="Times New Roman"/>
+          <w:sz w:val="24"/>
+          <w:szCs w:val="24"/>
+        </w:rPr>
+        <w:t xml:space="preserve"> clone + link de repositorio </w:t>
+      </w:r>
+    </w:p>
+    <w:p>
+      <w:pPr>
+        <w:spacing w:line="360" w:lineRule="auto"/>
+        <w:rPr>
+          <w:rFonts w:ascii="Times New Roman" w:hAnsi="Times New Roman" w:cs="Times New Roman"/>
+          <w:sz w:val="24"/>
+          <w:szCs w:val="24"/>
+        </w:rPr>
+      </w:pPr>
+      <w:r>
+        <w:rPr>
+          <w:rFonts w:ascii="Times New Roman" w:hAnsi="Times New Roman" w:cs="Times New Roman"/>
+          <w:sz w:val="24"/>
+          <w:szCs w:val="24"/>
+        </w:rPr>
+        <w:t xml:space="preserve">Ejemplo: $ </w:t>
+      </w:r>
+      <w:proofErr w:type="spellStart"/>
+      <w:r>
+        <w:rPr>
+          <w:rFonts w:ascii="Times New Roman" w:hAnsi="Times New Roman" w:cs="Times New Roman"/>
+          <w:sz w:val="24"/>
+          <w:szCs w:val="24"/>
+        </w:rPr>
+        <w:t>git</w:t>
+      </w:r>
+      <w:proofErr w:type="spellEnd"/>
+      <w:r>
+        <w:rPr>
+          <w:rFonts w:ascii="Times New Roman" w:hAnsi="Times New Roman" w:cs="Times New Roman"/>
+          <w:sz w:val="24"/>
+          <w:szCs w:val="24"/>
+        </w:rPr>
+        <w:t xml:space="preserve"> clone </w:t>
       </w:r>
       <w:hyperlink r:id="rId8" w:history="1">
         <w:r>
@@ -1121,61 +2189,225 @@
           <w:sz w:val="24"/>
           <w:szCs w:val="24"/>
         </w:rPr>
-        <w:t>Tu repositorio local esta compuesto por tres "árboles" administrados por git. El primero es tu Directorio de trabajo que contiene los archivos, el segundo es el Index que actua como una zona intermedia, y el último es el HEAD que apunta al último commit realizado.</w:t>
-      </w:r>
-    </w:p>
-    <w:p>
-      <w:pPr>
-        <w:spacing w:line="360" w:lineRule="auto"/>
-        <w:rPr>
-          <w:rFonts w:ascii="Times New Roman" w:hAnsi="Times New Roman" w:cs="Times New Roman"/>
-          <w:sz w:val="24"/>
-          <w:szCs w:val="24"/>
-        </w:rPr>
-      </w:pPr>
-      <w:r>
-        <w:rPr>
-          <w:rFonts w:ascii="Times New Roman" w:hAnsi="Times New Roman" w:cs="Times New Roman"/>
-          <w:sz w:val="24"/>
-          <w:szCs w:val="24"/>
-        </w:rPr>
-        <w:t>-git add</w:t>
-      </w:r>
-    </w:p>
-    <w:p>
-      <w:pPr>
-        <w:spacing w:line="360" w:lineRule="auto"/>
-        <w:rPr>
-          <w:rFonts w:ascii="Times New Roman" w:hAnsi="Times New Roman" w:cs="Times New Roman"/>
-          <w:sz w:val="24"/>
-          <w:szCs w:val="24"/>
-        </w:rPr>
-      </w:pPr>
-      <w:r>
-        <w:rPr>
-          <w:rFonts w:ascii="Times New Roman" w:hAnsi="Times New Roman" w:cs="Times New Roman"/>
-          <w:sz w:val="24"/>
-          <w:szCs w:val="24"/>
-        </w:rPr>
-        <w:t>Este comando puede ser usado para agregar archivos al index. Por ejemplo, el siguiente comando agrega un nombre de archivo temp.txt en el directorio local del index</w:t>
-      </w:r>
-    </w:p>
-    <w:p>
-      <w:pPr>
-        <w:spacing w:line="360" w:lineRule="auto"/>
-        <w:rPr>
-          <w:rFonts w:ascii="Times New Roman" w:hAnsi="Times New Roman" w:cs="Times New Roman"/>
-          <w:sz w:val="24"/>
-          <w:szCs w:val="24"/>
-        </w:rPr>
-      </w:pPr>
-      <w:r>
-        <w:rPr>
-          <w:rFonts w:ascii="Times New Roman" w:hAnsi="Times New Roman" w:cs="Times New Roman"/>
-          <w:sz w:val="24"/>
-          <w:szCs w:val="24"/>
-        </w:rPr>
-        <w:t>-git status</w:t>
+        <w:t xml:space="preserve">Tu repositorio local </w:t>
+      </w:r>
+      <w:proofErr w:type="spellStart"/>
+      <w:r>
+        <w:rPr>
+          <w:rFonts w:ascii="Times New Roman" w:hAnsi="Times New Roman" w:cs="Times New Roman"/>
+          <w:sz w:val="24"/>
+          <w:szCs w:val="24"/>
+        </w:rPr>
+        <w:t>esta</w:t>
+      </w:r>
+      <w:proofErr w:type="spellEnd"/>
+      <w:r>
+        <w:rPr>
+          <w:rFonts w:ascii="Times New Roman" w:hAnsi="Times New Roman" w:cs="Times New Roman"/>
+          <w:sz w:val="24"/>
+          <w:szCs w:val="24"/>
+        </w:rPr>
+        <w:t xml:space="preserve"> compuesto por tres "árboles" administrados por </w:t>
+      </w:r>
+      <w:proofErr w:type="spellStart"/>
+      <w:r>
+        <w:rPr>
+          <w:rFonts w:ascii="Times New Roman" w:hAnsi="Times New Roman" w:cs="Times New Roman"/>
+          <w:sz w:val="24"/>
+          <w:szCs w:val="24"/>
+        </w:rPr>
+        <w:t>git</w:t>
+      </w:r>
+      <w:proofErr w:type="spellEnd"/>
+      <w:r>
+        <w:rPr>
+          <w:rFonts w:ascii="Times New Roman" w:hAnsi="Times New Roman" w:cs="Times New Roman"/>
+          <w:sz w:val="24"/>
+          <w:szCs w:val="24"/>
+        </w:rPr>
+        <w:t xml:space="preserve">. El primero es tu Directorio de trabajo que contiene los archivos, el segundo es el </w:t>
+      </w:r>
+      <w:proofErr w:type="spellStart"/>
+      <w:r>
+        <w:rPr>
+          <w:rFonts w:ascii="Times New Roman" w:hAnsi="Times New Roman" w:cs="Times New Roman"/>
+          <w:sz w:val="24"/>
+          <w:szCs w:val="24"/>
+        </w:rPr>
+        <w:t>Index</w:t>
+      </w:r>
+      <w:proofErr w:type="spellEnd"/>
+      <w:r>
+        <w:rPr>
+          <w:rFonts w:ascii="Times New Roman" w:hAnsi="Times New Roman" w:cs="Times New Roman"/>
+          <w:sz w:val="24"/>
+          <w:szCs w:val="24"/>
+        </w:rPr>
+        <w:t xml:space="preserve"> que </w:t>
+      </w:r>
+      <w:proofErr w:type="spellStart"/>
+      <w:r>
+        <w:rPr>
+          <w:rFonts w:ascii="Times New Roman" w:hAnsi="Times New Roman" w:cs="Times New Roman"/>
+          <w:sz w:val="24"/>
+          <w:szCs w:val="24"/>
+        </w:rPr>
+        <w:t>actua</w:t>
+      </w:r>
+      <w:proofErr w:type="spellEnd"/>
+      <w:r>
+        <w:rPr>
+          <w:rFonts w:ascii="Times New Roman" w:hAnsi="Times New Roman" w:cs="Times New Roman"/>
+          <w:sz w:val="24"/>
+          <w:szCs w:val="24"/>
+        </w:rPr>
+        <w:t xml:space="preserve"> como una zona intermedia, y el último es el HEAD que apunta al último </w:t>
+      </w:r>
+      <w:proofErr w:type="spellStart"/>
+      <w:r>
+        <w:rPr>
+          <w:rFonts w:ascii="Times New Roman" w:hAnsi="Times New Roman" w:cs="Times New Roman"/>
+          <w:sz w:val="24"/>
+          <w:szCs w:val="24"/>
+        </w:rPr>
+        <w:t>commit</w:t>
+      </w:r>
+      <w:proofErr w:type="spellEnd"/>
+      <w:r>
+        <w:rPr>
+          <w:rFonts w:ascii="Times New Roman" w:hAnsi="Times New Roman" w:cs="Times New Roman"/>
+          <w:sz w:val="24"/>
+          <w:szCs w:val="24"/>
+        </w:rPr>
+        <w:t xml:space="preserve"> realizado.</w:t>
+      </w:r>
+    </w:p>
+    <w:p>
+      <w:pPr>
+        <w:spacing w:line="360" w:lineRule="auto"/>
+        <w:rPr>
+          <w:rFonts w:ascii="Times New Roman" w:hAnsi="Times New Roman" w:cs="Times New Roman"/>
+          <w:sz w:val="24"/>
+          <w:szCs w:val="24"/>
+        </w:rPr>
+      </w:pPr>
+      <w:r>
+        <w:rPr>
+          <w:rFonts w:ascii="Times New Roman" w:hAnsi="Times New Roman" w:cs="Times New Roman"/>
+          <w:sz w:val="24"/>
+          <w:szCs w:val="24"/>
+        </w:rPr>
+        <w:t>-</w:t>
+      </w:r>
+      <w:proofErr w:type="spellStart"/>
+      <w:r>
+        <w:rPr>
+          <w:rFonts w:ascii="Times New Roman" w:hAnsi="Times New Roman" w:cs="Times New Roman"/>
+          <w:sz w:val="24"/>
+          <w:szCs w:val="24"/>
+        </w:rPr>
+        <w:t>git</w:t>
+      </w:r>
+      <w:proofErr w:type="spellEnd"/>
+      <w:r>
+        <w:rPr>
+          <w:rFonts w:ascii="Times New Roman" w:hAnsi="Times New Roman" w:cs="Times New Roman"/>
+          <w:sz w:val="24"/>
+          <w:szCs w:val="24"/>
+        </w:rPr>
+        <w:t xml:space="preserve"> </w:t>
+      </w:r>
+      <w:proofErr w:type="spellStart"/>
+      <w:r>
+        <w:rPr>
+          <w:rFonts w:ascii="Times New Roman" w:hAnsi="Times New Roman" w:cs="Times New Roman"/>
+          <w:sz w:val="24"/>
+          <w:szCs w:val="24"/>
+        </w:rPr>
+        <w:t>add</w:t>
+      </w:r>
+      <w:proofErr w:type="spellEnd"/>
+    </w:p>
+    <w:p>
+      <w:pPr>
+        <w:spacing w:line="360" w:lineRule="auto"/>
+        <w:rPr>
+          <w:rFonts w:ascii="Times New Roman" w:hAnsi="Times New Roman" w:cs="Times New Roman"/>
+          <w:sz w:val="24"/>
+          <w:szCs w:val="24"/>
+        </w:rPr>
+      </w:pPr>
+      <w:r>
+        <w:rPr>
+          <w:rFonts w:ascii="Times New Roman" w:hAnsi="Times New Roman" w:cs="Times New Roman"/>
+          <w:sz w:val="24"/>
+          <w:szCs w:val="24"/>
+        </w:rPr>
+        <w:t xml:space="preserve">Este comando puede ser usado para agregar archivos al </w:t>
+      </w:r>
+      <w:proofErr w:type="spellStart"/>
+      <w:r>
+        <w:rPr>
+          <w:rFonts w:ascii="Times New Roman" w:hAnsi="Times New Roman" w:cs="Times New Roman"/>
+          <w:sz w:val="24"/>
+          <w:szCs w:val="24"/>
+        </w:rPr>
+        <w:t>index</w:t>
+      </w:r>
+      <w:proofErr w:type="spellEnd"/>
+      <w:r>
+        <w:rPr>
+          <w:rFonts w:ascii="Times New Roman" w:hAnsi="Times New Roman" w:cs="Times New Roman"/>
+          <w:sz w:val="24"/>
+          <w:szCs w:val="24"/>
+        </w:rPr>
+        <w:t xml:space="preserve">. Por ejemplo, el siguiente comando agrega un nombre de archivo temp.txt en el directorio local del </w:t>
+      </w:r>
+      <w:proofErr w:type="spellStart"/>
+      <w:r>
+        <w:rPr>
+          <w:rFonts w:ascii="Times New Roman" w:hAnsi="Times New Roman" w:cs="Times New Roman"/>
+          <w:sz w:val="24"/>
+          <w:szCs w:val="24"/>
+        </w:rPr>
+        <w:t>index</w:t>
+      </w:r>
+      <w:proofErr w:type="spellEnd"/>
+    </w:p>
+    <w:p>
+      <w:pPr>
+        <w:spacing w:line="360" w:lineRule="auto"/>
+        <w:rPr>
+          <w:rFonts w:ascii="Times New Roman" w:hAnsi="Times New Roman" w:cs="Times New Roman"/>
+          <w:sz w:val="24"/>
+          <w:szCs w:val="24"/>
+        </w:rPr>
+      </w:pPr>
+      <w:r>
+        <w:rPr>
+          <w:rFonts w:ascii="Times New Roman" w:hAnsi="Times New Roman" w:cs="Times New Roman"/>
+          <w:sz w:val="24"/>
+          <w:szCs w:val="24"/>
+        </w:rPr>
+        <w:t>-</w:t>
+      </w:r>
+      <w:proofErr w:type="spellStart"/>
+      <w:r>
+        <w:rPr>
+          <w:rFonts w:ascii="Times New Roman" w:hAnsi="Times New Roman" w:cs="Times New Roman"/>
+          <w:sz w:val="24"/>
+          <w:szCs w:val="24"/>
+        </w:rPr>
+        <w:t>git</w:t>
+      </w:r>
+      <w:proofErr w:type="spellEnd"/>
+      <w:r>
+        <w:rPr>
+          <w:rFonts w:ascii="Times New Roman" w:hAnsi="Times New Roman" w:cs="Times New Roman"/>
+          <w:sz w:val="24"/>
+          <w:szCs w:val="24"/>
+        </w:rPr>
+        <w:t xml:space="preserve"> status</w:t>
       </w:r>
     </w:p>
     <w:p>
@@ -1211,8 +2443,36 @@
           <w:sz w:val="24"/>
           <w:szCs w:val="24"/>
         </w:rPr>
-        <w:t>-git push</w:t>
-      </w:r>
+        <w:t>-</w:t>
+      </w:r>
+      <w:proofErr w:type="spellStart"/>
+      <w:r>
+        <w:rPr>
+          <w:rFonts w:ascii="Times New Roman" w:hAnsi="Times New Roman" w:cs="Times New Roman"/>
+          <w:sz w:val="24"/>
+          <w:szCs w:val="24"/>
+        </w:rPr>
+        <w:t>git</w:t>
+      </w:r>
+      <w:proofErr w:type="spellEnd"/>
+      <w:r>
+        <w:rPr>
+          <w:rFonts w:ascii="Times New Roman" w:hAnsi="Times New Roman" w:cs="Times New Roman"/>
+          <w:sz w:val="24"/>
+          <w:szCs w:val="24"/>
+        </w:rPr>
+        <w:t xml:space="preserve"> </w:t>
+      </w:r>
+      <w:proofErr w:type="spellStart"/>
+      <w:r>
+        <w:rPr>
+          <w:rFonts w:ascii="Times New Roman" w:hAnsi="Times New Roman" w:cs="Times New Roman"/>
+          <w:sz w:val="24"/>
+          <w:szCs w:val="24"/>
+        </w:rPr>
+        <w:t>push</w:t>
+      </w:r>
+      <w:proofErr w:type="spellEnd"/>
     </w:p>
     <w:p>
       <w:pPr>
@@ -1230,28 +2490,1474 @@
           <w:szCs w:val="24"/>
         </w:rPr>
         <w:lastRenderedPageBreak/>
-        <w:t>Este es uno de los comandos más básicos. Un simple push envía los cambios que se han hecho en la rama principal de los repertorios remotos que están asociados con el directorio que está trabajando. Por ejemplo:</w:t>
-      </w:r>
-    </w:p>
-    <w:p>
-      <w:pPr>
-        <w:spacing w:line="360" w:lineRule="auto"/>
-        <w:rPr>
-          <w:rFonts w:ascii="Times New Roman" w:hAnsi="Times New Roman" w:cs="Times New Roman"/>
-          <w:sz w:val="24"/>
-          <w:szCs w:val="24"/>
-        </w:rPr>
-      </w:pPr>
-      <w:r>
-        <w:rPr>
-          <w:rFonts w:ascii="Times New Roman" w:hAnsi="Times New Roman" w:cs="Times New Roman"/>
-          <w:sz w:val="24"/>
-          <w:szCs w:val="24"/>
-        </w:rPr>
-        <w:t>git push  origin master</w:t>
+        <w:t xml:space="preserve">Este es uno de los comandos más básicos. Un simple </w:t>
+      </w:r>
+      <w:proofErr w:type="spellStart"/>
+      <w:r>
+        <w:rPr>
+          <w:rFonts w:ascii="Times New Roman" w:hAnsi="Times New Roman" w:cs="Times New Roman"/>
+          <w:sz w:val="24"/>
+          <w:szCs w:val="24"/>
+        </w:rPr>
+        <w:t>push</w:t>
+      </w:r>
+      <w:proofErr w:type="spellEnd"/>
+      <w:r>
+        <w:rPr>
+          <w:rFonts w:ascii="Times New Roman" w:hAnsi="Times New Roman" w:cs="Times New Roman"/>
+          <w:sz w:val="24"/>
+          <w:szCs w:val="24"/>
+        </w:rPr>
+        <w:t xml:space="preserve"> envía los cambios que se han hecho en la rama principal de los repertorios remotos que están asociados con el directorio que está trabajando. Por ejemplo:</w:t>
+      </w:r>
+    </w:p>
+    <w:p>
+      <w:pPr>
+        <w:spacing w:line="360" w:lineRule="auto"/>
+        <w:rPr>
+          <w:rFonts w:ascii="Times New Roman" w:hAnsi="Times New Roman" w:cs="Times New Roman"/>
+          <w:sz w:val="24"/>
+          <w:szCs w:val="24"/>
+        </w:rPr>
+      </w:pPr>
+      <w:proofErr w:type="spellStart"/>
+      <w:proofErr w:type="gramStart"/>
+      <w:r>
+        <w:rPr>
+          <w:rFonts w:ascii="Times New Roman" w:hAnsi="Times New Roman" w:cs="Times New Roman"/>
+          <w:sz w:val="24"/>
+          <w:szCs w:val="24"/>
+        </w:rPr>
+        <w:t>git</w:t>
+      </w:r>
+      <w:proofErr w:type="spellEnd"/>
+      <w:proofErr w:type="gramEnd"/>
+      <w:r>
+        <w:rPr>
+          <w:rFonts w:ascii="Times New Roman" w:hAnsi="Times New Roman" w:cs="Times New Roman"/>
+          <w:sz w:val="24"/>
+          <w:szCs w:val="24"/>
+        </w:rPr>
+        <w:t xml:space="preserve"> </w:t>
+      </w:r>
+      <w:proofErr w:type="spellStart"/>
+      <w:r>
+        <w:rPr>
+          <w:rFonts w:ascii="Times New Roman" w:hAnsi="Times New Roman" w:cs="Times New Roman"/>
+          <w:sz w:val="24"/>
+          <w:szCs w:val="24"/>
+        </w:rPr>
+        <w:t>push</w:t>
+      </w:r>
+      <w:proofErr w:type="spellEnd"/>
+      <w:r>
+        <w:rPr>
+          <w:rFonts w:ascii="Times New Roman" w:hAnsi="Times New Roman" w:cs="Times New Roman"/>
+          <w:sz w:val="24"/>
+          <w:szCs w:val="24"/>
+        </w:rPr>
+        <w:t xml:space="preserve">  </w:t>
+      </w:r>
+      <w:proofErr w:type="spellStart"/>
+      <w:r>
+        <w:rPr>
+          <w:rFonts w:ascii="Times New Roman" w:hAnsi="Times New Roman" w:cs="Times New Roman"/>
+          <w:sz w:val="24"/>
+          <w:szCs w:val="24"/>
+        </w:rPr>
+        <w:t>origin</w:t>
+      </w:r>
+      <w:proofErr w:type="spellEnd"/>
+      <w:r>
+        <w:rPr>
+          <w:rFonts w:ascii="Times New Roman" w:hAnsi="Times New Roman" w:cs="Times New Roman"/>
+          <w:sz w:val="24"/>
+          <w:szCs w:val="24"/>
+        </w:rPr>
+        <w:t xml:space="preserve"> master</w:t>
+      </w:r>
+    </w:p>
+    <w:p>
+      <w:pPr>
+        <w:spacing w:line="360" w:lineRule="auto"/>
+        <w:rPr>
+          <w:rFonts w:ascii="Times New Roman" w:hAnsi="Times New Roman" w:cs="Times New Roman"/>
+          <w:sz w:val="24"/>
+          <w:szCs w:val="24"/>
+        </w:rPr>
+      </w:pPr>
+      <w:r>
+        <w:rPr>
+          <w:rFonts w:ascii="Times New Roman" w:hAnsi="Times New Roman" w:cs="Times New Roman"/>
+          <w:sz w:val="24"/>
+          <w:szCs w:val="24"/>
+        </w:rPr>
+        <w:t>-</w:t>
+      </w:r>
+      <w:proofErr w:type="spellStart"/>
+      <w:r>
+        <w:rPr>
+          <w:rFonts w:ascii="Times New Roman" w:hAnsi="Times New Roman" w:cs="Times New Roman"/>
+          <w:sz w:val="24"/>
+          <w:szCs w:val="24"/>
+        </w:rPr>
+        <w:t>git</w:t>
+      </w:r>
+      <w:proofErr w:type="spellEnd"/>
+      <w:r>
+        <w:rPr>
+          <w:rFonts w:ascii="Times New Roman" w:hAnsi="Times New Roman" w:cs="Times New Roman"/>
+          <w:sz w:val="24"/>
+          <w:szCs w:val="24"/>
+        </w:rPr>
+        <w:t xml:space="preserve"> </w:t>
+      </w:r>
+      <w:proofErr w:type="spellStart"/>
+      <w:r>
+        <w:rPr>
+          <w:rFonts w:ascii="Times New Roman" w:hAnsi="Times New Roman" w:cs="Times New Roman"/>
+          <w:sz w:val="24"/>
+          <w:szCs w:val="24"/>
+        </w:rPr>
+        <w:t>pull</w:t>
+      </w:r>
+      <w:proofErr w:type="spellEnd"/>
+    </w:p>
+    <w:p>
+      <w:pPr>
+        <w:spacing w:line="360" w:lineRule="auto"/>
+        <w:rPr>
+          <w:rFonts w:ascii="Times New Roman" w:hAnsi="Times New Roman" w:cs="Times New Roman"/>
+          <w:sz w:val="24"/>
+          <w:szCs w:val="24"/>
+        </w:rPr>
+      </w:pPr>
+      <w:r>
+        <w:rPr>
+          <w:rFonts w:ascii="Times New Roman" w:hAnsi="Times New Roman" w:cs="Times New Roman"/>
+          <w:sz w:val="24"/>
+          <w:szCs w:val="24"/>
+        </w:rPr>
+        <w:t>Para poder fusionar todos los cambios que se han hecho en el repositorio local trabajando.</w:t>
+      </w:r>
+    </w:p>
+    <w:p>
+      <w:pPr>
+        <w:spacing w:line="360" w:lineRule="auto"/>
+        <w:rPr>
+          <w:rFonts w:ascii="Times New Roman" w:hAnsi="Times New Roman" w:cs="Times New Roman"/>
+          <w:sz w:val="24"/>
+          <w:szCs w:val="24"/>
+        </w:rPr>
+      </w:pPr>
+      <w:r>
+        <w:rPr>
+          <w:rFonts w:ascii="Times New Roman" w:hAnsi="Times New Roman" w:cs="Times New Roman"/>
+          <w:sz w:val="24"/>
+          <w:szCs w:val="24"/>
+        </w:rPr>
+        <w:t>-</w:t>
+      </w:r>
+      <w:proofErr w:type="spellStart"/>
+      <w:r>
+        <w:rPr>
+          <w:rFonts w:ascii="Times New Roman" w:hAnsi="Times New Roman" w:cs="Times New Roman"/>
+          <w:sz w:val="24"/>
+          <w:szCs w:val="24"/>
+        </w:rPr>
+        <w:t>git</w:t>
+      </w:r>
+      <w:proofErr w:type="spellEnd"/>
+      <w:r>
+        <w:rPr>
+          <w:rFonts w:ascii="Times New Roman" w:hAnsi="Times New Roman" w:cs="Times New Roman"/>
+          <w:sz w:val="24"/>
+          <w:szCs w:val="24"/>
+        </w:rPr>
+        <w:t xml:space="preserve"> log</w:t>
+      </w:r>
+    </w:p>
+    <w:p>
+      <w:pPr>
+        <w:spacing w:line="360" w:lineRule="auto"/>
+        <w:rPr>
+          <w:rFonts w:ascii="Times New Roman" w:hAnsi="Times New Roman" w:cs="Times New Roman"/>
+          <w:sz w:val="24"/>
+          <w:szCs w:val="24"/>
+        </w:rPr>
+      </w:pPr>
+      <w:r>
+        <w:rPr>
+          <w:rFonts w:ascii="Times New Roman" w:hAnsi="Times New Roman" w:cs="Times New Roman"/>
+          <w:sz w:val="24"/>
+          <w:szCs w:val="24"/>
+        </w:rPr>
+        <w:t xml:space="preserve">Ejecutar este comando muestra una lista de </w:t>
+      </w:r>
+      <w:proofErr w:type="spellStart"/>
+      <w:r>
+        <w:rPr>
+          <w:rFonts w:ascii="Times New Roman" w:hAnsi="Times New Roman" w:cs="Times New Roman"/>
+          <w:sz w:val="24"/>
+          <w:szCs w:val="24"/>
+        </w:rPr>
+        <w:t>commits</w:t>
+      </w:r>
+      <w:proofErr w:type="spellEnd"/>
+      <w:r>
+        <w:rPr>
+          <w:rFonts w:ascii="Times New Roman" w:hAnsi="Times New Roman" w:cs="Times New Roman"/>
+          <w:sz w:val="24"/>
+          <w:szCs w:val="24"/>
+        </w:rPr>
+        <w:t xml:space="preserve"> en una rama junto con todos los detalles. Por ejemplo:</w:t>
+      </w:r>
+    </w:p>
+    <w:p>
+      <w:pPr>
+        <w:spacing w:line="360" w:lineRule="auto"/>
+        <w:rPr>
+          <w:rFonts w:ascii="Times New Roman" w:hAnsi="Times New Roman" w:cs="Times New Roman"/>
+          <w:sz w:val="24"/>
+          <w:szCs w:val="24"/>
+        </w:rPr>
+      </w:pPr>
+      <w:proofErr w:type="spellStart"/>
+      <w:proofErr w:type="gramStart"/>
+      <w:r>
+        <w:rPr>
+          <w:rFonts w:ascii="Times New Roman" w:hAnsi="Times New Roman" w:cs="Times New Roman"/>
+          <w:sz w:val="24"/>
+          <w:szCs w:val="24"/>
+        </w:rPr>
+        <w:t>commit</w:t>
+      </w:r>
+      <w:proofErr w:type="spellEnd"/>
+      <w:proofErr w:type="gramEnd"/>
+      <w:r>
+        <w:rPr>
+          <w:rFonts w:ascii="Times New Roman" w:hAnsi="Times New Roman" w:cs="Times New Roman"/>
+          <w:sz w:val="24"/>
+          <w:szCs w:val="24"/>
+        </w:rPr>
+        <w:t xml:space="preserve"> 15f4b6c44b3c8344caasdac9e4be13246e21sadw</w:t>
+      </w:r>
+    </w:p>
+    <w:p>
+      <w:pPr>
+        <w:spacing w:line="360" w:lineRule="auto"/>
+        <w:rPr>
+          <w:rFonts w:ascii="Times New Roman" w:hAnsi="Times New Roman" w:cs="Times New Roman"/>
+          <w:sz w:val="24"/>
+          <w:szCs w:val="24"/>
+        </w:rPr>
+      </w:pPr>
+      <w:proofErr w:type="spellStart"/>
+      <w:r>
+        <w:rPr>
+          <w:rFonts w:ascii="Times New Roman" w:hAnsi="Times New Roman" w:cs="Times New Roman"/>
+          <w:sz w:val="24"/>
+          <w:szCs w:val="24"/>
+        </w:rPr>
+        <w:t>Author</w:t>
+      </w:r>
+      <w:proofErr w:type="spellEnd"/>
+      <w:r>
+        <w:rPr>
+          <w:rFonts w:ascii="Times New Roman" w:hAnsi="Times New Roman" w:cs="Times New Roman"/>
+          <w:sz w:val="24"/>
+          <w:szCs w:val="24"/>
+        </w:rPr>
+        <w:t>: Alex Hunter alexh@gmail.com</w:t>
+      </w:r>
+    </w:p>
+    <w:p>
+      <w:pPr>
+        <w:spacing w:line="360" w:lineRule="auto"/>
+        <w:rPr>
+          <w:rFonts w:ascii="Times New Roman" w:hAnsi="Times New Roman" w:cs="Times New Roman"/>
+          <w:sz w:val="24"/>
+          <w:szCs w:val="24"/>
+        </w:rPr>
+      </w:pPr>
+      <w:proofErr w:type="spellStart"/>
+      <w:proofErr w:type="gramStart"/>
+      <w:r>
+        <w:rPr>
+          <w:rFonts w:ascii="Times New Roman" w:hAnsi="Times New Roman" w:cs="Times New Roman"/>
+          <w:sz w:val="24"/>
+          <w:szCs w:val="24"/>
+        </w:rPr>
+        <w:t>git</w:t>
+      </w:r>
+      <w:proofErr w:type="spellEnd"/>
+      <w:proofErr w:type="gramEnd"/>
+      <w:r>
+        <w:rPr>
+          <w:rFonts w:ascii="Times New Roman" w:hAnsi="Times New Roman" w:cs="Times New Roman"/>
+          <w:sz w:val="24"/>
+          <w:szCs w:val="24"/>
+        </w:rPr>
+        <w:t xml:space="preserve"> </w:t>
+      </w:r>
+      <w:proofErr w:type="spellStart"/>
+      <w:r>
+        <w:rPr>
+          <w:rFonts w:ascii="Times New Roman" w:hAnsi="Times New Roman" w:cs="Times New Roman"/>
+          <w:sz w:val="24"/>
+          <w:szCs w:val="24"/>
+        </w:rPr>
+        <w:t>remote</w:t>
+      </w:r>
+      <w:proofErr w:type="spellEnd"/>
+    </w:p>
+    <w:p>
+      <w:pPr>
+        <w:spacing w:line="360" w:lineRule="auto"/>
+        <w:rPr>
+          <w:rFonts w:ascii="Times New Roman" w:hAnsi="Times New Roman" w:cs="Times New Roman"/>
+          <w:sz w:val="24"/>
+          <w:szCs w:val="24"/>
+        </w:rPr>
+      </w:pPr>
+      <w:r>
+        <w:rPr>
+          <w:rFonts w:ascii="Times New Roman" w:hAnsi="Times New Roman" w:cs="Times New Roman"/>
+          <w:sz w:val="24"/>
+          <w:szCs w:val="24"/>
+        </w:rPr>
+        <w:t xml:space="preserve">El comando </w:t>
+      </w:r>
+      <w:proofErr w:type="spellStart"/>
+      <w:r>
+        <w:rPr>
+          <w:rFonts w:ascii="Times New Roman" w:hAnsi="Times New Roman" w:cs="Times New Roman"/>
+          <w:sz w:val="24"/>
+          <w:szCs w:val="24"/>
+        </w:rPr>
+        <w:t>git</w:t>
+      </w:r>
+      <w:proofErr w:type="spellEnd"/>
+      <w:r>
+        <w:rPr>
+          <w:rFonts w:ascii="Times New Roman" w:hAnsi="Times New Roman" w:cs="Times New Roman"/>
+          <w:sz w:val="24"/>
+          <w:szCs w:val="24"/>
+        </w:rPr>
+        <w:t xml:space="preserve"> se usa para conectar a un repositorio remoto. El siguiente comando muestra los repositorios remotos que están configurados actualmente:</w:t>
+      </w:r>
+    </w:p>
+    <w:p>
+      <w:pPr>
+        <w:spacing w:line="360" w:lineRule="auto"/>
+        <w:rPr>
+          <w:rFonts w:ascii="Times New Roman" w:hAnsi="Times New Roman" w:cs="Times New Roman"/>
+          <w:sz w:val="24"/>
+          <w:szCs w:val="24"/>
+        </w:rPr>
+      </w:pPr>
+      <w:proofErr w:type="spellStart"/>
+      <w:proofErr w:type="gramStart"/>
+      <w:r>
+        <w:rPr>
+          <w:rFonts w:ascii="Times New Roman" w:hAnsi="Times New Roman" w:cs="Times New Roman"/>
+          <w:sz w:val="24"/>
+          <w:szCs w:val="24"/>
+        </w:rPr>
+        <w:t>git</w:t>
+      </w:r>
+      <w:proofErr w:type="spellEnd"/>
+      <w:proofErr w:type="gramEnd"/>
+      <w:r>
+        <w:rPr>
+          <w:rFonts w:ascii="Times New Roman" w:hAnsi="Times New Roman" w:cs="Times New Roman"/>
+          <w:sz w:val="24"/>
+          <w:szCs w:val="24"/>
+        </w:rPr>
+        <w:t xml:space="preserve"> </w:t>
+      </w:r>
+      <w:proofErr w:type="spellStart"/>
+      <w:r>
+        <w:rPr>
+          <w:rFonts w:ascii="Times New Roman" w:hAnsi="Times New Roman" w:cs="Times New Roman"/>
+          <w:sz w:val="24"/>
+          <w:szCs w:val="24"/>
+        </w:rPr>
+        <w:t>remote</w:t>
+      </w:r>
+      <w:proofErr w:type="spellEnd"/>
+      <w:r>
+        <w:rPr>
+          <w:rFonts w:ascii="Times New Roman" w:hAnsi="Times New Roman" w:cs="Times New Roman"/>
+          <w:sz w:val="24"/>
+          <w:szCs w:val="24"/>
+        </w:rPr>
+        <w:t xml:space="preserve"> -v</w:t>
+      </w:r>
+    </w:p>
+    <w:p>
+      <w:pPr>
+        <w:spacing w:line="360" w:lineRule="auto"/>
+        <w:rPr>
+          <w:rFonts w:ascii="Times New Roman" w:hAnsi="Times New Roman" w:cs="Times New Roman"/>
+          <w:sz w:val="24"/>
+          <w:szCs w:val="24"/>
+        </w:rPr>
+      </w:pPr>
+    </w:p>
+    <w:p>
+      <w:pPr>
+        <w:spacing w:line="360" w:lineRule="auto"/>
+        <w:rPr>
+          <w:rFonts w:ascii="Times New Roman" w:hAnsi="Times New Roman" w:cs="Times New Roman"/>
+          <w:sz w:val="24"/>
+          <w:szCs w:val="24"/>
+        </w:rPr>
+      </w:pPr>
+      <w:r>
+        <w:rPr>
+          <w:rFonts w:ascii="Times New Roman" w:hAnsi="Times New Roman" w:cs="Times New Roman"/>
+          <w:sz w:val="24"/>
+          <w:szCs w:val="24"/>
+        </w:rPr>
+        <w:t xml:space="preserve">Que es un </w:t>
+      </w:r>
+      <w:proofErr w:type="spellStart"/>
+      <w:r>
+        <w:rPr>
+          <w:rFonts w:ascii="Times New Roman" w:hAnsi="Times New Roman" w:cs="Times New Roman"/>
+          <w:sz w:val="24"/>
+          <w:szCs w:val="24"/>
+        </w:rPr>
+        <w:t>rama</w:t>
+      </w:r>
+      <w:proofErr w:type="spellEnd"/>
+      <w:r>
+        <w:rPr>
+          <w:rFonts w:ascii="Times New Roman" w:hAnsi="Times New Roman" w:cs="Times New Roman"/>
+          <w:sz w:val="24"/>
+          <w:szCs w:val="24"/>
+        </w:rPr>
+        <w:t xml:space="preserve"> y para </w:t>
+      </w:r>
+      <w:proofErr w:type="spellStart"/>
+      <w:r>
+        <w:rPr>
+          <w:rFonts w:ascii="Times New Roman" w:hAnsi="Times New Roman" w:cs="Times New Roman"/>
+          <w:sz w:val="24"/>
+          <w:szCs w:val="24"/>
+        </w:rPr>
+        <w:t>que</w:t>
+      </w:r>
+      <w:proofErr w:type="spellEnd"/>
+      <w:r>
+        <w:rPr>
+          <w:rFonts w:ascii="Times New Roman" w:hAnsi="Times New Roman" w:cs="Times New Roman"/>
+          <w:sz w:val="24"/>
+          <w:szCs w:val="24"/>
+        </w:rPr>
+        <w:t xml:space="preserve"> sirve</w:t>
+      </w:r>
+      <w:proofErr w:type="gramStart"/>
+      <w:r>
+        <w:rPr>
+          <w:rFonts w:ascii="Times New Roman" w:hAnsi="Times New Roman" w:cs="Times New Roman"/>
+          <w:sz w:val="24"/>
+          <w:szCs w:val="24"/>
+        </w:rPr>
+        <w:t>?</w:t>
+      </w:r>
+      <w:proofErr w:type="gramEnd"/>
+    </w:p>
+    <w:p>
+      <w:pPr>
+        <w:spacing w:line="360" w:lineRule="auto"/>
+        <w:rPr>
+          <w:rFonts w:ascii="Times New Roman" w:hAnsi="Times New Roman" w:cs="Times New Roman"/>
+          <w:sz w:val="24"/>
+          <w:szCs w:val="24"/>
+        </w:rPr>
+      </w:pPr>
+      <w:r>
+        <w:rPr>
+          <w:rFonts w:ascii="Times New Roman" w:hAnsi="Times New Roman" w:cs="Times New Roman"/>
+          <w:sz w:val="24"/>
+          <w:szCs w:val="24"/>
+        </w:rPr>
+        <w:t xml:space="preserve">Las ramas son una de las principales utilidades que disponemos en </w:t>
+      </w:r>
+      <w:proofErr w:type="spellStart"/>
+      <w:r>
+        <w:rPr>
+          <w:rFonts w:ascii="Times New Roman" w:hAnsi="Times New Roman" w:cs="Times New Roman"/>
+          <w:sz w:val="24"/>
+          <w:szCs w:val="24"/>
+        </w:rPr>
+        <w:t>Git</w:t>
+      </w:r>
+      <w:proofErr w:type="spellEnd"/>
+      <w:r>
+        <w:rPr>
+          <w:rFonts w:ascii="Times New Roman" w:hAnsi="Times New Roman" w:cs="Times New Roman"/>
+          <w:sz w:val="24"/>
+          <w:szCs w:val="24"/>
+        </w:rPr>
+        <w:t xml:space="preserve"> para llevar un mejor control del código. Se trata de una bifurcación del estado del código que crea un nuevo camino de cara a la evolución del código, en paralelo a otras ramas que se puedan generar. En este artículo, repasamos para qué sirven las ramas de </w:t>
+      </w:r>
+      <w:proofErr w:type="spellStart"/>
+      <w:r>
+        <w:rPr>
+          <w:rFonts w:ascii="Times New Roman" w:hAnsi="Times New Roman" w:cs="Times New Roman"/>
+          <w:sz w:val="24"/>
+          <w:szCs w:val="24"/>
+        </w:rPr>
+        <w:t>Git</w:t>
+      </w:r>
+      <w:proofErr w:type="spellEnd"/>
+      <w:r>
+        <w:rPr>
+          <w:rFonts w:ascii="Times New Roman" w:hAnsi="Times New Roman" w:cs="Times New Roman"/>
+          <w:sz w:val="24"/>
+          <w:szCs w:val="24"/>
+        </w:rPr>
+        <w:t xml:space="preserve"> y cómo podemos trabajar con ellas en un proyecto.</w:t>
+      </w:r>
+    </w:p>
+    <w:p>
+      <w:pPr>
+        <w:spacing w:line="360" w:lineRule="auto"/>
+        <w:rPr>
+          <w:rFonts w:ascii="Times New Roman" w:hAnsi="Times New Roman" w:cs="Times New Roman"/>
+          <w:sz w:val="24"/>
+          <w:szCs w:val="24"/>
+        </w:rPr>
+      </w:pPr>
+      <w:r>
+        <w:rPr>
+          <w:rFonts w:ascii="Times New Roman" w:hAnsi="Times New Roman" w:cs="Times New Roman"/>
+          <w:sz w:val="24"/>
+          <w:szCs w:val="24"/>
+        </w:rPr>
+        <w:lastRenderedPageBreak/>
+        <w:t>Las ramas nos pueden servir para muchos casos de uso. Por ejemplo, para  la creación de una funcionalidad que queramos integrar en un programa y para la cual no queremos que la rama principal se vea afectada.</w:t>
+      </w:r>
+    </w:p>
+    <w:p>
+      <w:pPr>
+        <w:spacing w:line="360" w:lineRule="auto"/>
+        <w:rPr>
+          <w:rFonts w:ascii="Times New Roman" w:hAnsi="Times New Roman" w:cs="Times New Roman"/>
+          <w:sz w:val="24"/>
+          <w:szCs w:val="24"/>
+        </w:rPr>
+      </w:pPr>
+      <w:proofErr w:type="spellStart"/>
+      <w:proofErr w:type="gramStart"/>
+      <w:r>
+        <w:rPr>
+          <w:rFonts w:ascii="Times New Roman" w:hAnsi="Times New Roman" w:cs="Times New Roman"/>
+          <w:sz w:val="24"/>
+          <w:szCs w:val="24"/>
+        </w:rPr>
+        <w:t>git</w:t>
+      </w:r>
+      <w:proofErr w:type="spellEnd"/>
+      <w:proofErr w:type="gramEnd"/>
+      <w:r>
+        <w:rPr>
+          <w:rFonts w:ascii="Times New Roman" w:hAnsi="Times New Roman" w:cs="Times New Roman"/>
+          <w:sz w:val="24"/>
+          <w:szCs w:val="24"/>
+        </w:rPr>
+        <w:t xml:space="preserve"> </w:t>
+      </w:r>
+      <w:proofErr w:type="spellStart"/>
+      <w:r>
+        <w:rPr>
+          <w:rFonts w:ascii="Times New Roman" w:hAnsi="Times New Roman" w:cs="Times New Roman"/>
+          <w:sz w:val="24"/>
+          <w:szCs w:val="24"/>
+        </w:rPr>
+        <w:t>branch</w:t>
+      </w:r>
+      <w:proofErr w:type="spellEnd"/>
+    </w:p>
+    <w:p>
+      <w:pPr>
+        <w:spacing w:line="360" w:lineRule="auto"/>
+        <w:rPr>
+          <w:rFonts w:ascii="Times New Roman" w:hAnsi="Times New Roman" w:cs="Times New Roman"/>
+          <w:sz w:val="24"/>
+          <w:szCs w:val="24"/>
+        </w:rPr>
+      </w:pPr>
+      <w:r>
+        <w:rPr>
+          <w:rFonts w:ascii="Times New Roman" w:hAnsi="Times New Roman" w:cs="Times New Roman"/>
+          <w:sz w:val="24"/>
+          <w:szCs w:val="24"/>
+        </w:rPr>
+        <w:t>Este comando se usa para listar, crear o borrar ramas. Para listar todas las ramas se usa:</w:t>
+      </w:r>
+    </w:p>
+    <w:p>
+      <w:pPr>
+        <w:spacing w:line="360" w:lineRule="auto"/>
+        <w:rPr>
+          <w:rFonts w:ascii="Times New Roman" w:hAnsi="Times New Roman" w:cs="Times New Roman"/>
+          <w:sz w:val="24"/>
+          <w:szCs w:val="24"/>
+        </w:rPr>
+      </w:pPr>
+      <w:proofErr w:type="spellStart"/>
+      <w:proofErr w:type="gramStart"/>
+      <w:r>
+        <w:rPr>
+          <w:rFonts w:ascii="Times New Roman" w:hAnsi="Times New Roman" w:cs="Times New Roman"/>
+          <w:sz w:val="24"/>
+          <w:szCs w:val="24"/>
+        </w:rPr>
+        <w:t>git</w:t>
+      </w:r>
+      <w:proofErr w:type="spellEnd"/>
+      <w:proofErr w:type="gramEnd"/>
+      <w:r>
+        <w:rPr>
+          <w:rFonts w:ascii="Times New Roman" w:hAnsi="Times New Roman" w:cs="Times New Roman"/>
+          <w:sz w:val="24"/>
+          <w:szCs w:val="24"/>
+        </w:rPr>
+        <w:t xml:space="preserve"> </w:t>
+      </w:r>
+      <w:proofErr w:type="spellStart"/>
+      <w:r>
+        <w:rPr>
+          <w:rFonts w:ascii="Times New Roman" w:hAnsi="Times New Roman" w:cs="Times New Roman"/>
+          <w:sz w:val="24"/>
+          <w:szCs w:val="24"/>
+        </w:rPr>
+        <w:t>branch</w:t>
+      </w:r>
+      <w:proofErr w:type="spellEnd"/>
+    </w:p>
+    <w:p>
+      <w:pPr>
+        <w:spacing w:line="360" w:lineRule="auto"/>
+        <w:rPr>
+          <w:rFonts w:ascii="Times New Roman" w:hAnsi="Times New Roman" w:cs="Times New Roman"/>
+          <w:sz w:val="24"/>
+          <w:szCs w:val="24"/>
+        </w:rPr>
+      </w:pPr>
+      <w:proofErr w:type="gramStart"/>
+      <w:r>
+        <w:rPr>
+          <w:rFonts w:ascii="Times New Roman" w:hAnsi="Times New Roman" w:cs="Times New Roman"/>
+          <w:sz w:val="24"/>
+          <w:szCs w:val="24"/>
+        </w:rPr>
+        <w:t>para</w:t>
+      </w:r>
+      <w:proofErr w:type="gramEnd"/>
+      <w:r>
+        <w:rPr>
+          <w:rFonts w:ascii="Times New Roman" w:hAnsi="Times New Roman" w:cs="Times New Roman"/>
+          <w:sz w:val="24"/>
+          <w:szCs w:val="24"/>
+        </w:rPr>
+        <w:t xml:space="preserve"> borrar la rama:</w:t>
+      </w:r>
+    </w:p>
+    <w:p>
+      <w:pPr>
+        <w:spacing w:line="360" w:lineRule="auto"/>
+        <w:rPr>
+          <w:rFonts w:ascii="Times New Roman" w:hAnsi="Times New Roman" w:cs="Times New Roman"/>
+          <w:sz w:val="24"/>
+          <w:szCs w:val="24"/>
+        </w:rPr>
+      </w:pPr>
+      <w:proofErr w:type="spellStart"/>
+      <w:proofErr w:type="gramStart"/>
+      <w:r>
+        <w:rPr>
+          <w:rFonts w:ascii="Times New Roman" w:hAnsi="Times New Roman" w:cs="Times New Roman"/>
+          <w:sz w:val="24"/>
+          <w:szCs w:val="24"/>
+        </w:rPr>
+        <w:t>git</w:t>
+      </w:r>
+      <w:proofErr w:type="spellEnd"/>
+      <w:proofErr w:type="gramEnd"/>
+      <w:r>
+        <w:rPr>
+          <w:rFonts w:ascii="Times New Roman" w:hAnsi="Times New Roman" w:cs="Times New Roman"/>
+          <w:sz w:val="24"/>
+          <w:szCs w:val="24"/>
+        </w:rPr>
+        <w:t xml:space="preserve"> </w:t>
+      </w:r>
+      <w:proofErr w:type="spellStart"/>
+      <w:r>
+        <w:rPr>
+          <w:rFonts w:ascii="Times New Roman" w:hAnsi="Times New Roman" w:cs="Times New Roman"/>
+          <w:sz w:val="24"/>
+          <w:szCs w:val="24"/>
+        </w:rPr>
+        <w:t>branch</w:t>
+      </w:r>
+      <w:proofErr w:type="spellEnd"/>
+      <w:r>
+        <w:rPr>
+          <w:rFonts w:ascii="Times New Roman" w:hAnsi="Times New Roman" w:cs="Times New Roman"/>
+          <w:sz w:val="24"/>
+          <w:szCs w:val="24"/>
+        </w:rPr>
+        <w:t xml:space="preserve"> -d &lt;</w:t>
+      </w:r>
+      <w:proofErr w:type="spellStart"/>
+      <w:r>
+        <w:rPr>
+          <w:rFonts w:ascii="Times New Roman" w:hAnsi="Times New Roman" w:cs="Times New Roman"/>
+          <w:sz w:val="24"/>
+          <w:szCs w:val="24"/>
+        </w:rPr>
+        <w:t>branch-name</w:t>
+      </w:r>
+      <w:proofErr w:type="spellEnd"/>
+      <w:r>
+        <w:rPr>
+          <w:rFonts w:ascii="Times New Roman" w:hAnsi="Times New Roman" w:cs="Times New Roman"/>
+          <w:sz w:val="24"/>
+          <w:szCs w:val="24"/>
+        </w:rPr>
+        <w:t>&gt;</w:t>
+      </w:r>
+    </w:p>
+    <w:p>
+      <w:pPr>
+        <w:spacing w:line="360" w:lineRule="auto"/>
+        <w:rPr>
+          <w:rFonts w:ascii="Times New Roman" w:hAnsi="Times New Roman" w:cs="Times New Roman"/>
+          <w:sz w:val="24"/>
+          <w:szCs w:val="24"/>
+        </w:rPr>
+      </w:pPr>
+      <w:proofErr w:type="spellStart"/>
+      <w:proofErr w:type="gramStart"/>
+      <w:r>
+        <w:rPr>
+          <w:rFonts w:ascii="Times New Roman" w:hAnsi="Times New Roman" w:cs="Times New Roman"/>
+          <w:sz w:val="24"/>
+          <w:szCs w:val="24"/>
+        </w:rPr>
+        <w:t>git</w:t>
+      </w:r>
+      <w:proofErr w:type="spellEnd"/>
+      <w:proofErr w:type="gramEnd"/>
+      <w:r>
+        <w:rPr>
+          <w:rFonts w:ascii="Times New Roman" w:hAnsi="Times New Roman" w:cs="Times New Roman"/>
+          <w:sz w:val="24"/>
+          <w:szCs w:val="24"/>
+        </w:rPr>
+        <w:t xml:space="preserve"> </w:t>
+      </w:r>
+      <w:proofErr w:type="spellStart"/>
+      <w:r>
+        <w:rPr>
+          <w:rFonts w:ascii="Times New Roman" w:hAnsi="Times New Roman" w:cs="Times New Roman"/>
+          <w:sz w:val="24"/>
+          <w:szCs w:val="24"/>
+        </w:rPr>
+        <w:t>merge</w:t>
+      </w:r>
+      <w:proofErr w:type="spellEnd"/>
+    </w:p>
+    <w:p>
+      <w:pPr>
+        <w:spacing w:line="360" w:lineRule="auto"/>
+        <w:rPr>
+          <w:rFonts w:ascii="Times New Roman" w:hAnsi="Times New Roman" w:cs="Times New Roman"/>
+          <w:sz w:val="24"/>
+          <w:szCs w:val="24"/>
+        </w:rPr>
+      </w:pPr>
+      <w:r>
+        <w:rPr>
+          <w:rFonts w:ascii="Times New Roman" w:hAnsi="Times New Roman" w:cs="Times New Roman"/>
+          <w:sz w:val="24"/>
+          <w:szCs w:val="24"/>
+        </w:rPr>
+        <w:t>Este comando se usa para fusionar una rama con otra rama activa:</w:t>
+      </w:r>
+    </w:p>
+    <w:p>
+      <w:pPr>
+        <w:spacing w:line="360" w:lineRule="auto"/>
+        <w:rPr>
+          <w:rFonts w:ascii="Times New Roman" w:hAnsi="Times New Roman" w:cs="Times New Roman"/>
+          <w:sz w:val="24"/>
+          <w:szCs w:val="24"/>
+        </w:rPr>
+      </w:pPr>
+      <w:proofErr w:type="spellStart"/>
+      <w:proofErr w:type="gramStart"/>
+      <w:r>
+        <w:rPr>
+          <w:rFonts w:ascii="Times New Roman" w:hAnsi="Times New Roman" w:cs="Times New Roman"/>
+          <w:sz w:val="24"/>
+          <w:szCs w:val="24"/>
+        </w:rPr>
+        <w:t>git</w:t>
+      </w:r>
+      <w:proofErr w:type="spellEnd"/>
+      <w:proofErr w:type="gramEnd"/>
+      <w:r>
+        <w:rPr>
+          <w:rFonts w:ascii="Times New Roman" w:hAnsi="Times New Roman" w:cs="Times New Roman"/>
+          <w:sz w:val="24"/>
+          <w:szCs w:val="24"/>
+        </w:rPr>
+        <w:t xml:space="preserve"> </w:t>
+      </w:r>
+      <w:proofErr w:type="spellStart"/>
+      <w:r>
+        <w:rPr>
+          <w:rFonts w:ascii="Times New Roman" w:hAnsi="Times New Roman" w:cs="Times New Roman"/>
+          <w:sz w:val="24"/>
+          <w:szCs w:val="24"/>
+        </w:rPr>
+        <w:t>merge</w:t>
+      </w:r>
+      <w:proofErr w:type="spellEnd"/>
+      <w:r>
+        <w:rPr>
+          <w:rFonts w:ascii="Times New Roman" w:hAnsi="Times New Roman" w:cs="Times New Roman"/>
+          <w:sz w:val="24"/>
+          <w:szCs w:val="24"/>
+        </w:rPr>
+        <w:t xml:space="preserve"> &lt;</w:t>
+      </w:r>
+      <w:proofErr w:type="spellStart"/>
+      <w:r>
+        <w:rPr>
+          <w:rFonts w:ascii="Times New Roman" w:hAnsi="Times New Roman" w:cs="Times New Roman"/>
+          <w:sz w:val="24"/>
+          <w:szCs w:val="24"/>
+        </w:rPr>
+        <w:t>branch-name</w:t>
+      </w:r>
+      <w:proofErr w:type="spellEnd"/>
+      <w:r>
+        <w:rPr>
+          <w:rFonts w:ascii="Times New Roman" w:hAnsi="Times New Roman" w:cs="Times New Roman"/>
+          <w:sz w:val="24"/>
+          <w:szCs w:val="24"/>
+        </w:rPr>
+        <w:t>&gt;.</w:t>
+      </w:r>
+    </w:p>
+    <w:p>
+      <w:pPr>
+        <w:spacing w:line="360" w:lineRule="auto"/>
+        <w:rPr>
+          <w:rFonts w:ascii="Times New Roman" w:hAnsi="Times New Roman" w:cs="Times New Roman"/>
+          <w:sz w:val="24"/>
+          <w:szCs w:val="24"/>
+        </w:rPr>
+      </w:pPr>
+    </w:p>
+    <w:p>
+      <w:pPr>
+        <w:spacing w:line="360" w:lineRule="auto"/>
+        <w:rPr>
+          <w:rFonts w:ascii="Times New Roman" w:hAnsi="Times New Roman" w:cs="Times New Roman"/>
+          <w:sz w:val="24"/>
+          <w:szCs w:val="24"/>
+        </w:rPr>
+      </w:pPr>
+      <w:r>
+        <w:rPr>
+          <w:rFonts w:ascii="Times New Roman" w:hAnsi="Times New Roman" w:cs="Times New Roman"/>
+          <w:sz w:val="24"/>
+          <w:szCs w:val="24"/>
+        </w:rPr>
+        <w:t xml:space="preserve">Que es un </w:t>
+      </w:r>
+      <w:proofErr w:type="spellStart"/>
+      <w:r>
+        <w:rPr>
+          <w:rFonts w:ascii="Times New Roman" w:hAnsi="Times New Roman" w:cs="Times New Roman"/>
+          <w:sz w:val="24"/>
+          <w:szCs w:val="24"/>
+        </w:rPr>
+        <w:t>issue</w:t>
+      </w:r>
+      <w:proofErr w:type="spellEnd"/>
+      <w:r>
+        <w:rPr>
+          <w:rFonts w:ascii="Times New Roman" w:hAnsi="Times New Roman" w:cs="Times New Roman"/>
+          <w:sz w:val="24"/>
+          <w:szCs w:val="24"/>
+        </w:rPr>
+        <w:t xml:space="preserve"> tracking y para qué sirve</w:t>
+      </w:r>
+      <w:proofErr w:type="gramStart"/>
+      <w:r>
+        <w:rPr>
+          <w:rFonts w:ascii="Times New Roman" w:hAnsi="Times New Roman" w:cs="Times New Roman"/>
+          <w:sz w:val="24"/>
+          <w:szCs w:val="24"/>
+        </w:rPr>
+        <w:t>?</w:t>
+      </w:r>
+      <w:proofErr w:type="gramEnd"/>
+    </w:p>
+    <w:p>
+      <w:pPr>
+        <w:spacing w:line="360" w:lineRule="auto"/>
+        <w:rPr>
+          <w:rFonts w:ascii="Times New Roman" w:hAnsi="Times New Roman" w:cs="Times New Roman"/>
+          <w:sz w:val="24"/>
+          <w:szCs w:val="24"/>
+        </w:rPr>
+      </w:pPr>
+      <w:r>
+        <w:rPr>
+          <w:rFonts w:ascii="Times New Roman" w:hAnsi="Times New Roman" w:cs="Times New Roman"/>
+          <w:sz w:val="24"/>
+          <w:szCs w:val="24"/>
+        </w:rPr>
+        <w:t xml:space="preserve">El </w:t>
+      </w:r>
+      <w:proofErr w:type="spellStart"/>
+      <w:r>
+        <w:rPr>
+          <w:rFonts w:ascii="Times New Roman" w:hAnsi="Times New Roman" w:cs="Times New Roman"/>
+          <w:sz w:val="24"/>
+          <w:szCs w:val="24"/>
+        </w:rPr>
+        <w:t>issue</w:t>
+      </w:r>
+      <w:proofErr w:type="spellEnd"/>
+      <w:r>
+        <w:rPr>
+          <w:rFonts w:ascii="Times New Roman" w:hAnsi="Times New Roman" w:cs="Times New Roman"/>
+          <w:sz w:val="24"/>
+          <w:szCs w:val="24"/>
+        </w:rPr>
+        <w:t xml:space="preserve"> tracking es un paquete de software que se encarga de administrar y mantener </w:t>
+      </w:r>
+      <w:proofErr w:type="spellStart"/>
+      <w:r>
+        <w:rPr>
+          <w:rFonts w:ascii="Times New Roman" w:hAnsi="Times New Roman" w:cs="Times New Roman"/>
+          <w:sz w:val="24"/>
+          <w:szCs w:val="24"/>
+        </w:rPr>
+        <w:t>issues</w:t>
+      </w:r>
+      <w:proofErr w:type="spellEnd"/>
+      <w:r>
+        <w:rPr>
+          <w:rFonts w:ascii="Times New Roman" w:hAnsi="Times New Roman" w:cs="Times New Roman"/>
+          <w:sz w:val="24"/>
+          <w:szCs w:val="24"/>
+        </w:rPr>
+        <w:t xml:space="preserve"> (problemas o incidentes), según van surgiendo, es muy similar a un programa de seguimiento de errores. Este software es muy utilizado por empresas de desarrollo de software en las organizaciones para crear, actualizar y resolver los respectivos </w:t>
+      </w:r>
+      <w:proofErr w:type="spellStart"/>
+      <w:r>
+        <w:rPr>
+          <w:rFonts w:ascii="Times New Roman" w:hAnsi="Times New Roman" w:cs="Times New Roman"/>
+          <w:sz w:val="24"/>
+          <w:szCs w:val="24"/>
+        </w:rPr>
+        <w:t>issues</w:t>
+      </w:r>
+      <w:proofErr w:type="spellEnd"/>
+      <w:r>
+        <w:rPr>
+          <w:rFonts w:ascii="Times New Roman" w:hAnsi="Times New Roman" w:cs="Times New Roman"/>
+          <w:sz w:val="24"/>
+          <w:szCs w:val="24"/>
+        </w:rPr>
+        <w:t xml:space="preserve"> reportados por los usuarios o a veces, reportados por los mismos empleados. También suelen contener la información de los clientes, soluciones a problemas más simples o básicos y demás información relacionada.</w:t>
+      </w:r>
+    </w:p>
+    <w:p>
+      <w:pPr>
+        <w:spacing w:line="360" w:lineRule="auto"/>
+        <w:rPr>
+          <w:rFonts w:ascii="Times New Roman" w:hAnsi="Times New Roman" w:cs="Times New Roman"/>
+          <w:sz w:val="24"/>
+          <w:szCs w:val="24"/>
+        </w:rPr>
+      </w:pPr>
+      <w:r>
+        <w:rPr>
+          <w:rFonts w:ascii="Times New Roman" w:hAnsi="Times New Roman" w:cs="Times New Roman"/>
+          <w:sz w:val="24"/>
+          <w:szCs w:val="24"/>
+        </w:rPr>
+        <w:t xml:space="preserve">Cuando los </w:t>
+      </w:r>
+      <w:proofErr w:type="spellStart"/>
+      <w:r>
+        <w:rPr>
+          <w:rFonts w:ascii="Times New Roman" w:hAnsi="Times New Roman" w:cs="Times New Roman"/>
+          <w:sz w:val="24"/>
+          <w:szCs w:val="24"/>
+        </w:rPr>
+        <w:t>issues</w:t>
+      </w:r>
+      <w:proofErr w:type="spellEnd"/>
+      <w:r>
+        <w:rPr>
+          <w:rFonts w:ascii="Times New Roman" w:hAnsi="Times New Roman" w:cs="Times New Roman"/>
+          <w:sz w:val="24"/>
+          <w:szCs w:val="24"/>
+        </w:rPr>
+        <w:t xml:space="preserve"> surgen, se suelen crear tareas y se subdividen en tareas más pequeñas para hacer que su resolución se facilite y se simplifique. Para crear una tarea en </w:t>
+      </w:r>
+      <w:proofErr w:type="spellStart"/>
+      <w:r>
+        <w:rPr>
+          <w:rFonts w:ascii="Times New Roman" w:hAnsi="Times New Roman" w:cs="Times New Roman"/>
+          <w:sz w:val="24"/>
+          <w:szCs w:val="24"/>
+        </w:rPr>
+        <w:t>gitHub</w:t>
+      </w:r>
+      <w:proofErr w:type="spellEnd"/>
+      <w:r>
+        <w:rPr>
+          <w:rFonts w:ascii="Times New Roman" w:hAnsi="Times New Roman" w:cs="Times New Roman"/>
+          <w:sz w:val="24"/>
+          <w:szCs w:val="24"/>
+        </w:rPr>
+        <w:t xml:space="preserve">, se va a la sección </w:t>
+      </w:r>
+      <w:proofErr w:type="spellStart"/>
+      <w:r>
+        <w:rPr>
+          <w:rFonts w:ascii="Times New Roman" w:hAnsi="Times New Roman" w:cs="Times New Roman"/>
+          <w:sz w:val="24"/>
+          <w:szCs w:val="24"/>
+        </w:rPr>
+        <w:t>issue</w:t>
+      </w:r>
+      <w:proofErr w:type="spellEnd"/>
+      <w:r>
+        <w:rPr>
+          <w:rFonts w:ascii="Times New Roman" w:hAnsi="Times New Roman" w:cs="Times New Roman"/>
+          <w:sz w:val="24"/>
+          <w:szCs w:val="24"/>
+        </w:rPr>
+        <w:t>. La misma contiene varios componentes: título, comentarios, etiquetas (</w:t>
+      </w:r>
+      <w:proofErr w:type="spellStart"/>
+      <w:r>
+        <w:rPr>
+          <w:rFonts w:ascii="Times New Roman" w:hAnsi="Times New Roman" w:cs="Times New Roman"/>
+          <w:sz w:val="24"/>
+          <w:szCs w:val="24"/>
+        </w:rPr>
+        <w:t>labels</w:t>
+      </w:r>
+      <w:proofErr w:type="spellEnd"/>
+      <w:r>
+        <w:rPr>
+          <w:rFonts w:ascii="Times New Roman" w:hAnsi="Times New Roman" w:cs="Times New Roman"/>
+          <w:sz w:val="24"/>
+          <w:szCs w:val="24"/>
+        </w:rPr>
+        <w:t>), hitos (</w:t>
+      </w:r>
+      <w:proofErr w:type="spellStart"/>
+      <w:r>
+        <w:rPr>
+          <w:rFonts w:ascii="Times New Roman" w:hAnsi="Times New Roman" w:cs="Times New Roman"/>
+          <w:sz w:val="24"/>
+          <w:szCs w:val="24"/>
+        </w:rPr>
+        <w:t>milestone</w:t>
+      </w:r>
+      <w:proofErr w:type="spellEnd"/>
+      <w:r>
+        <w:rPr>
+          <w:rFonts w:ascii="Times New Roman" w:hAnsi="Times New Roman" w:cs="Times New Roman"/>
+          <w:sz w:val="24"/>
+          <w:szCs w:val="24"/>
+        </w:rPr>
+        <w:t>), Responsable (</w:t>
+      </w:r>
+      <w:proofErr w:type="spellStart"/>
+      <w:r>
+        <w:rPr>
+          <w:rFonts w:ascii="Times New Roman" w:hAnsi="Times New Roman" w:cs="Times New Roman"/>
+          <w:sz w:val="24"/>
+          <w:szCs w:val="24"/>
+        </w:rPr>
+        <w:t>Assigne</w:t>
+      </w:r>
+      <w:proofErr w:type="spellEnd"/>
+      <w:r>
+        <w:rPr>
+          <w:rFonts w:ascii="Times New Roman" w:hAnsi="Times New Roman" w:cs="Times New Roman"/>
+          <w:sz w:val="24"/>
+          <w:szCs w:val="24"/>
+        </w:rPr>
+        <w:t>) y Estados</w:t>
+      </w:r>
+      <w:proofErr w:type="gramStart"/>
+      <w:r>
+        <w:rPr>
+          <w:rFonts w:ascii="Times New Roman" w:hAnsi="Times New Roman" w:cs="Times New Roman"/>
+          <w:sz w:val="24"/>
+          <w:szCs w:val="24"/>
+        </w:rPr>
+        <w:t>:  Open</w:t>
+      </w:r>
+      <w:proofErr w:type="gramEnd"/>
+      <w:r>
+        <w:rPr>
+          <w:rFonts w:ascii="Times New Roman" w:hAnsi="Times New Roman" w:cs="Times New Roman"/>
+          <w:sz w:val="24"/>
+          <w:szCs w:val="24"/>
+        </w:rPr>
+        <w:t xml:space="preserve">, </w:t>
+      </w:r>
+      <w:proofErr w:type="spellStart"/>
+      <w:r>
+        <w:rPr>
+          <w:rFonts w:ascii="Times New Roman" w:hAnsi="Times New Roman" w:cs="Times New Roman"/>
+          <w:sz w:val="24"/>
+          <w:szCs w:val="24"/>
+        </w:rPr>
+        <w:t>Closed</w:t>
+      </w:r>
+      <w:proofErr w:type="spellEnd"/>
+      <w:r>
+        <w:rPr>
+          <w:rFonts w:ascii="Times New Roman" w:hAnsi="Times New Roman" w:cs="Times New Roman"/>
+          <w:sz w:val="24"/>
+          <w:szCs w:val="24"/>
+        </w:rPr>
+        <w:t xml:space="preserve">. Una vez que se creó el </w:t>
+      </w:r>
+      <w:proofErr w:type="spellStart"/>
+      <w:r>
+        <w:rPr>
+          <w:rFonts w:ascii="Times New Roman" w:hAnsi="Times New Roman" w:cs="Times New Roman"/>
+          <w:sz w:val="24"/>
+          <w:szCs w:val="24"/>
+        </w:rPr>
+        <w:t>issue</w:t>
+      </w:r>
+      <w:proofErr w:type="spellEnd"/>
+      <w:r>
+        <w:rPr>
+          <w:rFonts w:ascii="Times New Roman" w:hAnsi="Times New Roman" w:cs="Times New Roman"/>
+          <w:sz w:val="24"/>
+          <w:szCs w:val="24"/>
+        </w:rPr>
+        <w:t xml:space="preserve"> o tarea, lo próximo a realizar es asignar un responsable. </w:t>
+      </w:r>
+    </w:p>
+    <w:p>
+      <w:pPr>
+        <w:spacing w:line="360" w:lineRule="auto"/>
+        <w:rPr>
+          <w:rFonts w:ascii="Times New Roman" w:hAnsi="Times New Roman" w:cs="Times New Roman"/>
+          <w:sz w:val="24"/>
+          <w:szCs w:val="24"/>
+        </w:rPr>
+      </w:pPr>
+      <w:r>
+        <w:rPr>
+          <w:rFonts w:ascii="Times New Roman" w:hAnsi="Times New Roman" w:cs="Times New Roman"/>
+          <w:sz w:val="24"/>
+          <w:szCs w:val="24"/>
+        </w:rPr>
+        <w:lastRenderedPageBreak/>
+        <w:t xml:space="preserve">Una herramienta muy útil para los </w:t>
+      </w:r>
+      <w:proofErr w:type="spellStart"/>
+      <w:r>
+        <w:rPr>
+          <w:rFonts w:ascii="Times New Roman" w:hAnsi="Times New Roman" w:cs="Times New Roman"/>
+          <w:sz w:val="24"/>
+          <w:szCs w:val="24"/>
+        </w:rPr>
+        <w:t>issues</w:t>
+      </w:r>
+      <w:proofErr w:type="spellEnd"/>
+      <w:r>
+        <w:rPr>
+          <w:rFonts w:ascii="Times New Roman" w:hAnsi="Times New Roman" w:cs="Times New Roman"/>
+          <w:sz w:val="24"/>
+          <w:szCs w:val="24"/>
+        </w:rPr>
+        <w:t xml:space="preserve"> es  </w:t>
+      </w:r>
+      <w:proofErr w:type="spellStart"/>
+      <w:r>
+        <w:rPr>
+          <w:rFonts w:ascii="Times New Roman" w:hAnsi="Times New Roman" w:cs="Times New Roman"/>
+          <w:sz w:val="24"/>
+          <w:szCs w:val="24"/>
+        </w:rPr>
+        <w:t>milestones</w:t>
+      </w:r>
+      <w:proofErr w:type="spellEnd"/>
+      <w:r>
+        <w:rPr>
+          <w:rFonts w:ascii="Times New Roman" w:hAnsi="Times New Roman" w:cs="Times New Roman"/>
+          <w:sz w:val="24"/>
+          <w:szCs w:val="24"/>
+        </w:rPr>
+        <w:t xml:space="preserve">. Esta herramienta es muy utilizada para la gestión de tareas o proyectos, ya que marca puntos en la línea de tiempo de un proyecto. Estos puntos marcan modificaciones específicas que se han ido haciendo en el tiempo, como por ejemplo: inicio del </w:t>
+      </w:r>
+      <w:proofErr w:type="spellStart"/>
+      <w:r>
+        <w:rPr>
+          <w:rFonts w:ascii="Times New Roman" w:hAnsi="Times New Roman" w:cs="Times New Roman"/>
+          <w:sz w:val="24"/>
+          <w:szCs w:val="24"/>
+        </w:rPr>
+        <w:t>issue</w:t>
+      </w:r>
+      <w:proofErr w:type="spellEnd"/>
+      <w:r>
+        <w:rPr>
+          <w:rFonts w:ascii="Times New Roman" w:hAnsi="Times New Roman" w:cs="Times New Roman"/>
+          <w:sz w:val="24"/>
+          <w:szCs w:val="24"/>
+        </w:rPr>
+        <w:t xml:space="preserve">, final del </w:t>
+      </w:r>
+      <w:proofErr w:type="spellStart"/>
+      <w:r>
+        <w:rPr>
+          <w:rFonts w:ascii="Times New Roman" w:hAnsi="Times New Roman" w:cs="Times New Roman"/>
+          <w:sz w:val="24"/>
+          <w:szCs w:val="24"/>
+        </w:rPr>
+        <w:t>issue</w:t>
+      </w:r>
+      <w:proofErr w:type="spellEnd"/>
+      <w:r>
+        <w:rPr>
+          <w:rFonts w:ascii="Times New Roman" w:hAnsi="Times New Roman" w:cs="Times New Roman"/>
+          <w:sz w:val="24"/>
+          <w:szCs w:val="24"/>
+        </w:rPr>
+        <w:t xml:space="preserve">, modificaciones del mismo, revisiones externas o verificaciones de entradas y presupuestos, etc. Se centran en puntos específicos que llevan al éxito del proyecto. </w:t>
+      </w:r>
+      <w:proofErr w:type="spellStart"/>
+      <w:r>
+        <w:rPr>
+          <w:rFonts w:ascii="Times New Roman" w:hAnsi="Times New Roman" w:cs="Times New Roman"/>
+          <w:sz w:val="24"/>
+          <w:szCs w:val="24"/>
+        </w:rPr>
+        <w:t>Milestones</w:t>
+      </w:r>
+      <w:proofErr w:type="spellEnd"/>
+      <w:r>
+        <w:rPr>
+          <w:rFonts w:ascii="Times New Roman" w:hAnsi="Times New Roman" w:cs="Times New Roman"/>
+          <w:sz w:val="24"/>
+          <w:szCs w:val="24"/>
+        </w:rPr>
+        <w:t xml:space="preserve"> puede combinarse con metodologías de programación como la PERT o el CPM y este le facilita mucho a los gerentes de proyectos darse cuenta si el proyecto está o no programado.</w:t>
+      </w:r>
+    </w:p>
+    <w:p>
+      <w:pPr>
+        <w:spacing w:line="360" w:lineRule="auto"/>
+        <w:rPr>
+          <w:rFonts w:ascii="Times New Roman" w:hAnsi="Times New Roman" w:cs="Times New Roman"/>
+          <w:sz w:val="24"/>
+          <w:szCs w:val="24"/>
+        </w:rPr>
+      </w:pPr>
+      <w:r>
+        <w:rPr>
+          <w:rFonts w:ascii="Times New Roman" w:hAnsi="Times New Roman" w:cs="Times New Roman"/>
+          <w:sz w:val="24"/>
+          <w:szCs w:val="24"/>
+        </w:rPr>
+        <w:t xml:space="preserve">Para crear un </w:t>
+      </w:r>
+      <w:proofErr w:type="spellStart"/>
+      <w:r>
+        <w:rPr>
+          <w:rFonts w:ascii="Times New Roman" w:hAnsi="Times New Roman" w:cs="Times New Roman"/>
+          <w:sz w:val="24"/>
+          <w:szCs w:val="24"/>
+        </w:rPr>
+        <w:t>milestones</w:t>
+      </w:r>
+      <w:proofErr w:type="spellEnd"/>
+      <w:r>
+        <w:rPr>
+          <w:rFonts w:ascii="Times New Roman" w:hAnsi="Times New Roman" w:cs="Times New Roman"/>
+          <w:sz w:val="24"/>
+          <w:szCs w:val="24"/>
+        </w:rPr>
+        <w:t xml:space="preserve"> tenemos que ir al mismo </w:t>
+      </w:r>
+      <w:proofErr w:type="spellStart"/>
+      <w:r>
+        <w:rPr>
+          <w:rFonts w:ascii="Times New Roman" w:hAnsi="Times New Roman" w:cs="Times New Roman"/>
+          <w:sz w:val="24"/>
+          <w:szCs w:val="24"/>
+        </w:rPr>
+        <w:t>issue</w:t>
+      </w:r>
+      <w:proofErr w:type="spellEnd"/>
+      <w:r>
+        <w:rPr>
+          <w:rFonts w:ascii="Times New Roman" w:hAnsi="Times New Roman" w:cs="Times New Roman"/>
+          <w:sz w:val="24"/>
+          <w:szCs w:val="24"/>
+        </w:rPr>
+        <w:t xml:space="preserve">, donde encontraremos un botón que dice </w:t>
+      </w:r>
+      <w:proofErr w:type="spellStart"/>
+      <w:r>
+        <w:rPr>
+          <w:rFonts w:ascii="Times New Roman" w:hAnsi="Times New Roman" w:cs="Times New Roman"/>
+          <w:sz w:val="24"/>
+          <w:szCs w:val="24"/>
+        </w:rPr>
+        <w:t>milestones</w:t>
+      </w:r>
+      <w:proofErr w:type="spellEnd"/>
+      <w:r>
+        <w:rPr>
+          <w:rFonts w:ascii="Times New Roman" w:hAnsi="Times New Roman" w:cs="Times New Roman"/>
+          <w:sz w:val="24"/>
+          <w:szCs w:val="24"/>
+        </w:rPr>
+        <w:t xml:space="preserve">. Una vez ahí, creamos uno y le ponemos un título y una descripción (también se le puede poner fechas pero es opcional). Una vez creado, le agregamos el </w:t>
+      </w:r>
+      <w:proofErr w:type="spellStart"/>
+      <w:r>
+        <w:rPr>
+          <w:rFonts w:ascii="Times New Roman" w:hAnsi="Times New Roman" w:cs="Times New Roman"/>
+          <w:sz w:val="24"/>
+          <w:szCs w:val="24"/>
+        </w:rPr>
+        <w:t>issue</w:t>
+      </w:r>
+      <w:proofErr w:type="spellEnd"/>
+      <w:r>
+        <w:rPr>
+          <w:rFonts w:ascii="Times New Roman" w:hAnsi="Times New Roman" w:cs="Times New Roman"/>
+          <w:sz w:val="24"/>
+          <w:szCs w:val="24"/>
+        </w:rPr>
+        <w:t xml:space="preserve"> que deseamos y realizamos un </w:t>
+      </w:r>
+      <w:proofErr w:type="spellStart"/>
+      <w:r>
+        <w:rPr>
+          <w:rFonts w:ascii="Times New Roman" w:hAnsi="Times New Roman" w:cs="Times New Roman"/>
+          <w:sz w:val="24"/>
+          <w:szCs w:val="24"/>
+        </w:rPr>
+        <w:t>commit</w:t>
+      </w:r>
+      <w:proofErr w:type="spellEnd"/>
+      <w:r>
+        <w:rPr>
+          <w:rFonts w:ascii="Times New Roman" w:hAnsi="Times New Roman" w:cs="Times New Roman"/>
+          <w:sz w:val="24"/>
+          <w:szCs w:val="24"/>
+        </w:rPr>
+        <w:t xml:space="preserve"> para informar.</w:t>
+      </w:r>
+    </w:p>
+    <w:p>
+      <w:pPr>
+        <w:spacing w:line="360" w:lineRule="auto"/>
+        <w:rPr>
+          <w:rFonts w:ascii="Times New Roman" w:hAnsi="Times New Roman" w:cs="Times New Roman"/>
+          <w:sz w:val="24"/>
+          <w:szCs w:val="24"/>
+        </w:rPr>
+      </w:pPr>
+      <w:r>
+        <w:rPr>
+          <w:rFonts w:ascii="Times New Roman" w:hAnsi="Times New Roman" w:cs="Times New Roman"/>
+          <w:sz w:val="24"/>
+          <w:szCs w:val="24"/>
+        </w:rPr>
+        <w:t xml:space="preserve">Con esto concluimos el tutorial de </w:t>
+      </w:r>
+      <w:proofErr w:type="spellStart"/>
+      <w:r>
+        <w:rPr>
+          <w:rFonts w:ascii="Times New Roman" w:hAnsi="Times New Roman" w:cs="Times New Roman"/>
+          <w:sz w:val="24"/>
+          <w:szCs w:val="24"/>
+        </w:rPr>
+        <w:t>git</w:t>
+      </w:r>
+      <w:proofErr w:type="spellEnd"/>
+      <w:r>
+        <w:rPr>
+          <w:rFonts w:ascii="Times New Roman" w:hAnsi="Times New Roman" w:cs="Times New Roman"/>
+          <w:sz w:val="24"/>
+          <w:szCs w:val="24"/>
+        </w:rPr>
+        <w:t xml:space="preserve"> espero que les </w:t>
+      </w:r>
+      <w:proofErr w:type="spellStart"/>
+      <w:r>
+        <w:rPr>
+          <w:rFonts w:ascii="Times New Roman" w:hAnsi="Times New Roman" w:cs="Times New Roman"/>
+          <w:sz w:val="24"/>
+          <w:szCs w:val="24"/>
+        </w:rPr>
+        <w:t>halla</w:t>
+      </w:r>
+      <w:proofErr w:type="spellEnd"/>
+      <w:r>
+        <w:rPr>
+          <w:rFonts w:ascii="Times New Roman" w:hAnsi="Times New Roman" w:cs="Times New Roman"/>
+          <w:sz w:val="24"/>
+          <w:szCs w:val="24"/>
+        </w:rPr>
+        <w:t xml:space="preserve"> sido útil la información gracias</w:t>
+      </w:r>
+      <w:proofErr w:type="gramStart"/>
+      <w:r>
+        <w:rPr>
+          <w:rFonts w:ascii="Times New Roman" w:hAnsi="Times New Roman" w:cs="Times New Roman"/>
+          <w:sz w:val="24"/>
+          <w:szCs w:val="24"/>
+        </w:rPr>
+        <w:t>!</w:t>
       </w:r>
       <w:bookmarkStart w:id="0" w:name="_GoBack"/>
       <w:bookmarkEnd w:id="0"/>
+      <w:proofErr w:type="gramEnd"/>
+    </w:p>
+    <w:p>
+      <w:pPr>
+        <w:spacing w:line="360" w:lineRule="auto"/>
+        <w:rPr>
+          <w:rFonts w:ascii="Times New Roman" w:hAnsi="Times New Roman" w:cs="Times New Roman"/>
+          <w:sz w:val="24"/>
+          <w:szCs w:val="24"/>
+        </w:rPr>
+      </w:pPr>
     </w:p>
     <w:p>
       <w:pPr>
@@ -1292,7 +3998,7 @@
 
 <file path=word/numbering.xml><?xml version="1.0" encoding="utf-8"?>
 <w:numbering xmlns:wpc="http://schemas.microsoft.com/office/word/2010/wordprocessingCanvas" xmlns:mc="http://schemas.openxmlformats.org/markup-compatibility/2006" xmlns:o="urn:schemas-microsoft-com:office:office" xmlns:r="http://schemas.openxmlformats.org/officeDocument/2006/relationships" xmlns:m="http://schemas.openxmlformats.org/officeDocument/2006/math" xmlns:v="urn:schemas-microsoft-com:vml" xmlns:wp14="http://schemas.microsoft.com/office/word/2010/wordprocessingDrawing" xmlns:wp="http://schemas.openxmlformats.org/drawingml/2006/wordprocessingDrawing" xmlns:w10="urn:schemas-microsoft-com:office:word" xmlns:w="http://schemas.openxmlformats.org/wordprocessingml/2006/main" xmlns:w14="http://schemas.microsoft.com/office/word/2010/wordml" xmlns:w15="http://schemas.microsoft.com/office/word/2012/wordml" xmlns:wpg="http://schemas.microsoft.com/office/word/2010/wordprocessingGroup" xmlns:wpi="http://schemas.microsoft.com/office/word/2010/wordprocessingInk" xmlns:wne="http://schemas.microsoft.com/office/word/2006/wordml" xmlns:wps="http://schemas.microsoft.com/office/word/2010/wordprocessingShape" mc:Ignorable="w14 w15 wp14">
-  <w:abstractNum w:abstractNumId="0">
+  <w:abstractNum w:abstractNumId="0" w15:restartNumberingAfterBreak="0">
     <w:nsid w:val="0CB8210A"/>
     <w:multiLevelType w:val="hybridMultilevel"/>
     <w:tmpl w:val="8D160674"/>
@@ -1405,7 +4111,7 @@
       </w:rPr>
     </w:lvl>
   </w:abstractNum>
-  <w:abstractNum w:abstractNumId="1">
+  <w:abstractNum w:abstractNumId="1" w15:restartNumberingAfterBreak="0">
     <w:nsid w:val="3BB96F28"/>
     <w:multiLevelType w:val="hybridMultilevel"/>
     <w:tmpl w:val="64FA25EC"/>
@@ -1518,7 +4224,7 @@
       </w:rPr>
     </w:lvl>
   </w:abstractNum>
-  <w:abstractNum w:abstractNumId="2">
+  <w:abstractNum w:abstractNumId="2" w15:restartNumberingAfterBreak="0">
     <w:nsid w:val="5B301258"/>
     <w:multiLevelType w:val="hybridMultilevel"/>
     <w:tmpl w:val="DA847C64"/>
@@ -1631,7 +4337,7 @@
       </w:rPr>
     </w:lvl>
   </w:abstractNum>
-  <w:abstractNum w:abstractNumId="3">
+  <w:abstractNum w:abstractNumId="3" w15:restartNumberingAfterBreak="0">
     <w:nsid w:val="6B893819"/>
     <w:multiLevelType w:val="hybridMultilevel"/>
     <w:tmpl w:val="9FA27580"/>
@@ -1744,7 +4450,7 @@
       </w:rPr>
     </w:lvl>
   </w:abstractNum>
-  <w:abstractNum w:abstractNumId="4">
+  <w:abstractNum w:abstractNumId="4" w15:restartNumberingAfterBreak="0">
     <w:nsid w:val="708B4499"/>
     <w:multiLevelType w:val="hybridMultilevel"/>
     <w:tmpl w:val="ECB2E7B4"/>

</xml_diff>

<commit_message>
captura de merge que faltaba
</commit_message>
<xml_diff>
--- a/informe de git reentrega.docx
+++ b/informe de git reentrega.docx
@@ -1628,14 +1628,6 @@
           <w:szCs w:val="36"/>
         </w:rPr>
       </w:pPr>
-      <w:r>
-        <w:rPr>
-          <w:b/>
-          <w:sz w:val="36"/>
-          <w:szCs w:val="36"/>
-        </w:rPr>
-        <w:t>Prueba ariel</w:t>
-      </w:r>
       <w:bookmarkStart w:id="0" w:name="_GoBack"/>
       <w:bookmarkEnd w:id="0"/>
     </w:p>
@@ -1651,7 +1643,7 @@
 
 <file path=word/numbering.xml><?xml version="1.0" encoding="utf-8"?>
 <w:numbering xmlns:wpc="http://schemas.microsoft.com/office/word/2010/wordprocessingCanvas" xmlns:mc="http://schemas.openxmlformats.org/markup-compatibility/2006" xmlns:o="urn:schemas-microsoft-com:office:office" xmlns:r="http://schemas.openxmlformats.org/officeDocument/2006/relationships" xmlns:m="http://schemas.openxmlformats.org/officeDocument/2006/math" xmlns:v="urn:schemas-microsoft-com:vml" xmlns:wp14="http://schemas.microsoft.com/office/word/2010/wordprocessingDrawing" xmlns:wp="http://schemas.openxmlformats.org/drawingml/2006/wordprocessingDrawing" xmlns:w10="urn:schemas-microsoft-com:office:word" xmlns:w="http://schemas.openxmlformats.org/wordprocessingml/2006/main" xmlns:w14="http://schemas.microsoft.com/office/word/2010/wordml" xmlns:w15="http://schemas.microsoft.com/office/word/2012/wordml" xmlns:wpg="http://schemas.microsoft.com/office/word/2010/wordprocessingGroup" xmlns:wpi="http://schemas.microsoft.com/office/word/2010/wordprocessingInk" xmlns:wne="http://schemas.microsoft.com/office/word/2006/wordml" xmlns:wps="http://schemas.microsoft.com/office/word/2010/wordprocessingShape" mc:Ignorable="w14 w15 wp14">
-  <w:abstractNum w:abstractNumId="0">
+  <w:abstractNum w:abstractNumId="0" w15:restartNumberingAfterBreak="0">
     <w:nsid w:val="0CB8210A"/>
     <w:multiLevelType w:val="hybridMultilevel"/>
     <w:tmpl w:val="8D160674"/>
@@ -1764,7 +1756,7 @@
       </w:rPr>
     </w:lvl>
   </w:abstractNum>
-  <w:abstractNum w:abstractNumId="1">
+  <w:abstractNum w:abstractNumId="1" w15:restartNumberingAfterBreak="0">
     <w:nsid w:val="3BB96F28"/>
     <w:multiLevelType w:val="hybridMultilevel"/>
     <w:tmpl w:val="64FA25EC"/>
@@ -1877,7 +1869,7 @@
       </w:rPr>
     </w:lvl>
   </w:abstractNum>
-  <w:abstractNum w:abstractNumId="2">
+  <w:abstractNum w:abstractNumId="2" w15:restartNumberingAfterBreak="0">
     <w:nsid w:val="5B301258"/>
     <w:multiLevelType w:val="hybridMultilevel"/>
     <w:tmpl w:val="DA847C64"/>
@@ -1990,7 +1982,7 @@
       </w:rPr>
     </w:lvl>
   </w:abstractNum>
-  <w:abstractNum w:abstractNumId="3">
+  <w:abstractNum w:abstractNumId="3" w15:restartNumberingAfterBreak="0">
     <w:nsid w:val="6B893819"/>
     <w:multiLevelType w:val="hybridMultilevel"/>
     <w:tmpl w:val="9FA27580"/>
@@ -2103,7 +2095,7 @@
       </w:rPr>
     </w:lvl>
   </w:abstractNum>
-  <w:abstractNum w:abstractNumId="4">
+  <w:abstractNum w:abstractNumId="4" w15:restartNumberingAfterBreak="0">
     <w:nsid w:val="708B4499"/>
     <w:multiLevelType w:val="hybridMultilevel"/>
     <w:tmpl w:val="ECB2E7B4"/>
@@ -3000,7 +2992,7 @@
 </file>
 
 <file path=customXml/itemProps1.xml><?xml version="1.0" encoding="utf-8"?>
-<ds:datastoreItem xmlns:ds="http://schemas.openxmlformats.org/officeDocument/2006/customXml" ds:itemID="{A6BBBD93-B702-4AB0-AE9D-C09C57CF5F19}">
+<ds:datastoreItem xmlns:ds="http://schemas.openxmlformats.org/officeDocument/2006/customXml" ds:itemID="{CB7D2A73-83D5-4C01-995C-68D9329BDE8C}">
   <ds:schemaRefs>
     <ds:schemaRef ds:uri="http://schemas.openxmlformats.org/officeDocument/2006/bibliography"/>
   </ds:schemaRefs>

</xml_diff>